<commit_message>
Caratulas y Archivos de Caja Blanca Triángulo
</commit_message>
<xml_diff>
--- a/Grafo de flujo Triangulo v2.docx
+++ b/Grafo de flujo Triangulo v2.docx
@@ -3,19 +3,515 @@
 <w:document xmlns:wpc="http://schemas.microsoft.com/office/word/2010/wordprocessingCanvas" xmlns:mc="http://schemas.openxmlformats.org/markup-compatibility/2006" xmlns:o="urn:schemas-microsoft-com:office:office" xmlns:r="http://schemas.openxmlformats.org/officeDocument/2006/relationships" xmlns:m="http://schemas.openxmlformats.org/officeDocument/2006/math" xmlns:v="urn:schemas-microsoft-com:vml" xmlns:wp14="http://schemas.microsoft.com/office/word/2010/wordprocessingDrawing" xmlns:wp="http://schemas.openxmlformats.org/drawingml/2006/wordprocessingDrawing" xmlns:w10="urn:schemas-microsoft-com:office:word" xmlns:w="http://schemas.openxmlformats.org/wordprocessingml/2006/main" xmlns:w14="http://schemas.microsoft.com/office/word/2010/wordml" xmlns:w15="http://schemas.microsoft.com/office/word/2012/wordml" xmlns:wpg="http://schemas.microsoft.com/office/word/2010/wordprocessingGroup" xmlns:wpi="http://schemas.microsoft.com/office/word/2010/wordprocessingInk" xmlns:wne="http://schemas.microsoft.com/office/word/2006/wordml" xmlns:wps="http://schemas.microsoft.com/office/word/2010/wordprocessingShape" mc:Ignorable="w14 w15 wp14">
   <w:body>
     <w:p>
+      <w:r>
+        <w:rPr>
+          <w:noProof/>
+        </w:rPr>
+        <w:drawing>
+          <wp:inline distT="114300" distB="114300" distL="114300" distR="114300" wp14:anchorId="3585AB7F" wp14:editId="6410EE64">
+            <wp:extent cx="5410200" cy="628650"/>
+            <wp:effectExtent l="0" t="0" r="0" b="0"/>
+            <wp:docPr id="3" name="image2.png"/>
+            <wp:cNvGraphicFramePr/>
+            <a:graphic xmlns:a="http://schemas.openxmlformats.org/drawingml/2006/main">
+              <a:graphicData uri="http://schemas.openxmlformats.org/drawingml/2006/picture">
+                <pic:pic xmlns:pic="http://schemas.openxmlformats.org/drawingml/2006/picture">
+                  <pic:nvPicPr>
+                    <pic:cNvPr id="0" name="image2.png"/>
+                    <pic:cNvPicPr preferRelativeResize="0"/>
+                  </pic:nvPicPr>
+                  <pic:blipFill>
+                    <a:blip r:embed="rId6"/>
+                    <a:srcRect/>
+                    <a:stretch>
+                      <a:fillRect/>
+                    </a:stretch>
+                  </pic:blipFill>
+                  <pic:spPr>
+                    <a:xfrm>
+                      <a:off x="0" y="0"/>
+                      <a:ext cx="5410200" cy="628650"/>
+                    </a:xfrm>
+                    <a:prstGeom prst="rect">
+                      <a:avLst/>
+                    </a:prstGeom>
+                    <a:ln/>
+                  </pic:spPr>
+                </pic:pic>
+              </a:graphicData>
+            </a:graphic>
+          </wp:inline>
+        </w:drawing>
+      </w:r>
+    </w:p>
+    <w:p>
       <w:pPr>
-        <w:rPr>
-          <w:sz w:val="20"/>
-          <w:szCs w:val="20"/>
-        </w:rPr>
+        <w:jc w:val="center"/>
       </w:pPr>
       <w:r>
         <w:rPr>
+          <w:b/>
+          <w:i/>
+          <w:sz w:val="16"/>
+          <w:szCs w:val="16"/>
+        </w:rPr>
+        <w:t>DEPARTAMENTO DE INGENIERÍA E INVESTIGACIONES TECNOLÓGICAS – Análisis de software</w:t>
+      </w:r>
+    </w:p>
+    <w:p>
+      <w:pPr>
+        <w:spacing w:line="360" w:lineRule="auto"/>
+        <w:jc w:val="center"/>
+      </w:pPr>
+    </w:p>
+    <w:p>
+      <w:pPr>
+        <w:spacing w:line="360" w:lineRule="auto"/>
+        <w:jc w:val="center"/>
+      </w:pPr>
+      <w:r>
+        <w:rPr>
+          <w:b/>
+          <w:sz w:val="36"/>
+          <w:szCs w:val="36"/>
+          <w:u w:val="single"/>
+        </w:rPr>
+        <w:t>ANÁLISIS DE SOFTWARE</w:t>
+      </w:r>
+    </w:p>
+    <w:p>
+      <w:pPr>
+        <w:spacing w:line="360" w:lineRule="auto"/>
+        <w:jc w:val="center"/>
+      </w:pPr>
+    </w:p>
+    <w:p>
+      <w:pPr>
+        <w:spacing w:line="360" w:lineRule="auto"/>
+        <w:jc w:val="center"/>
+        <w:rPr>
+          <w:b/>
+          <w:sz w:val="36"/>
+          <w:szCs w:val="36"/>
+          <w:u w:val="single"/>
+        </w:rPr>
+      </w:pPr>
+      <w:r>
+        <w:rPr>
+          <w:b/>
+          <w:sz w:val="36"/>
+          <w:szCs w:val="36"/>
+          <w:u w:val="single"/>
+        </w:rPr>
+        <w:t xml:space="preserve">TRABAJO PRÁCTICO </w:t>
+      </w:r>
+      <w:r>
+        <w:rPr>
+          <w:b/>
+          <w:sz w:val="36"/>
+          <w:szCs w:val="36"/>
+          <w:u w:val="single"/>
+        </w:rPr>
+        <w:t>MC CABE DEL TRIANGULO</w:t>
+      </w:r>
+      <w:bookmarkStart w:id="0" w:name="_GoBack"/>
+      <w:bookmarkEnd w:id="0"/>
+    </w:p>
+    <w:p>
+      <w:pPr>
+        <w:spacing w:line="360" w:lineRule="auto"/>
+        <w:rPr>
+          <w:b/>
+          <w:sz w:val="36"/>
+          <w:szCs w:val="36"/>
+          <w:u w:val="single"/>
+        </w:rPr>
+      </w:pPr>
+    </w:p>
+    <w:p>
+      <w:pPr>
+        <w:spacing w:line="360" w:lineRule="auto"/>
+      </w:pPr>
+      <w:r>
+        <w:rPr>
+          <w:b/>
+          <w:sz w:val="36"/>
+          <w:szCs w:val="36"/>
+          <w:u w:val="single"/>
+        </w:rPr>
+        <w:t>Grupo 1</w:t>
+      </w:r>
+    </w:p>
+    <w:p>
+      <w:pPr>
+        <w:spacing w:line="360" w:lineRule="auto"/>
+        <w:jc w:val="both"/>
+      </w:pPr>
+    </w:p>
+    <w:p>
+      <w:pPr>
+        <w:spacing w:line="360" w:lineRule="auto"/>
+        <w:jc w:val="both"/>
+      </w:pPr>
+      <w:r>
+        <w:rPr>
+          <w:b/>
+          <w:sz w:val="24"/>
+          <w:szCs w:val="24"/>
+          <w:u w:val="single"/>
+        </w:rPr>
+        <w:t>Integrantes:</w:t>
+      </w:r>
+    </w:p>
+    <w:p>
+      <w:pPr>
+        <w:numPr>
+          <w:ilvl w:val="0"/>
+          <w:numId w:val="1"/>
+        </w:numPr>
+        <w:pBdr>
+          <w:top w:val="nil"/>
+          <w:left w:val="nil"/>
+          <w:bottom w:val="nil"/>
+          <w:right w:val="nil"/>
+          <w:between w:val="nil"/>
+        </w:pBdr>
+        <w:spacing w:after="0" w:line="360" w:lineRule="auto"/>
+        <w:ind w:hanging="360"/>
+        <w:contextualSpacing/>
+        <w:jc w:val="both"/>
+        <w:rPr>
+          <w:sz w:val="24"/>
+          <w:szCs w:val="24"/>
+        </w:rPr>
+      </w:pPr>
+      <w:r>
+        <w:rPr>
+          <w:sz w:val="24"/>
+          <w:szCs w:val="24"/>
+        </w:rPr>
+        <w:t>Menendez, Leonel</w:t>
+      </w:r>
+    </w:p>
+    <w:p>
+      <w:pPr>
+        <w:numPr>
+          <w:ilvl w:val="0"/>
+          <w:numId w:val="1"/>
+        </w:numPr>
+        <w:pBdr>
+          <w:top w:val="nil"/>
+          <w:left w:val="nil"/>
+          <w:bottom w:val="nil"/>
+          <w:right w:val="nil"/>
+          <w:between w:val="nil"/>
+        </w:pBdr>
+        <w:spacing w:after="0" w:line="360" w:lineRule="auto"/>
+        <w:ind w:hanging="360"/>
+        <w:contextualSpacing/>
+        <w:jc w:val="both"/>
+        <w:rPr>
+          <w:sz w:val="24"/>
+          <w:szCs w:val="24"/>
+        </w:rPr>
+      </w:pPr>
+      <w:r>
+        <w:rPr>
+          <w:sz w:val="24"/>
+          <w:szCs w:val="24"/>
+        </w:rPr>
+        <w:t>Raimondo, Pablo</w:t>
+      </w:r>
+    </w:p>
+    <w:p>
+      <w:pPr>
+        <w:numPr>
+          <w:ilvl w:val="0"/>
+          <w:numId w:val="1"/>
+        </w:numPr>
+        <w:pBdr>
+          <w:top w:val="nil"/>
+          <w:left w:val="nil"/>
+          <w:bottom w:val="nil"/>
+          <w:right w:val="nil"/>
+          <w:between w:val="nil"/>
+        </w:pBdr>
+        <w:spacing w:after="0" w:line="360" w:lineRule="auto"/>
+        <w:ind w:hanging="360"/>
+        <w:contextualSpacing/>
+        <w:jc w:val="both"/>
+        <w:rPr>
+          <w:sz w:val="24"/>
+          <w:szCs w:val="24"/>
+        </w:rPr>
+      </w:pPr>
+      <w:r>
+        <w:rPr>
+          <w:sz w:val="24"/>
+          <w:szCs w:val="24"/>
+        </w:rPr>
+        <w:t>Ruttimann, Hernan</w:t>
+      </w:r>
+    </w:p>
+    <w:p>
+      <w:pPr>
+        <w:numPr>
+          <w:ilvl w:val="0"/>
+          <w:numId w:val="1"/>
+        </w:numPr>
+        <w:pBdr>
+          <w:top w:val="nil"/>
+          <w:left w:val="nil"/>
+          <w:bottom w:val="nil"/>
+          <w:right w:val="nil"/>
+          <w:between w:val="nil"/>
+        </w:pBdr>
+        <w:spacing w:after="0" w:line="360" w:lineRule="auto"/>
+        <w:ind w:hanging="360"/>
+        <w:contextualSpacing/>
+        <w:jc w:val="both"/>
+        <w:rPr>
+          <w:sz w:val="24"/>
+          <w:szCs w:val="24"/>
+        </w:rPr>
+      </w:pPr>
+      <w:r>
+        <w:rPr>
+          <w:sz w:val="24"/>
+          <w:szCs w:val="24"/>
+        </w:rPr>
+        <w:t>Saccella, Claudio</w:t>
+      </w:r>
+    </w:p>
+    <w:p>
+      <w:pPr>
+        <w:numPr>
+          <w:ilvl w:val="0"/>
+          <w:numId w:val="1"/>
+        </w:numPr>
+        <w:pBdr>
+          <w:top w:val="nil"/>
+          <w:left w:val="nil"/>
+          <w:bottom w:val="nil"/>
+          <w:right w:val="nil"/>
+          <w:between w:val="nil"/>
+        </w:pBdr>
+        <w:spacing w:after="0" w:line="360" w:lineRule="auto"/>
+        <w:ind w:hanging="360"/>
+        <w:contextualSpacing/>
+        <w:jc w:val="both"/>
+        <w:rPr>
+          <w:sz w:val="24"/>
+          <w:szCs w:val="24"/>
+        </w:rPr>
+      </w:pPr>
+      <w:r>
+        <w:rPr>
+          <w:sz w:val="24"/>
+          <w:szCs w:val="24"/>
+        </w:rPr>
+        <w:t>Sapaya, Nicolas</w:t>
+      </w:r>
+    </w:p>
+    <w:p>
+      <w:pPr>
+        <w:jc w:val="center"/>
+        <w:rPr>
+          <w:sz w:val="36"/>
+          <w:szCs w:val="36"/>
+        </w:rPr>
+      </w:pPr>
+    </w:p>
+    <w:p>
+      <w:pPr>
+        <w:spacing w:line="360" w:lineRule="auto"/>
+        <w:jc w:val="both"/>
+        <w:rPr>
+          <w:b/>
+          <w:sz w:val="24"/>
+          <w:szCs w:val="24"/>
+          <w:u w:val="single"/>
+        </w:rPr>
+      </w:pPr>
+      <w:r>
+        <w:rPr>
+          <w:b/>
+          <w:sz w:val="24"/>
+          <w:szCs w:val="24"/>
+          <w:u w:val="single"/>
+        </w:rPr>
+        <w:t xml:space="preserve">Comisión: </w:t>
+      </w:r>
+    </w:p>
+    <w:p>
+      <w:pPr>
+        <w:spacing w:line="360" w:lineRule="auto"/>
+        <w:jc w:val="both"/>
+        <w:rPr>
+          <w:sz w:val="24"/>
+          <w:szCs w:val="24"/>
+        </w:rPr>
+      </w:pPr>
+      <w:r>
+        <w:rPr>
+          <w:sz w:val="24"/>
+          <w:szCs w:val="24"/>
+        </w:rPr>
+        <w:tab/>
+        <w:t>Viernes Noche</w:t>
+      </w:r>
+    </w:p>
+    <w:p>
+      <w:pPr>
+        <w:spacing w:line="360" w:lineRule="auto"/>
+        <w:jc w:val="both"/>
+        <w:rPr>
+          <w:sz w:val="24"/>
+          <w:szCs w:val="24"/>
+        </w:rPr>
+      </w:pPr>
+    </w:p>
+    <w:p>
+      <w:pPr>
+        <w:spacing w:line="360" w:lineRule="auto"/>
+        <w:jc w:val="both"/>
+        <w:rPr>
+          <w:b/>
+          <w:sz w:val="24"/>
+          <w:szCs w:val="24"/>
+          <w:u w:val="single"/>
+        </w:rPr>
+      </w:pPr>
+      <w:r>
+        <w:rPr>
+          <w:b/>
+          <w:sz w:val="24"/>
+          <w:szCs w:val="24"/>
+          <w:u w:val="single"/>
+        </w:rPr>
+        <w:t>Profesores</w:t>
+      </w:r>
+      <w:r>
+        <w:rPr>
+          <w:b/>
+          <w:sz w:val="24"/>
+          <w:szCs w:val="24"/>
+          <w:u w:val="single"/>
+        </w:rPr>
+        <w:t>:</w:t>
+      </w:r>
+    </w:p>
+    <w:p>
+      <w:pPr>
+        <w:pStyle w:val="Prrafodelista"/>
+        <w:numPr>
+          <w:ilvl w:val="0"/>
+          <w:numId w:val="2"/>
+        </w:numPr>
+        <w:spacing w:line="360" w:lineRule="auto"/>
+        <w:jc w:val="both"/>
+        <w:rPr>
+          <w:b/>
+          <w:sz w:val="24"/>
+          <w:szCs w:val="24"/>
+          <w:u w:val="single"/>
+        </w:rPr>
+      </w:pPr>
+      <w:r>
+        <w:rPr>
+          <w:sz w:val="24"/>
+          <w:szCs w:val="24"/>
+        </w:rPr>
+        <w:t>Agustín, Gustavo Ariel</w:t>
+      </w:r>
+    </w:p>
+    <w:p>
+      <w:pPr>
+        <w:pStyle w:val="Prrafodelista"/>
+        <w:numPr>
+          <w:ilvl w:val="0"/>
+          <w:numId w:val="2"/>
+        </w:numPr>
+        <w:spacing w:line="360" w:lineRule="auto"/>
+        <w:jc w:val="both"/>
+        <w:rPr>
+          <w:b/>
+          <w:sz w:val="24"/>
+          <w:szCs w:val="24"/>
+          <w:u w:val="single"/>
+        </w:rPr>
+      </w:pPr>
+      <w:r>
+        <w:rPr>
+          <w:sz w:val="24"/>
+          <w:szCs w:val="24"/>
+        </w:rPr>
+        <w:t>Del Ben, Enzo Antonio</w:t>
+      </w:r>
+    </w:p>
+    <w:p>
+      <w:pPr>
+        <w:pStyle w:val="Prrafodelista"/>
+        <w:numPr>
+          <w:ilvl w:val="0"/>
+          <w:numId w:val="2"/>
+        </w:numPr>
+        <w:spacing w:line="360" w:lineRule="auto"/>
+        <w:jc w:val="both"/>
+        <w:rPr>
+          <w:b/>
+          <w:sz w:val="24"/>
+          <w:szCs w:val="24"/>
+          <w:u w:val="single"/>
+        </w:rPr>
+      </w:pPr>
+      <w:r>
+        <w:rPr>
+          <w:sz w:val="24"/>
+          <w:szCs w:val="24"/>
+        </w:rPr>
+        <w:t>Landaburu, Roberto Eduardo</w:t>
+      </w:r>
+    </w:p>
+    <w:p>
+      <w:pPr>
+        <w:pStyle w:val="Prrafodelista"/>
+        <w:numPr>
+          <w:ilvl w:val="0"/>
+          <w:numId w:val="2"/>
+        </w:numPr>
+        <w:spacing w:line="360" w:lineRule="auto"/>
+        <w:jc w:val="both"/>
+        <w:rPr>
+          <w:b/>
+          <w:sz w:val="24"/>
+          <w:szCs w:val="24"/>
+          <w:u w:val="single"/>
+        </w:rPr>
+      </w:pPr>
+      <w:r>
+        <w:rPr>
+          <w:sz w:val="24"/>
+          <w:szCs w:val="24"/>
+        </w:rPr>
+        <w:t>Vinjoy, Marcelo Daniel</w:t>
+      </w:r>
+    </w:p>
+    <w:p>
+      <w:pPr>
+        <w:rPr>
+          <w:sz w:val="20"/>
+          <w:szCs w:val="20"/>
+        </w:rPr>
+      </w:pPr>
+      <w:r>
+        <w:rPr>
           <w:noProof/>
           <w:sz w:val="20"/>
           <w:szCs w:val="20"/>
           <w:lang w:eastAsia="es-AR"/>
         </w:rPr>
+        <w:lastRenderedPageBreak/>
         <mc:AlternateContent>
           <mc:Choice Requires="wps">
             <w:drawing>
@@ -233,12 +729,55 @@
           </mc:Fallback>
         </mc:AlternateContent>
       </w:r>
-      <w:r>
-        <w:rPr>
-          <w:sz w:val="20"/>
-          <w:szCs w:val="20"/>
-        </w:rPr>
-        <w:t>public void mostrarResultado() {</w:t>
+      <w:proofErr w:type="spellStart"/>
+      <w:proofErr w:type="gramStart"/>
+      <w:r>
+        <w:rPr>
+          <w:sz w:val="20"/>
+          <w:szCs w:val="20"/>
+        </w:rPr>
+        <w:t>public</w:t>
+      </w:r>
+      <w:proofErr w:type="spellEnd"/>
+      <w:proofErr w:type="gramEnd"/>
+      <w:r>
+        <w:rPr>
+          <w:sz w:val="20"/>
+          <w:szCs w:val="20"/>
+        </w:rPr>
+        <w:t xml:space="preserve"> </w:t>
+      </w:r>
+      <w:proofErr w:type="spellStart"/>
+      <w:r>
+        <w:rPr>
+          <w:sz w:val="20"/>
+          <w:szCs w:val="20"/>
+        </w:rPr>
+        <w:t>void</w:t>
+      </w:r>
+      <w:proofErr w:type="spellEnd"/>
+      <w:r>
+        <w:rPr>
+          <w:sz w:val="20"/>
+          <w:szCs w:val="20"/>
+        </w:rPr>
+        <w:t xml:space="preserve"> </w:t>
+      </w:r>
+      <w:proofErr w:type="spellStart"/>
+      <w:r>
+        <w:rPr>
+          <w:sz w:val="20"/>
+          <w:szCs w:val="20"/>
+        </w:rPr>
+        <w:t>mostrarResultado</w:t>
+      </w:r>
+      <w:proofErr w:type="spellEnd"/>
+      <w:r>
+        <w:rPr>
+          <w:sz w:val="20"/>
+          <w:szCs w:val="20"/>
+        </w:rPr>
+        <w:t>() {</w:t>
       </w:r>
     </w:p>
     <w:p>
@@ -894,6 +1433,7 @@
         <w:rPr>
           <w:sz w:val="20"/>
           <w:szCs w:val="20"/>
+          <w:lang w:val="en-US"/>
         </w:rPr>
       </w:pPr>
       <w:r>
@@ -977,15 +1517,27 @@
         <w:rPr>
           <w:sz w:val="20"/>
           <w:szCs w:val="20"/>
+          <w:lang w:val="en-US"/>
         </w:rPr>
         <w:tab/>
       </w:r>
-      <w:r>
-        <w:rPr>
-          <w:sz w:val="20"/>
-          <w:szCs w:val="20"/>
-        </w:rPr>
-        <w:t>if (lado1ok &amp;&amp; lado2ok &amp;&amp; lado3ok) {</w:t>
+      <w:proofErr w:type="gramStart"/>
+      <w:r>
+        <w:rPr>
+          <w:sz w:val="20"/>
+          <w:szCs w:val="20"/>
+          <w:lang w:val="en-US"/>
+        </w:rPr>
+        <w:t>if</w:t>
+      </w:r>
+      <w:proofErr w:type="gramEnd"/>
+      <w:r>
+        <w:rPr>
+          <w:sz w:val="20"/>
+          <w:szCs w:val="20"/>
+          <w:lang w:val="en-US"/>
+        </w:rPr>
+        <w:t xml:space="preserve"> (lado1ok &amp;&amp; lado2ok &amp;&amp; lado3ok) {</w:t>
       </w:r>
     </w:p>
     <w:p>
@@ -993,6 +1545,7 @@
         <w:rPr>
           <w:sz w:val="20"/>
           <w:szCs w:val="20"/>
+          <w:lang w:val="en-US"/>
         </w:rPr>
       </w:pPr>
       <w:r>
@@ -1112,6 +1665,7 @@
         <w:rPr>
           <w:sz w:val="20"/>
           <w:szCs w:val="20"/>
+          <w:lang w:val="en-US"/>
         </w:rPr>
         <w:tab/>
       </w:r>
@@ -1119,6 +1673,7 @@
         <w:rPr>
           <w:sz w:val="20"/>
           <w:szCs w:val="20"/>
+          <w:lang w:val="en-US"/>
         </w:rPr>
         <w:tab/>
       </w:r>
@@ -1126,8 +1681,37 @@
         <w:rPr>
           <w:sz w:val="20"/>
           <w:szCs w:val="20"/>
-        </w:rPr>
-        <w:t>lado1 = Double.valueOf(textLado1.getText().replace(',', '.'));</w:t>
+          <w:lang w:val="en-US"/>
+        </w:rPr>
+        <w:t xml:space="preserve">lado1 = </w:t>
+      </w:r>
+      <w:proofErr w:type="spellStart"/>
+      <w:proofErr w:type="gramStart"/>
+      <w:r>
+        <w:rPr>
+          <w:sz w:val="20"/>
+          <w:szCs w:val="20"/>
+          <w:lang w:val="en-US"/>
+        </w:rPr>
+        <w:t>Double.valueOf</w:t>
+      </w:r>
+      <w:proofErr w:type="spellEnd"/>
+      <w:r>
+        <w:rPr>
+          <w:sz w:val="20"/>
+          <w:szCs w:val="20"/>
+          <w:lang w:val="en-US"/>
+        </w:rPr>
+        <w:t>(</w:t>
+      </w:r>
+      <w:proofErr w:type="gramEnd"/>
+      <w:r>
+        <w:rPr>
+          <w:sz w:val="20"/>
+          <w:szCs w:val="20"/>
+          <w:lang w:val="en-US"/>
+        </w:rPr>
+        <w:t>textLado1.getText().replace(',', '.'));</w:t>
       </w:r>
     </w:p>
     <w:p>
@@ -1142,6 +1726,7 @@
         <w:rPr>
           <w:sz w:val="20"/>
           <w:szCs w:val="20"/>
+          <w:lang w:val="en-US"/>
         </w:rPr>
         <w:tab/>
       </w:r>
@@ -1149,6 +1734,7 @@
         <w:rPr>
           <w:sz w:val="20"/>
           <w:szCs w:val="20"/>
+          <w:lang w:val="en-US"/>
         </w:rPr>
         <w:tab/>
       </w:r>
@@ -1158,7 +1744,35 @@
           <w:szCs w:val="20"/>
           <w:lang w:val="en-US"/>
         </w:rPr>
-        <w:t>lado2 = Double.valueOf(textLado2.getText().replace(',', '.'));</w:t>
+        <w:t xml:space="preserve">lado2 = </w:t>
+      </w:r>
+      <w:proofErr w:type="spellStart"/>
+      <w:proofErr w:type="gramStart"/>
+      <w:r>
+        <w:rPr>
+          <w:sz w:val="20"/>
+          <w:szCs w:val="20"/>
+          <w:lang w:val="en-US"/>
+        </w:rPr>
+        <w:t>Double.valueOf</w:t>
+      </w:r>
+      <w:proofErr w:type="spellEnd"/>
+      <w:r>
+        <w:rPr>
+          <w:sz w:val="20"/>
+          <w:szCs w:val="20"/>
+          <w:lang w:val="en-US"/>
+        </w:rPr>
+        <w:t>(</w:t>
+      </w:r>
+      <w:proofErr w:type="gramEnd"/>
+      <w:r>
+        <w:rPr>
+          <w:sz w:val="20"/>
+          <w:szCs w:val="20"/>
+          <w:lang w:val="en-US"/>
+        </w:rPr>
+        <w:t>textLado2.getText().replace(',', '.'));</w:t>
       </w:r>
     </w:p>
     <w:p>
@@ -1448,7 +2062,6 @@
         <w:rPr>
           <w:sz w:val="20"/>
           <w:szCs w:val="20"/>
-          <w:lang w:val="en-US"/>
         </w:rPr>
       </w:pPr>
       <w:r>
@@ -2303,7 +2916,7 @@
               </wp:anchor>
             </w:drawing>
           </mc:Choice>
-          <mc:Fallback xmlns:w16se="http://schemas.microsoft.com/office/word/2015/wordml/symex" xmlns:w16cid="http://schemas.microsoft.com/office/word/2016/wordml/cid" xmlns:am3d="http://schemas.microsoft.com/office/drawing/2017/model3d" xmlns:aink="http://schemas.microsoft.com/office/drawing/2016/ink" xmlns:cx8="http://schemas.microsoft.com/office/drawing/2016/5/14/chartex" xmlns:cx7="http://schemas.microsoft.com/office/drawing/2016/5/13/chartex" xmlns:cx6="http://schemas.microsoft.com/office/drawing/2016/5/12/chartex" xmlns:cx5="http://schemas.microsoft.com/office/drawing/2016/5/11/chartex" xmlns:cx4="http://schemas.microsoft.com/office/drawing/2016/5/10/chartex" xmlns:cx3="http://schemas.microsoft.com/office/drawing/2016/5/9/chartex" xmlns:cx2="http://schemas.microsoft.com/office/drawing/2015/10/21/chartex" xmlns:cx1="http://schemas.microsoft.com/office/drawing/2015/9/8/chartex" xmlns:cx="http://schemas.microsoft.com/office/drawing/2014/chartex">
+          <mc:Fallback xmlns:cx="http://schemas.microsoft.com/office/drawing/2014/chartex" xmlns:cx1="http://schemas.microsoft.com/office/drawing/2015/9/8/chartex" xmlns:cx2="http://schemas.microsoft.com/office/drawing/2015/10/21/chartex" xmlns:cx3="http://schemas.microsoft.com/office/drawing/2016/5/9/chartex" xmlns:cx4="http://schemas.microsoft.com/office/drawing/2016/5/10/chartex" xmlns:cx5="http://schemas.microsoft.com/office/drawing/2016/5/11/chartex" xmlns:cx6="http://schemas.microsoft.com/office/drawing/2016/5/12/chartex" xmlns:cx7="http://schemas.microsoft.com/office/drawing/2016/5/13/chartex" xmlns:cx8="http://schemas.microsoft.com/office/drawing/2016/5/14/chartex" xmlns:aink="http://schemas.microsoft.com/office/drawing/2016/ink" xmlns:am3d="http://schemas.microsoft.com/office/drawing/2017/model3d" xmlns:w16cid="http://schemas.microsoft.com/office/word/2016/wordml/cid" xmlns:w16se="http://schemas.microsoft.com/office/word/2015/wordml/symex">
             <w:pict>
               <v:shape w14:anchorId="0FBD8A6E" id="Cerrar llave 11" o:spid="_x0000_s1026" type="#_x0000_t88" style="position:absolute;margin-left:333pt;margin-top:.3pt;width:7.5pt;height:14.5pt;z-index:251674624;visibility:visible;mso-wrap-style:square;mso-height-percent:0;mso-wrap-distance-left:9pt;mso-wrap-distance-top:0;mso-wrap-distance-right:9pt;mso-wrap-distance-bottom:0;mso-position-horizontal:absolute;mso-position-horizontal-relative:text;mso-position-vertical:absolute;mso-position-vertical-relative:text;mso-height-percent:0;mso-height-relative:margin;v-text-anchor:middle" o:gfxdata="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" adj="931" strokecolor="#ed7d31 [3205]" strokeweight=".5pt">
                 <v:stroke joinstyle="miter"/>
@@ -2316,6 +2929,7 @@
         <w:rPr>
           <w:sz w:val="20"/>
           <w:szCs w:val="20"/>
+          <w:lang w:val="en-US"/>
         </w:rPr>
         <w:tab/>
       </w:r>
@@ -2323,6 +2937,7 @@
         <w:rPr>
           <w:sz w:val="20"/>
           <w:szCs w:val="20"/>
+          <w:lang w:val="en-US"/>
         </w:rPr>
         <w:tab/>
       </w:r>
@@ -2330,16 +2945,47 @@
         <w:rPr>
           <w:sz w:val="20"/>
           <w:szCs w:val="20"/>
+          <w:lang w:val="en-US"/>
         </w:rPr>
         <w:tab/>
       </w:r>
+      <w:proofErr w:type="spellStart"/>
+      <w:proofErr w:type="gramStart"/>
       <w:r>
         <w:rPr>
           <w:sz w:val="20"/>
           <w:szCs w:val="20"/>
           <w:lang w:val="en-US"/>
         </w:rPr>
-        <w:t>labelResultado.setForeground(Color.GREEN);</w:t>
+        <w:t>labelResultado.setForeground</w:t>
+      </w:r>
+      <w:proofErr w:type="spellEnd"/>
+      <w:r>
+        <w:rPr>
+          <w:sz w:val="20"/>
+          <w:szCs w:val="20"/>
+          <w:lang w:val="en-US"/>
+        </w:rPr>
+        <w:t>(</w:t>
+      </w:r>
+      <w:proofErr w:type="spellStart"/>
+      <w:proofErr w:type="gramEnd"/>
+      <w:r>
+        <w:rPr>
+          <w:sz w:val="20"/>
+          <w:szCs w:val="20"/>
+          <w:lang w:val="en-US"/>
+        </w:rPr>
+        <w:t>Color.GREEN</w:t>
+      </w:r>
+      <w:proofErr w:type="spellEnd"/>
+      <w:r>
+        <w:rPr>
+          <w:sz w:val="20"/>
+          <w:szCs w:val="20"/>
+          <w:lang w:val="en-US"/>
+        </w:rPr>
+        <w:t>);</w:t>
       </w:r>
     </w:p>
     <w:p>
@@ -2356,6 +3002,7 @@
         <w:rPr>
           <w:sz w:val="20"/>
           <w:szCs w:val="20"/>
+          <w:lang w:val="en-US"/>
         </w:rPr>
       </w:pPr>
       <w:r>
@@ -2580,6 +3227,7 @@
         <w:rPr>
           <w:sz w:val="20"/>
           <w:szCs w:val="20"/>
+          <w:lang w:val="en-US"/>
         </w:rPr>
         <w:tab/>
       </w:r>
@@ -2587,6 +3235,7 @@
         <w:rPr>
           <w:sz w:val="20"/>
           <w:szCs w:val="20"/>
+          <w:lang w:val="en-US"/>
         </w:rPr>
         <w:tab/>
       </w:r>
@@ -2594,9 +3243,27 @@
         <w:rPr>
           <w:sz w:val="20"/>
           <w:szCs w:val="20"/>
+          <w:lang w:val="en-US"/>
         </w:rPr>
         <w:tab/>
-        <w:t>if (lado1 == lado2)</w:t>
+      </w:r>
+      <w:proofErr w:type="gramStart"/>
+      <w:r>
+        <w:rPr>
+          <w:sz w:val="20"/>
+          <w:szCs w:val="20"/>
+          <w:lang w:val="en-US"/>
+        </w:rPr>
+        <w:t>if</w:t>
+      </w:r>
+      <w:proofErr w:type="gramEnd"/>
+      <w:r>
+        <w:rPr>
+          <w:sz w:val="20"/>
+          <w:szCs w:val="20"/>
+          <w:lang w:val="en-US"/>
+        </w:rPr>
+        <w:t xml:space="preserve"> (lado1 == lado2)</w:t>
       </w:r>
     </w:p>
     <w:p>
@@ -2605,6 +3272,7 @@
         <w:rPr>
           <w:sz w:val="20"/>
           <w:szCs w:val="20"/>
+          <w:lang w:val="en-US"/>
         </w:rPr>
       </w:pPr>
     </w:p>
@@ -2616,19 +3284,23 @@
           <w:szCs w:val="20"/>
         </w:rPr>
       </w:pPr>
-      <w:r>
-        <w:rPr>
-          <w:sz w:val="20"/>
-          <w:szCs w:val="20"/>
-        </w:rPr>
-        <w:t>if (lado1 == lado3</w:t>
-      </w:r>
-      <w:r>
-        <w:rPr>
-          <w:sz w:val="20"/>
-          <w:szCs w:val="20"/>
-        </w:rPr>
-        <w:t>)</w:t>
+      <w:proofErr w:type="spellStart"/>
+      <w:proofErr w:type="gramStart"/>
+      <w:r>
+        <w:rPr>
+          <w:sz w:val="20"/>
+          <w:szCs w:val="20"/>
+        </w:rPr>
+        <w:t>if</w:t>
+      </w:r>
+      <w:proofErr w:type="spellEnd"/>
+      <w:proofErr w:type="gramEnd"/>
+      <w:r>
+        <w:rPr>
+          <w:sz w:val="20"/>
+          <w:szCs w:val="20"/>
+        </w:rPr>
+        <w:t xml:space="preserve"> (lado1 == lado3)</w:t>
       </w:r>
     </w:p>
     <w:p>
@@ -4525,13 +5197,6 @@
           <w:lang w:val="en-US"/>
         </w:rPr>
         <w:tab/>
-      </w:r>
-      <w:r>
-        <w:rPr>
-          <w:sz w:val="20"/>
-          <w:szCs w:val="20"/>
-          <w:lang w:val="en-US"/>
-        </w:rPr>
         <w:t>labelResultado.setForeground(Color.RED);</w:t>
       </w:r>
     </w:p>
@@ -4583,6 +5248,7 @@
         <w:rPr>
           <w:sz w:val="20"/>
           <w:szCs w:val="20"/>
+          <w:lang w:val="en-US"/>
         </w:rPr>
       </w:pPr>
       <w:r>
@@ -4596,6 +5262,7 @@
         <w:rPr>
           <w:sz w:val="20"/>
           <w:szCs w:val="20"/>
+          <w:lang w:val="en-US"/>
         </w:rPr>
         <w:t>} else {</w:t>
       </w:r>
@@ -4609,6 +5276,7 @@
         <w:rPr>
           <w:sz w:val="20"/>
           <w:szCs w:val="20"/>
+          <w:lang w:val="en-US"/>
         </w:rPr>
       </w:pPr>
       <w:r>
@@ -4692,6 +5360,7 @@
         <w:rPr>
           <w:sz w:val="20"/>
           <w:szCs w:val="20"/>
+          <w:lang w:val="en-US"/>
         </w:rPr>
         <w:tab/>
       </w:r>
@@ -4699,15 +5368,47 @@
         <w:rPr>
           <w:sz w:val="20"/>
           <w:szCs w:val="20"/>
+          <w:lang w:val="en-US"/>
         </w:rPr>
         <w:tab/>
       </w:r>
-      <w:r>
-        <w:rPr>
-          <w:sz w:val="20"/>
-          <w:szCs w:val="20"/>
-        </w:rPr>
-        <w:t>labelResultado.setForeground(Color.RED);</w:t>
+      <w:proofErr w:type="spellStart"/>
+      <w:proofErr w:type="gramStart"/>
+      <w:r>
+        <w:rPr>
+          <w:sz w:val="20"/>
+          <w:szCs w:val="20"/>
+          <w:lang w:val="en-US"/>
+        </w:rPr>
+        <w:t>labelResultado.setForeground</w:t>
+      </w:r>
+      <w:proofErr w:type="spellEnd"/>
+      <w:r>
+        <w:rPr>
+          <w:sz w:val="20"/>
+          <w:szCs w:val="20"/>
+          <w:lang w:val="en-US"/>
+        </w:rPr>
+        <w:t>(</w:t>
+      </w:r>
+      <w:proofErr w:type="spellStart"/>
+      <w:proofErr w:type="gramEnd"/>
+      <w:r>
+        <w:rPr>
+          <w:sz w:val="20"/>
+          <w:szCs w:val="20"/>
+          <w:lang w:val="en-US"/>
+        </w:rPr>
+        <w:t>Color.RED</w:t>
+      </w:r>
+      <w:proofErr w:type="spellEnd"/>
+      <w:r>
+        <w:rPr>
+          <w:sz w:val="20"/>
+          <w:szCs w:val="20"/>
+          <w:lang w:val="en-US"/>
+        </w:rPr>
+        <w:t>);</w:t>
       </w:r>
     </w:p>
     <w:p>
@@ -4877,12 +5578,21 @@
         </w:rPr>
         <w:tab/>
       </w:r>
-      <w:r>
-        <w:rPr>
-          <w:sz w:val="20"/>
-          <w:szCs w:val="20"/>
-        </w:rPr>
-        <w:t>labelResultado.setText("Entrada no válida, debe ingresarse un número mayor a 0");</w:t>
+      <w:proofErr w:type="gramStart"/>
+      <w:r>
+        <w:rPr>
+          <w:sz w:val="20"/>
+          <w:szCs w:val="20"/>
+        </w:rPr>
+        <w:t>labelResultado.setText(</w:t>
+      </w:r>
+      <w:proofErr w:type="gramEnd"/>
+      <w:r>
+        <w:rPr>
+          <w:sz w:val="20"/>
+          <w:szCs w:val="20"/>
+        </w:rPr>
+        <w:t>"Entrada no válida, debe ingresarse un número mayor a 0");</w:t>
       </w:r>
       <w:r>
         <w:rPr>
@@ -10916,8 +11626,6 @@
           <w:szCs w:val="20"/>
         </w:rPr>
       </w:pPr>
-      <w:bookmarkStart w:id="0" w:name="_GoBack"/>
-      <w:bookmarkEnd w:id="0"/>
     </w:p>
     <w:p>
       <w:pPr>
@@ -11088,13 +11796,7 @@
                         <w:txbxContent>
                           <w:p>
                             <w:r>
-                              <w:t>La complejidad ciclomática según el algoritmo de McCabe es de 1</w:t>
-                            </w:r>
-                            <w:r>
-                              <w:t>1</w:t>
-                            </w:r>
-                            <w:r>
-                              <w:t>.</w:t>
+                              <w:t>La complejidad ciclomática según el algoritmo de McCabe es de 11.</w:t>
                             </w:r>
                           </w:p>
                           <w:p>
@@ -11104,13 +11806,7 @@
                           </w:p>
                           <w:p>
                             <w:r>
-                              <w:t>Por lo tanto, de</w:t>
-                            </w:r>
-                            <w:r>
-                              <w:t>berán realizarse un mínimo de 11</w:t>
-                            </w:r>
-                            <w:r>
-                              <w:t xml:space="preserve"> pruebas para poder probar el programa.</w:t>
+                              <w:t>Por lo tanto, deberán realizarse un mínimo de 11 pruebas para poder probar el programa.</w:t>
                             </w:r>
                           </w:p>
                         </w:txbxContent>
@@ -11141,13 +11837,7 @@
                   <w:txbxContent>
                     <w:p>
                       <w:r>
-                        <w:t>La complejidad ciclomática según el algoritmo de McCabe es de 1</w:t>
-                      </w:r>
-                      <w:r>
-                        <w:t>1</w:t>
-                      </w:r>
-                      <w:r>
-                        <w:t>.</w:t>
+                        <w:t>La complejidad ciclomática según el algoritmo de McCabe es de 11.</w:t>
                       </w:r>
                     </w:p>
                     <w:p>
@@ -11157,13 +11847,7 @@
                     </w:p>
                     <w:p>
                       <w:r>
-                        <w:t>Por lo tanto, de</w:t>
-                      </w:r>
-                      <w:r>
-                        <w:t>berán realizarse un mínimo de 11</w:t>
-                      </w:r>
-                      <w:r>
-                        <w:t xml:space="preserve"> pruebas para poder probar el programa.</w:t>
+                        <w:t>Por lo tanto, deberán realizarse un mínimo de 11 pruebas para poder probar el programa.</w:t>
                       </w:r>
                     </w:p>
                   </w:txbxContent>
@@ -13557,7 +14241,7 @@
               </wp:anchor>
             </w:drawing>
           </mc:Choice>
-          <mc:Fallback xmlns:w16se="http://schemas.microsoft.com/office/word/2015/wordml/symex" xmlns:w16cid="http://schemas.microsoft.com/office/word/2016/wordml/cid" xmlns:am3d="http://schemas.microsoft.com/office/drawing/2017/model3d" xmlns:aink="http://schemas.microsoft.com/office/drawing/2016/ink" xmlns:cx8="http://schemas.microsoft.com/office/drawing/2016/5/14/chartex" xmlns:cx7="http://schemas.microsoft.com/office/drawing/2016/5/13/chartex" xmlns:cx6="http://schemas.microsoft.com/office/drawing/2016/5/12/chartex" xmlns:cx5="http://schemas.microsoft.com/office/drawing/2016/5/11/chartex" xmlns:cx4="http://schemas.microsoft.com/office/drawing/2016/5/10/chartex" xmlns:cx3="http://schemas.microsoft.com/office/drawing/2016/5/9/chartex" xmlns:cx2="http://schemas.microsoft.com/office/drawing/2015/10/21/chartex" xmlns:cx1="http://schemas.microsoft.com/office/drawing/2015/9/8/chartex" xmlns:cx="http://schemas.microsoft.com/office/drawing/2014/chartex">
+          <mc:Fallback xmlns:cx="http://schemas.microsoft.com/office/drawing/2014/chartex" xmlns:cx1="http://schemas.microsoft.com/office/drawing/2015/9/8/chartex" xmlns:cx2="http://schemas.microsoft.com/office/drawing/2015/10/21/chartex" xmlns:cx3="http://schemas.microsoft.com/office/drawing/2016/5/9/chartex" xmlns:cx4="http://schemas.microsoft.com/office/drawing/2016/5/10/chartex" xmlns:cx5="http://schemas.microsoft.com/office/drawing/2016/5/11/chartex" xmlns:cx6="http://schemas.microsoft.com/office/drawing/2016/5/12/chartex" xmlns:cx7="http://schemas.microsoft.com/office/drawing/2016/5/13/chartex" xmlns:cx8="http://schemas.microsoft.com/office/drawing/2016/5/14/chartex" xmlns:aink="http://schemas.microsoft.com/office/drawing/2016/ink" xmlns:am3d="http://schemas.microsoft.com/office/drawing/2017/model3d" xmlns:w16cid="http://schemas.microsoft.com/office/word/2016/wordml/cid" xmlns:w16se="http://schemas.microsoft.com/office/word/2015/wordml/symex">
             <w:pict>
               <v:shape w14:anchorId="753423ED" id="Conector recto de flecha 112" o:spid="_x0000_s1026" type="#_x0000_t32" style="position:absolute;margin-left:186.95pt;margin-top:267.65pt;width:0;height:15pt;z-index:251857920;visibility:visible;mso-wrap-style:square;mso-wrap-distance-left:9pt;mso-wrap-distance-top:0;mso-wrap-distance-right:9pt;mso-wrap-distance-bottom:0;mso-position-horizontal:absolute;mso-position-horizontal-relative:text;mso-position-vertical:absolute;mso-position-vertical-relative:text" o:gfxdata="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" strokecolor="#4472c4 [3204]" strokeweight=".5pt">
                 <v:stroke endarrow="block" joinstyle="miter"/>
@@ -13626,7 +14310,7 @@
               </wp:anchor>
             </w:drawing>
           </mc:Choice>
-          <mc:Fallback xmlns:w16se="http://schemas.microsoft.com/office/word/2015/wordml/symex" xmlns:w16cid="http://schemas.microsoft.com/office/word/2016/wordml/cid" xmlns:am3d="http://schemas.microsoft.com/office/drawing/2017/model3d" xmlns:aink="http://schemas.microsoft.com/office/drawing/2016/ink" xmlns:cx8="http://schemas.microsoft.com/office/drawing/2016/5/14/chartex" xmlns:cx7="http://schemas.microsoft.com/office/drawing/2016/5/13/chartex" xmlns:cx6="http://schemas.microsoft.com/office/drawing/2016/5/12/chartex" xmlns:cx5="http://schemas.microsoft.com/office/drawing/2016/5/11/chartex" xmlns:cx4="http://schemas.microsoft.com/office/drawing/2016/5/10/chartex" xmlns:cx3="http://schemas.microsoft.com/office/drawing/2016/5/9/chartex" xmlns:cx2="http://schemas.microsoft.com/office/drawing/2015/10/21/chartex" xmlns:cx1="http://schemas.microsoft.com/office/drawing/2015/9/8/chartex" xmlns:cx="http://schemas.microsoft.com/office/drawing/2014/chartex">
+          <mc:Fallback xmlns:cx="http://schemas.microsoft.com/office/drawing/2014/chartex" xmlns:cx1="http://schemas.microsoft.com/office/drawing/2015/9/8/chartex" xmlns:cx2="http://schemas.microsoft.com/office/drawing/2015/10/21/chartex" xmlns:cx3="http://schemas.microsoft.com/office/drawing/2016/5/9/chartex" xmlns:cx4="http://schemas.microsoft.com/office/drawing/2016/5/10/chartex" xmlns:cx5="http://schemas.microsoft.com/office/drawing/2016/5/11/chartex" xmlns:cx6="http://schemas.microsoft.com/office/drawing/2016/5/12/chartex" xmlns:cx7="http://schemas.microsoft.com/office/drawing/2016/5/13/chartex" xmlns:cx8="http://schemas.microsoft.com/office/drawing/2016/5/14/chartex" xmlns:aink="http://schemas.microsoft.com/office/drawing/2016/ink" xmlns:am3d="http://schemas.microsoft.com/office/drawing/2017/model3d" xmlns:w16cid="http://schemas.microsoft.com/office/word/2016/wordml/cid" xmlns:w16se="http://schemas.microsoft.com/office/word/2015/wordml/symex">
             <w:pict>
               <v:shape w14:anchorId="539BF61E" id="Conector recto de flecha 111" o:spid="_x0000_s1026" type="#_x0000_t32" style="position:absolute;margin-left:186.95pt;margin-top:229.15pt;width:0;height:15pt;z-index:251855872;visibility:visible;mso-wrap-style:square;mso-wrap-distance-left:9pt;mso-wrap-distance-top:0;mso-wrap-distance-right:9pt;mso-wrap-distance-bottom:0;mso-position-horizontal:absolute;mso-position-horizontal-relative:text;mso-position-vertical:absolute;mso-position-vertical-relative:text" o:gfxdata="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" strokecolor="#4472c4 [3204]" strokeweight=".5pt">
                 <v:stroke endarrow="block" joinstyle="miter"/>
@@ -13695,7 +14379,7 @@
               </wp:anchor>
             </w:drawing>
           </mc:Choice>
-          <mc:Fallback xmlns:w16se="http://schemas.microsoft.com/office/word/2015/wordml/symex" xmlns:w16cid="http://schemas.microsoft.com/office/word/2016/wordml/cid" xmlns:am3d="http://schemas.microsoft.com/office/drawing/2017/model3d" xmlns:aink="http://schemas.microsoft.com/office/drawing/2016/ink" xmlns:cx8="http://schemas.microsoft.com/office/drawing/2016/5/14/chartex" xmlns:cx7="http://schemas.microsoft.com/office/drawing/2016/5/13/chartex" xmlns:cx6="http://schemas.microsoft.com/office/drawing/2016/5/12/chartex" xmlns:cx5="http://schemas.microsoft.com/office/drawing/2016/5/11/chartex" xmlns:cx4="http://schemas.microsoft.com/office/drawing/2016/5/10/chartex" xmlns:cx3="http://schemas.microsoft.com/office/drawing/2016/5/9/chartex" xmlns:cx2="http://schemas.microsoft.com/office/drawing/2015/10/21/chartex" xmlns:cx1="http://schemas.microsoft.com/office/drawing/2015/9/8/chartex" xmlns:cx="http://schemas.microsoft.com/office/drawing/2014/chartex">
+          <mc:Fallback xmlns:cx="http://schemas.microsoft.com/office/drawing/2014/chartex" xmlns:cx1="http://schemas.microsoft.com/office/drawing/2015/9/8/chartex" xmlns:cx2="http://schemas.microsoft.com/office/drawing/2015/10/21/chartex" xmlns:cx3="http://schemas.microsoft.com/office/drawing/2016/5/9/chartex" xmlns:cx4="http://schemas.microsoft.com/office/drawing/2016/5/10/chartex" xmlns:cx5="http://schemas.microsoft.com/office/drawing/2016/5/11/chartex" xmlns:cx6="http://schemas.microsoft.com/office/drawing/2016/5/12/chartex" xmlns:cx7="http://schemas.microsoft.com/office/drawing/2016/5/13/chartex" xmlns:cx8="http://schemas.microsoft.com/office/drawing/2016/5/14/chartex" xmlns:aink="http://schemas.microsoft.com/office/drawing/2016/ink" xmlns:am3d="http://schemas.microsoft.com/office/drawing/2017/model3d" xmlns:w16cid="http://schemas.microsoft.com/office/word/2016/wordml/cid" xmlns:w16se="http://schemas.microsoft.com/office/word/2015/wordml/symex">
             <w:pict>
               <v:shape w14:anchorId="79117948" id="Conector recto de flecha 110" o:spid="_x0000_s1026" type="#_x0000_t32" style="position:absolute;margin-left:186.45pt;margin-top:186.65pt;width:0;height:15pt;z-index:251853824;visibility:visible;mso-wrap-style:square;mso-wrap-distance-left:9pt;mso-wrap-distance-top:0;mso-wrap-distance-right:9pt;mso-wrap-distance-bottom:0;mso-position-horizontal:absolute;mso-position-horizontal-relative:text;mso-position-vertical:absolute;mso-position-vertical-relative:text" o:gfxdata="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" strokecolor="#4472c4 [3204]" strokeweight=".5pt">
                 <v:stroke endarrow="block" joinstyle="miter"/>
@@ -13764,7 +14448,7 @@
               </wp:anchor>
             </w:drawing>
           </mc:Choice>
-          <mc:Fallback xmlns:w16se="http://schemas.microsoft.com/office/word/2015/wordml/symex" xmlns:w16cid="http://schemas.microsoft.com/office/word/2016/wordml/cid" xmlns:am3d="http://schemas.microsoft.com/office/drawing/2017/model3d" xmlns:aink="http://schemas.microsoft.com/office/drawing/2016/ink" xmlns:cx8="http://schemas.microsoft.com/office/drawing/2016/5/14/chartex" xmlns:cx7="http://schemas.microsoft.com/office/drawing/2016/5/13/chartex" xmlns:cx6="http://schemas.microsoft.com/office/drawing/2016/5/12/chartex" xmlns:cx5="http://schemas.microsoft.com/office/drawing/2016/5/11/chartex" xmlns:cx4="http://schemas.microsoft.com/office/drawing/2016/5/10/chartex" xmlns:cx3="http://schemas.microsoft.com/office/drawing/2016/5/9/chartex" xmlns:cx2="http://schemas.microsoft.com/office/drawing/2015/10/21/chartex" xmlns:cx1="http://schemas.microsoft.com/office/drawing/2015/9/8/chartex" xmlns:cx="http://schemas.microsoft.com/office/drawing/2014/chartex">
+          <mc:Fallback xmlns:cx="http://schemas.microsoft.com/office/drawing/2014/chartex" xmlns:cx1="http://schemas.microsoft.com/office/drawing/2015/9/8/chartex" xmlns:cx2="http://schemas.microsoft.com/office/drawing/2015/10/21/chartex" xmlns:cx3="http://schemas.microsoft.com/office/drawing/2016/5/9/chartex" xmlns:cx4="http://schemas.microsoft.com/office/drawing/2016/5/10/chartex" xmlns:cx5="http://schemas.microsoft.com/office/drawing/2016/5/11/chartex" xmlns:cx6="http://schemas.microsoft.com/office/drawing/2016/5/12/chartex" xmlns:cx7="http://schemas.microsoft.com/office/drawing/2016/5/13/chartex" xmlns:cx8="http://schemas.microsoft.com/office/drawing/2016/5/14/chartex" xmlns:aink="http://schemas.microsoft.com/office/drawing/2016/ink" xmlns:am3d="http://schemas.microsoft.com/office/drawing/2017/model3d" xmlns:w16cid="http://schemas.microsoft.com/office/word/2016/wordml/cid" xmlns:w16se="http://schemas.microsoft.com/office/word/2015/wordml/symex">
             <w:pict>
               <v:shape w14:anchorId="06222EF2" id="Conector recto de flecha 109" o:spid="_x0000_s1026" type="#_x0000_t32" style="position:absolute;margin-left:186.45pt;margin-top:150.65pt;width:0;height:15pt;z-index:251851776;visibility:visible;mso-wrap-style:square;mso-wrap-distance-left:9pt;mso-wrap-distance-top:0;mso-wrap-distance-right:9pt;mso-wrap-distance-bottom:0;mso-position-horizontal:absolute;mso-position-horizontal-relative:text;mso-position-vertical:absolute;mso-position-vertical-relative:text" o:gfxdata="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" strokecolor="#4472c4 [3204]" strokeweight=".5pt">
                 <v:stroke endarrow="block" joinstyle="miter"/>
@@ -13833,7 +14517,7 @@
               </wp:anchor>
             </w:drawing>
           </mc:Choice>
-          <mc:Fallback xmlns:w16se="http://schemas.microsoft.com/office/word/2015/wordml/symex" xmlns:w16cid="http://schemas.microsoft.com/office/word/2016/wordml/cid" xmlns:am3d="http://schemas.microsoft.com/office/drawing/2017/model3d" xmlns:aink="http://schemas.microsoft.com/office/drawing/2016/ink" xmlns:cx8="http://schemas.microsoft.com/office/drawing/2016/5/14/chartex" xmlns:cx7="http://schemas.microsoft.com/office/drawing/2016/5/13/chartex" xmlns:cx6="http://schemas.microsoft.com/office/drawing/2016/5/12/chartex" xmlns:cx5="http://schemas.microsoft.com/office/drawing/2016/5/11/chartex" xmlns:cx4="http://schemas.microsoft.com/office/drawing/2016/5/10/chartex" xmlns:cx3="http://schemas.microsoft.com/office/drawing/2016/5/9/chartex" xmlns:cx2="http://schemas.microsoft.com/office/drawing/2015/10/21/chartex" xmlns:cx1="http://schemas.microsoft.com/office/drawing/2015/9/8/chartex" xmlns:cx="http://schemas.microsoft.com/office/drawing/2014/chartex">
+          <mc:Fallback xmlns:cx="http://schemas.microsoft.com/office/drawing/2014/chartex" xmlns:cx1="http://schemas.microsoft.com/office/drawing/2015/9/8/chartex" xmlns:cx2="http://schemas.microsoft.com/office/drawing/2015/10/21/chartex" xmlns:cx3="http://schemas.microsoft.com/office/drawing/2016/5/9/chartex" xmlns:cx4="http://schemas.microsoft.com/office/drawing/2016/5/10/chartex" xmlns:cx5="http://schemas.microsoft.com/office/drawing/2016/5/11/chartex" xmlns:cx6="http://schemas.microsoft.com/office/drawing/2016/5/12/chartex" xmlns:cx7="http://schemas.microsoft.com/office/drawing/2016/5/13/chartex" xmlns:cx8="http://schemas.microsoft.com/office/drawing/2016/5/14/chartex" xmlns:aink="http://schemas.microsoft.com/office/drawing/2016/ink" xmlns:am3d="http://schemas.microsoft.com/office/drawing/2017/model3d" xmlns:w16cid="http://schemas.microsoft.com/office/word/2016/wordml/cid" xmlns:w16se="http://schemas.microsoft.com/office/word/2015/wordml/symex">
             <w:pict>
               <v:shape w14:anchorId="41520E00" id="Conector recto de flecha 108" o:spid="_x0000_s1026" type="#_x0000_t32" style="position:absolute;margin-left:186.95pt;margin-top:110.65pt;width:0;height:15pt;z-index:251849728;visibility:visible;mso-wrap-style:square;mso-wrap-distance-left:9pt;mso-wrap-distance-top:0;mso-wrap-distance-right:9pt;mso-wrap-distance-bottom:0;mso-position-horizontal:absolute;mso-position-horizontal-relative:text;mso-position-vertical:absolute;mso-position-vertical-relative:text" o:gfxdata="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" strokecolor="#4472c4 [3204]" strokeweight=".5pt">
                 <v:stroke endarrow="block" joinstyle="miter"/>
@@ -13902,7 +14586,7 @@
               </wp:anchor>
             </w:drawing>
           </mc:Choice>
-          <mc:Fallback xmlns:w16se="http://schemas.microsoft.com/office/word/2015/wordml/symex" xmlns:w16cid="http://schemas.microsoft.com/office/word/2016/wordml/cid" xmlns:am3d="http://schemas.microsoft.com/office/drawing/2017/model3d" xmlns:aink="http://schemas.microsoft.com/office/drawing/2016/ink" xmlns:cx8="http://schemas.microsoft.com/office/drawing/2016/5/14/chartex" xmlns:cx7="http://schemas.microsoft.com/office/drawing/2016/5/13/chartex" xmlns:cx6="http://schemas.microsoft.com/office/drawing/2016/5/12/chartex" xmlns:cx5="http://schemas.microsoft.com/office/drawing/2016/5/11/chartex" xmlns:cx4="http://schemas.microsoft.com/office/drawing/2016/5/10/chartex" xmlns:cx3="http://schemas.microsoft.com/office/drawing/2016/5/9/chartex" xmlns:cx2="http://schemas.microsoft.com/office/drawing/2015/10/21/chartex" xmlns:cx1="http://schemas.microsoft.com/office/drawing/2015/9/8/chartex" xmlns:cx="http://schemas.microsoft.com/office/drawing/2014/chartex">
+          <mc:Fallback xmlns:cx="http://schemas.microsoft.com/office/drawing/2014/chartex" xmlns:cx1="http://schemas.microsoft.com/office/drawing/2015/9/8/chartex" xmlns:cx2="http://schemas.microsoft.com/office/drawing/2015/10/21/chartex" xmlns:cx3="http://schemas.microsoft.com/office/drawing/2016/5/9/chartex" xmlns:cx4="http://schemas.microsoft.com/office/drawing/2016/5/10/chartex" xmlns:cx5="http://schemas.microsoft.com/office/drawing/2016/5/11/chartex" xmlns:cx6="http://schemas.microsoft.com/office/drawing/2016/5/12/chartex" xmlns:cx7="http://schemas.microsoft.com/office/drawing/2016/5/13/chartex" xmlns:cx8="http://schemas.microsoft.com/office/drawing/2016/5/14/chartex" xmlns:aink="http://schemas.microsoft.com/office/drawing/2016/ink" xmlns:am3d="http://schemas.microsoft.com/office/drawing/2017/model3d" xmlns:w16cid="http://schemas.microsoft.com/office/word/2016/wordml/cid" xmlns:w16se="http://schemas.microsoft.com/office/word/2015/wordml/symex">
             <w:pict>
               <v:shape w14:anchorId="27DEBF53" id="Conector recto de flecha 107" o:spid="_x0000_s1026" type="#_x0000_t32" style="position:absolute;margin-left:186.95pt;margin-top:72.65pt;width:0;height:15pt;z-index:251847680;visibility:visible;mso-wrap-style:square;mso-wrap-distance-left:9pt;mso-wrap-distance-top:0;mso-wrap-distance-right:9pt;mso-wrap-distance-bottom:0;mso-position-horizontal:absolute;mso-position-horizontal-relative:text;mso-position-vertical:absolute;mso-position-vertical-relative:text" o:gfxdata="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" strokecolor="#4472c4 [3204]" strokeweight=".5pt">
                 <v:stroke endarrow="block" joinstyle="miter"/>
@@ -13971,7 +14655,7 @@
               </wp:anchor>
             </w:drawing>
           </mc:Choice>
-          <mc:Fallback xmlns:w16se="http://schemas.microsoft.com/office/word/2015/wordml/symex" xmlns:w16cid="http://schemas.microsoft.com/office/word/2016/wordml/cid" xmlns:am3d="http://schemas.microsoft.com/office/drawing/2017/model3d" xmlns:aink="http://schemas.microsoft.com/office/drawing/2016/ink" xmlns:cx8="http://schemas.microsoft.com/office/drawing/2016/5/14/chartex" xmlns:cx7="http://schemas.microsoft.com/office/drawing/2016/5/13/chartex" xmlns:cx6="http://schemas.microsoft.com/office/drawing/2016/5/12/chartex" xmlns:cx5="http://schemas.microsoft.com/office/drawing/2016/5/11/chartex" xmlns:cx4="http://schemas.microsoft.com/office/drawing/2016/5/10/chartex" xmlns:cx3="http://schemas.microsoft.com/office/drawing/2016/5/9/chartex" xmlns:cx2="http://schemas.microsoft.com/office/drawing/2015/10/21/chartex" xmlns:cx1="http://schemas.microsoft.com/office/drawing/2015/9/8/chartex" xmlns:cx="http://schemas.microsoft.com/office/drawing/2014/chartex">
+          <mc:Fallback xmlns:cx="http://schemas.microsoft.com/office/drawing/2014/chartex" xmlns:cx1="http://schemas.microsoft.com/office/drawing/2015/9/8/chartex" xmlns:cx2="http://schemas.microsoft.com/office/drawing/2015/10/21/chartex" xmlns:cx3="http://schemas.microsoft.com/office/drawing/2016/5/9/chartex" xmlns:cx4="http://schemas.microsoft.com/office/drawing/2016/5/10/chartex" xmlns:cx5="http://schemas.microsoft.com/office/drawing/2016/5/11/chartex" xmlns:cx6="http://schemas.microsoft.com/office/drawing/2016/5/12/chartex" xmlns:cx7="http://schemas.microsoft.com/office/drawing/2016/5/13/chartex" xmlns:cx8="http://schemas.microsoft.com/office/drawing/2016/5/14/chartex" xmlns:aink="http://schemas.microsoft.com/office/drawing/2016/ink" xmlns:am3d="http://schemas.microsoft.com/office/drawing/2017/model3d" xmlns:w16cid="http://schemas.microsoft.com/office/word/2016/wordml/cid" xmlns:w16se="http://schemas.microsoft.com/office/word/2015/wordml/symex">
             <w:pict>
               <v:shape w14:anchorId="316DC126" id="Conector recto de flecha 106" o:spid="_x0000_s1026" type="#_x0000_t32" style="position:absolute;margin-left:185.95pt;margin-top:37.15pt;width:0;height:15pt;z-index:251845632;visibility:visible;mso-wrap-style:square;mso-wrap-distance-left:9pt;mso-wrap-distance-top:0;mso-wrap-distance-right:9pt;mso-wrap-distance-bottom:0;mso-position-horizontal:absolute;mso-position-horizontal-relative:text;mso-position-vertical:absolute;mso-position-vertical-relative:text" o:gfxdata="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" strokecolor="#4472c4 [3204]" strokeweight=".5pt">
                 <v:stroke endarrow="block" joinstyle="miter"/>
@@ -14040,7 +14724,7 @@
               </wp:anchor>
             </w:drawing>
           </mc:Choice>
-          <mc:Fallback xmlns:w16se="http://schemas.microsoft.com/office/word/2015/wordml/symex" xmlns:w16cid="http://schemas.microsoft.com/office/word/2016/wordml/cid" xmlns:am3d="http://schemas.microsoft.com/office/drawing/2017/model3d" xmlns:aink="http://schemas.microsoft.com/office/drawing/2016/ink" xmlns:cx8="http://schemas.microsoft.com/office/drawing/2016/5/14/chartex" xmlns:cx7="http://schemas.microsoft.com/office/drawing/2016/5/13/chartex" xmlns:cx6="http://schemas.microsoft.com/office/drawing/2016/5/12/chartex" xmlns:cx5="http://schemas.microsoft.com/office/drawing/2016/5/11/chartex" xmlns:cx4="http://schemas.microsoft.com/office/drawing/2016/5/10/chartex" xmlns:cx3="http://schemas.microsoft.com/office/drawing/2016/5/9/chartex" xmlns:cx2="http://schemas.microsoft.com/office/drawing/2015/10/21/chartex" xmlns:cx1="http://schemas.microsoft.com/office/drawing/2015/9/8/chartex" xmlns:cx="http://schemas.microsoft.com/office/drawing/2014/chartex">
+          <mc:Fallback xmlns:cx="http://schemas.microsoft.com/office/drawing/2014/chartex" xmlns:cx1="http://schemas.microsoft.com/office/drawing/2015/9/8/chartex" xmlns:cx2="http://schemas.microsoft.com/office/drawing/2015/10/21/chartex" xmlns:cx3="http://schemas.microsoft.com/office/drawing/2016/5/9/chartex" xmlns:cx4="http://schemas.microsoft.com/office/drawing/2016/5/10/chartex" xmlns:cx5="http://schemas.microsoft.com/office/drawing/2016/5/11/chartex" xmlns:cx6="http://schemas.microsoft.com/office/drawing/2016/5/12/chartex" xmlns:cx7="http://schemas.microsoft.com/office/drawing/2016/5/13/chartex" xmlns:cx8="http://schemas.microsoft.com/office/drawing/2016/5/14/chartex" xmlns:aink="http://schemas.microsoft.com/office/drawing/2016/ink" xmlns:am3d="http://schemas.microsoft.com/office/drawing/2017/model3d" xmlns:w16cid="http://schemas.microsoft.com/office/word/2016/wordml/cid" xmlns:w16se="http://schemas.microsoft.com/office/word/2015/wordml/symex">
             <w:pict>
               <v:shape w14:anchorId="0E90E311" id="Conector recto de flecha 105" o:spid="_x0000_s1026" type="#_x0000_t32" style="position:absolute;margin-left:186pt;margin-top:-.5pt;width:0;height:15pt;z-index:251843584;visibility:visible;mso-wrap-style:square;mso-wrap-distance-left:9pt;mso-wrap-distance-top:0;mso-wrap-distance-right:9pt;mso-wrap-distance-bottom:0;mso-position-horizontal:absolute;mso-position-horizontal-relative:text;mso-position-vertical:absolute;mso-position-vertical-relative:text" o:gfxdata="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" strokecolor="#4472c4 [3204]" strokeweight=".5pt">
                 <v:stroke endarrow="block" joinstyle="miter"/>
@@ -14109,7 +14793,7 @@
               </wp:anchor>
             </w:drawing>
           </mc:Choice>
-          <mc:Fallback xmlns:w16se="http://schemas.microsoft.com/office/word/2015/wordml/symex" xmlns:w16cid="http://schemas.microsoft.com/office/word/2016/wordml/cid" xmlns:am3d="http://schemas.microsoft.com/office/drawing/2017/model3d" xmlns:aink="http://schemas.microsoft.com/office/drawing/2016/ink" xmlns:cx8="http://schemas.microsoft.com/office/drawing/2016/5/14/chartex" xmlns:cx7="http://schemas.microsoft.com/office/drawing/2016/5/13/chartex" xmlns:cx6="http://schemas.microsoft.com/office/drawing/2016/5/12/chartex" xmlns:cx5="http://schemas.microsoft.com/office/drawing/2016/5/11/chartex" xmlns:cx4="http://schemas.microsoft.com/office/drawing/2016/5/10/chartex" xmlns:cx3="http://schemas.microsoft.com/office/drawing/2016/5/9/chartex" xmlns:cx2="http://schemas.microsoft.com/office/drawing/2015/10/21/chartex" xmlns:cx1="http://schemas.microsoft.com/office/drawing/2015/9/8/chartex" xmlns:cx="http://schemas.microsoft.com/office/drawing/2014/chartex">
+          <mc:Fallback xmlns:cx="http://schemas.microsoft.com/office/drawing/2014/chartex" xmlns:cx1="http://schemas.microsoft.com/office/drawing/2015/9/8/chartex" xmlns:cx2="http://schemas.microsoft.com/office/drawing/2015/10/21/chartex" xmlns:cx3="http://schemas.microsoft.com/office/drawing/2016/5/9/chartex" xmlns:cx4="http://schemas.microsoft.com/office/drawing/2016/5/10/chartex" xmlns:cx5="http://schemas.microsoft.com/office/drawing/2016/5/11/chartex" xmlns:cx6="http://schemas.microsoft.com/office/drawing/2016/5/12/chartex" xmlns:cx7="http://schemas.microsoft.com/office/drawing/2016/5/13/chartex" xmlns:cx8="http://schemas.microsoft.com/office/drawing/2016/5/14/chartex" xmlns:aink="http://schemas.microsoft.com/office/drawing/2016/ink" xmlns:am3d="http://schemas.microsoft.com/office/drawing/2017/model3d" xmlns:w16cid="http://schemas.microsoft.com/office/word/2016/wordml/cid" xmlns:w16se="http://schemas.microsoft.com/office/word/2015/wordml/symex">
             <w:pict>
               <v:shape w14:anchorId="1D98CB1D" id="Conector recto de flecha 104" o:spid="_x0000_s1026" type="#_x0000_t32" style="position:absolute;margin-left:185.95pt;margin-top:-38.35pt;width:0;height:15pt;z-index:251841536;visibility:visible;mso-wrap-style:square;mso-wrap-distance-left:9pt;mso-wrap-distance-top:0;mso-wrap-distance-right:9pt;mso-wrap-distance-bottom:0;mso-position-horizontal:absolute;mso-position-horizontal-relative:text;mso-position-vertical:absolute;mso-position-vertical-relative:text" o:gfxdata="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" strokecolor="#4472c4 [3204]" strokeweight=".5pt">
                 <v:stroke endarrow="block" joinstyle="miter"/>
@@ -15355,6 +16039,252 @@
     </w:sectPr>
   </w:body>
 </w:document>
+</file>
+
+<file path=word/numbering.xml><?xml version="1.0" encoding="utf-8"?>
+<w:numbering xmlns:wpc="http://schemas.microsoft.com/office/word/2010/wordprocessingCanvas" xmlns:mc="http://schemas.openxmlformats.org/markup-compatibility/2006" xmlns:o="urn:schemas-microsoft-com:office:office" xmlns:r="http://schemas.openxmlformats.org/officeDocument/2006/relationships" xmlns:m="http://schemas.openxmlformats.org/officeDocument/2006/math" xmlns:v="urn:schemas-microsoft-com:vml" xmlns:wp14="http://schemas.microsoft.com/office/word/2010/wordprocessingDrawing" xmlns:wp="http://schemas.openxmlformats.org/drawingml/2006/wordprocessingDrawing" xmlns:w10="urn:schemas-microsoft-com:office:word" xmlns:w="http://schemas.openxmlformats.org/wordprocessingml/2006/main" xmlns:w14="http://schemas.microsoft.com/office/word/2010/wordml" xmlns:w15="http://schemas.microsoft.com/office/word/2012/wordml" xmlns:wpg="http://schemas.microsoft.com/office/word/2010/wordprocessingGroup" xmlns:wpi="http://schemas.microsoft.com/office/word/2010/wordprocessingInk" xmlns:wne="http://schemas.microsoft.com/office/word/2006/wordml" xmlns:wps="http://schemas.microsoft.com/office/word/2010/wordprocessingShape" mc:Ignorable="w14 w15 wp14">
+  <w:abstractNum w:abstractNumId="0" w15:restartNumberingAfterBreak="0">
+    <w:nsid w:val="0805460A"/>
+    <w:multiLevelType w:val="hybridMultilevel"/>
+    <w:tmpl w:val="3E14E94C"/>
+    <w:lvl w:ilvl="0" w:tplc="2C0A0001">
+      <w:start w:val="1"/>
+      <w:numFmt w:val="bullet"/>
+      <w:lvlText w:val=""/>
+      <w:lvlJc w:val="left"/>
+      <w:pPr>
+        <w:ind w:left="720" w:hanging="360"/>
+      </w:pPr>
+      <w:rPr>
+        <w:rFonts w:ascii="Symbol" w:hAnsi="Symbol" w:hint="default"/>
+      </w:rPr>
+    </w:lvl>
+    <w:lvl w:ilvl="1" w:tplc="2C0A0003" w:tentative="1">
+      <w:start w:val="1"/>
+      <w:numFmt w:val="bullet"/>
+      <w:lvlText w:val="o"/>
+      <w:lvlJc w:val="left"/>
+      <w:pPr>
+        <w:ind w:left="1440" w:hanging="360"/>
+      </w:pPr>
+      <w:rPr>
+        <w:rFonts w:ascii="Courier New" w:hAnsi="Courier New" w:cs="Courier New" w:hint="default"/>
+      </w:rPr>
+    </w:lvl>
+    <w:lvl w:ilvl="2" w:tplc="2C0A0005" w:tentative="1">
+      <w:start w:val="1"/>
+      <w:numFmt w:val="bullet"/>
+      <w:lvlText w:val=""/>
+      <w:lvlJc w:val="left"/>
+      <w:pPr>
+        <w:ind w:left="2160" w:hanging="360"/>
+      </w:pPr>
+      <w:rPr>
+        <w:rFonts w:ascii="Wingdings" w:hAnsi="Wingdings" w:hint="default"/>
+      </w:rPr>
+    </w:lvl>
+    <w:lvl w:ilvl="3" w:tplc="2C0A0001" w:tentative="1">
+      <w:start w:val="1"/>
+      <w:numFmt w:val="bullet"/>
+      <w:lvlText w:val=""/>
+      <w:lvlJc w:val="left"/>
+      <w:pPr>
+        <w:ind w:left="2880" w:hanging="360"/>
+      </w:pPr>
+      <w:rPr>
+        <w:rFonts w:ascii="Symbol" w:hAnsi="Symbol" w:hint="default"/>
+      </w:rPr>
+    </w:lvl>
+    <w:lvl w:ilvl="4" w:tplc="2C0A0003" w:tentative="1">
+      <w:start w:val="1"/>
+      <w:numFmt w:val="bullet"/>
+      <w:lvlText w:val="o"/>
+      <w:lvlJc w:val="left"/>
+      <w:pPr>
+        <w:ind w:left="3600" w:hanging="360"/>
+      </w:pPr>
+      <w:rPr>
+        <w:rFonts w:ascii="Courier New" w:hAnsi="Courier New" w:cs="Courier New" w:hint="default"/>
+      </w:rPr>
+    </w:lvl>
+    <w:lvl w:ilvl="5" w:tplc="2C0A0005" w:tentative="1">
+      <w:start w:val="1"/>
+      <w:numFmt w:val="bullet"/>
+      <w:lvlText w:val=""/>
+      <w:lvlJc w:val="left"/>
+      <w:pPr>
+        <w:ind w:left="4320" w:hanging="360"/>
+      </w:pPr>
+      <w:rPr>
+        <w:rFonts w:ascii="Wingdings" w:hAnsi="Wingdings" w:hint="default"/>
+      </w:rPr>
+    </w:lvl>
+    <w:lvl w:ilvl="6" w:tplc="2C0A0001" w:tentative="1">
+      <w:start w:val="1"/>
+      <w:numFmt w:val="bullet"/>
+      <w:lvlText w:val=""/>
+      <w:lvlJc w:val="left"/>
+      <w:pPr>
+        <w:ind w:left="5040" w:hanging="360"/>
+      </w:pPr>
+      <w:rPr>
+        <w:rFonts w:ascii="Symbol" w:hAnsi="Symbol" w:hint="default"/>
+      </w:rPr>
+    </w:lvl>
+    <w:lvl w:ilvl="7" w:tplc="2C0A0003" w:tentative="1">
+      <w:start w:val="1"/>
+      <w:numFmt w:val="bullet"/>
+      <w:lvlText w:val="o"/>
+      <w:lvlJc w:val="left"/>
+      <w:pPr>
+        <w:ind w:left="5760" w:hanging="360"/>
+      </w:pPr>
+      <w:rPr>
+        <w:rFonts w:ascii="Courier New" w:hAnsi="Courier New" w:cs="Courier New" w:hint="default"/>
+      </w:rPr>
+    </w:lvl>
+    <w:lvl w:ilvl="8" w:tplc="2C0A0005" w:tentative="1">
+      <w:start w:val="1"/>
+      <w:numFmt w:val="bullet"/>
+      <w:lvlText w:val=""/>
+      <w:lvlJc w:val="left"/>
+      <w:pPr>
+        <w:ind w:left="6480" w:hanging="360"/>
+      </w:pPr>
+      <w:rPr>
+        <w:rFonts w:ascii="Wingdings" w:hAnsi="Wingdings" w:hint="default"/>
+      </w:rPr>
+    </w:lvl>
+  </w:abstractNum>
+  <w:abstractNum w:abstractNumId="1" w15:restartNumberingAfterBreak="0">
+    <w:nsid w:val="79F02C0C"/>
+    <w:multiLevelType w:val="multilevel"/>
+    <w:tmpl w:val="FB70AA7E"/>
+    <w:lvl w:ilvl="0">
+      <w:start w:val="1"/>
+      <w:numFmt w:val="bullet"/>
+      <w:lvlText w:val="●"/>
+      <w:lvlJc w:val="left"/>
+      <w:pPr>
+        <w:ind w:left="720" w:firstLine="1080"/>
+      </w:pPr>
+      <w:rPr>
+        <w:rFonts w:ascii="Arial" w:eastAsia="Arial" w:hAnsi="Arial" w:cs="Arial"/>
+        <w:u w:val="none"/>
+      </w:rPr>
+    </w:lvl>
+    <w:lvl w:ilvl="1">
+      <w:start w:val="1"/>
+      <w:numFmt w:val="bullet"/>
+      <w:lvlText w:val="○"/>
+      <w:lvlJc w:val="left"/>
+      <w:pPr>
+        <w:ind w:left="1440" w:firstLine="2520"/>
+      </w:pPr>
+      <w:rPr>
+        <w:rFonts w:ascii="Arial" w:eastAsia="Arial" w:hAnsi="Arial" w:cs="Arial"/>
+        <w:u w:val="none"/>
+      </w:rPr>
+    </w:lvl>
+    <w:lvl w:ilvl="2">
+      <w:start w:val="1"/>
+      <w:numFmt w:val="bullet"/>
+      <w:lvlText w:val="■"/>
+      <w:lvlJc w:val="left"/>
+      <w:pPr>
+        <w:ind w:left="2160" w:firstLine="3960"/>
+      </w:pPr>
+      <w:rPr>
+        <w:rFonts w:ascii="Arial" w:eastAsia="Arial" w:hAnsi="Arial" w:cs="Arial"/>
+        <w:u w:val="none"/>
+      </w:rPr>
+    </w:lvl>
+    <w:lvl w:ilvl="3">
+      <w:start w:val="1"/>
+      <w:numFmt w:val="bullet"/>
+      <w:lvlText w:val="●"/>
+      <w:lvlJc w:val="left"/>
+      <w:pPr>
+        <w:ind w:left="2880" w:firstLine="5400"/>
+      </w:pPr>
+      <w:rPr>
+        <w:rFonts w:ascii="Arial" w:eastAsia="Arial" w:hAnsi="Arial" w:cs="Arial"/>
+        <w:u w:val="none"/>
+      </w:rPr>
+    </w:lvl>
+    <w:lvl w:ilvl="4">
+      <w:start w:val="1"/>
+      <w:numFmt w:val="bullet"/>
+      <w:lvlText w:val="○"/>
+      <w:lvlJc w:val="left"/>
+      <w:pPr>
+        <w:ind w:left="3600" w:firstLine="6840"/>
+      </w:pPr>
+      <w:rPr>
+        <w:rFonts w:ascii="Arial" w:eastAsia="Arial" w:hAnsi="Arial" w:cs="Arial"/>
+        <w:u w:val="none"/>
+      </w:rPr>
+    </w:lvl>
+    <w:lvl w:ilvl="5">
+      <w:start w:val="1"/>
+      <w:numFmt w:val="bullet"/>
+      <w:lvlText w:val="■"/>
+      <w:lvlJc w:val="left"/>
+      <w:pPr>
+        <w:ind w:left="4320" w:firstLine="8280"/>
+      </w:pPr>
+      <w:rPr>
+        <w:rFonts w:ascii="Arial" w:eastAsia="Arial" w:hAnsi="Arial" w:cs="Arial"/>
+        <w:u w:val="none"/>
+      </w:rPr>
+    </w:lvl>
+    <w:lvl w:ilvl="6">
+      <w:start w:val="1"/>
+      <w:numFmt w:val="bullet"/>
+      <w:lvlText w:val="●"/>
+      <w:lvlJc w:val="left"/>
+      <w:pPr>
+        <w:ind w:left="5040" w:firstLine="9720"/>
+      </w:pPr>
+      <w:rPr>
+        <w:rFonts w:ascii="Arial" w:eastAsia="Arial" w:hAnsi="Arial" w:cs="Arial"/>
+        <w:u w:val="none"/>
+      </w:rPr>
+    </w:lvl>
+    <w:lvl w:ilvl="7">
+      <w:start w:val="1"/>
+      <w:numFmt w:val="bullet"/>
+      <w:lvlText w:val="○"/>
+      <w:lvlJc w:val="left"/>
+      <w:pPr>
+        <w:ind w:left="5760" w:firstLine="11160"/>
+      </w:pPr>
+      <w:rPr>
+        <w:rFonts w:ascii="Arial" w:eastAsia="Arial" w:hAnsi="Arial" w:cs="Arial"/>
+        <w:u w:val="none"/>
+      </w:rPr>
+    </w:lvl>
+    <w:lvl w:ilvl="8">
+      <w:start w:val="1"/>
+      <w:numFmt w:val="bullet"/>
+      <w:lvlText w:val="■"/>
+      <w:lvlJc w:val="left"/>
+      <w:pPr>
+        <w:ind w:left="6480" w:firstLine="12600"/>
+      </w:pPr>
+      <w:rPr>
+        <w:rFonts w:ascii="Arial" w:eastAsia="Arial" w:hAnsi="Arial" w:cs="Arial"/>
+        <w:u w:val="none"/>
+      </w:rPr>
+    </w:lvl>
+  </w:abstractNum>
+  <w:num w:numId="1">
+    <w:abstractNumId w:val="1"/>
+  </w:num>
+  <w:num w:numId="2">
+    <w:abstractNumId w:val="0"/>
+  </w:num>
+</w:numbering>
 </file>
 
 <file path=word/styles.xml><?xml version="1.0" encoding="utf-8"?>
@@ -15778,6 +16708,30 @@
     <w:semiHidden/>
     <w:unhideWhenUsed/>
   </w:style>
+  <w:style w:type="paragraph" w:styleId="Prrafodelista">
+    <w:name w:val="List Paragraph"/>
+    <w:basedOn w:val="Normal"/>
+    <w:uiPriority w:val="34"/>
+    <w:qFormat/>
+    <w:rsid w:val="009203CB"/>
+    <w:pPr>
+      <w:pBdr>
+        <w:top w:val="nil"/>
+        <w:left w:val="nil"/>
+        <w:bottom w:val="nil"/>
+        <w:right w:val="nil"/>
+        <w:between w:val="nil"/>
+      </w:pBdr>
+      <w:spacing w:after="0" w:line="276" w:lineRule="auto"/>
+      <w:ind w:left="720"/>
+      <w:contextualSpacing/>
+    </w:pPr>
+    <w:rPr>
+      <w:rFonts w:ascii="Arial" w:eastAsia="Arial" w:hAnsi="Arial" w:cs="Arial"/>
+      <w:color w:val="000000"/>
+      <w:lang w:val="es" w:eastAsia="es-AR"/>
+    </w:rPr>
+  </w:style>
 </w:styles>
 </file>
 
@@ -16081,7 +17035,7 @@
 </file>
 
 <file path=customXml/itemProps1.xml><?xml version="1.0" encoding="utf-8"?>
-<ds:datastoreItem xmlns:ds="http://schemas.openxmlformats.org/officeDocument/2006/customXml" ds:itemID="{E8F96481-F2D2-4178-B05E-4C92D1F2DB1E}">
+<ds:datastoreItem xmlns:ds="http://schemas.openxmlformats.org/officeDocument/2006/customXml" ds:itemID="{FAE7C305-2A30-4716-8DA4-D227831109DD}">
   <ds:schemaRefs>
     <ds:schemaRef ds:uri="http://schemas.openxmlformats.org/officeDocument/2006/bibliography"/>
   </ds:schemaRefs>

</xml_diff>

<commit_message>
Cambia numero de la segundo isosceles
</commit_message>
<xml_diff>
--- a/Grafo de flujo Triangulo v2.docx
+++ b/Grafo de flujo Triangulo v2.docx
@@ -6,6 +6,7 @@
       <w:r>
         <w:rPr>
           <w:noProof/>
+          <w:lang w:eastAsia="es-AR"/>
         </w:rPr>
         <w:drawing>
           <wp:inline distT="114300" distB="114300" distL="114300" distR="114300" wp14:anchorId="3585AB7F" wp14:editId="6410EE64">
@@ -114,8 +115,6 @@
         </w:rPr>
         <w:t>MC CABE DEL TRIANGULO</w:t>
       </w:r>
-      <w:bookmarkStart w:id="0" w:name="_GoBack"/>
-      <w:bookmarkEnd w:id="0"/>
     </w:p>
     <w:p>
       <w:pPr>
@@ -729,55 +728,12 @@
           </mc:Fallback>
         </mc:AlternateContent>
       </w:r>
-      <w:proofErr w:type="spellStart"/>
-      <w:proofErr w:type="gramStart"/>
-      <w:r>
-        <w:rPr>
-          <w:sz w:val="20"/>
-          <w:szCs w:val="20"/>
-        </w:rPr>
-        <w:t>public</w:t>
-      </w:r>
-      <w:proofErr w:type="spellEnd"/>
-      <w:proofErr w:type="gramEnd"/>
-      <w:r>
-        <w:rPr>
-          <w:sz w:val="20"/>
-          <w:szCs w:val="20"/>
-        </w:rPr>
-        <w:t xml:space="preserve"> </w:t>
-      </w:r>
-      <w:proofErr w:type="spellStart"/>
-      <w:r>
-        <w:rPr>
-          <w:sz w:val="20"/>
-          <w:szCs w:val="20"/>
-        </w:rPr>
-        <w:t>void</w:t>
-      </w:r>
-      <w:proofErr w:type="spellEnd"/>
-      <w:r>
-        <w:rPr>
-          <w:sz w:val="20"/>
-          <w:szCs w:val="20"/>
-        </w:rPr>
-        <w:t xml:space="preserve"> </w:t>
-      </w:r>
-      <w:proofErr w:type="spellStart"/>
-      <w:r>
-        <w:rPr>
-          <w:sz w:val="20"/>
-          <w:szCs w:val="20"/>
-        </w:rPr>
-        <w:t>mostrarResultado</w:t>
-      </w:r>
-      <w:proofErr w:type="spellEnd"/>
-      <w:r>
-        <w:rPr>
-          <w:sz w:val="20"/>
-          <w:szCs w:val="20"/>
-        </w:rPr>
-        <w:t>() {</w:t>
+      <w:r>
+        <w:rPr>
+          <w:sz w:val="20"/>
+          <w:szCs w:val="20"/>
+        </w:rPr>
+        <w:t>public void mostrarResultado() {</w:t>
       </w:r>
     </w:p>
     <w:p>
@@ -1521,23 +1477,13 @@
         </w:rPr>
         <w:tab/>
       </w:r>
-      <w:proofErr w:type="gramStart"/>
       <w:r>
         <w:rPr>
           <w:sz w:val="20"/>
           <w:szCs w:val="20"/>
           <w:lang w:val="en-US"/>
         </w:rPr>
-        <w:t>if</w:t>
-      </w:r>
-      <w:proofErr w:type="gramEnd"/>
-      <w:r>
-        <w:rPr>
-          <w:sz w:val="20"/>
-          <w:szCs w:val="20"/>
-          <w:lang w:val="en-US"/>
-        </w:rPr>
-        <w:t xml:space="preserve"> (lado1ok &amp;&amp; lado2ok &amp;&amp; lado3ok) {</w:t>
+        <w:t>if (lado1ok &amp;&amp; lado2ok &amp;&amp; lado3ok) {</w:t>
       </w:r>
     </w:p>
     <w:p>
@@ -1683,35 +1629,7 @@
           <w:szCs w:val="20"/>
           <w:lang w:val="en-US"/>
         </w:rPr>
-        <w:t xml:space="preserve">lado1 = </w:t>
-      </w:r>
-      <w:proofErr w:type="spellStart"/>
-      <w:proofErr w:type="gramStart"/>
-      <w:r>
-        <w:rPr>
-          <w:sz w:val="20"/>
-          <w:szCs w:val="20"/>
-          <w:lang w:val="en-US"/>
-        </w:rPr>
-        <w:t>Double.valueOf</w:t>
-      </w:r>
-      <w:proofErr w:type="spellEnd"/>
-      <w:r>
-        <w:rPr>
-          <w:sz w:val="20"/>
-          <w:szCs w:val="20"/>
-          <w:lang w:val="en-US"/>
-        </w:rPr>
-        <w:t>(</w:t>
-      </w:r>
-      <w:proofErr w:type="gramEnd"/>
-      <w:r>
-        <w:rPr>
-          <w:sz w:val="20"/>
-          <w:szCs w:val="20"/>
-          <w:lang w:val="en-US"/>
-        </w:rPr>
-        <w:t>textLado1.getText().replace(',', '.'));</w:t>
+        <w:t>lado1 = Double.valueOf(textLado1.getText().replace(',', '.'));</w:t>
       </w:r>
     </w:p>
     <w:p>
@@ -1744,35 +1662,7 @@
           <w:szCs w:val="20"/>
           <w:lang w:val="en-US"/>
         </w:rPr>
-        <w:t xml:space="preserve">lado2 = </w:t>
-      </w:r>
-      <w:proofErr w:type="spellStart"/>
-      <w:proofErr w:type="gramStart"/>
-      <w:r>
-        <w:rPr>
-          <w:sz w:val="20"/>
-          <w:szCs w:val="20"/>
-          <w:lang w:val="en-US"/>
-        </w:rPr>
-        <w:t>Double.valueOf</w:t>
-      </w:r>
-      <w:proofErr w:type="spellEnd"/>
-      <w:r>
-        <w:rPr>
-          <w:sz w:val="20"/>
-          <w:szCs w:val="20"/>
-          <w:lang w:val="en-US"/>
-        </w:rPr>
-        <w:t>(</w:t>
-      </w:r>
-      <w:proofErr w:type="gramEnd"/>
-      <w:r>
-        <w:rPr>
-          <w:sz w:val="20"/>
-          <w:szCs w:val="20"/>
-          <w:lang w:val="en-US"/>
-        </w:rPr>
-        <w:t>textLado2.getText().replace(',', '.'));</w:t>
+        <w:t>lado2 = Double.valueOf(textLado2.getText().replace(',', '.'));</w:t>
       </w:r>
     </w:p>
     <w:p>
@@ -2916,7 +2806,7 @@
               </wp:anchor>
             </w:drawing>
           </mc:Choice>
-          <mc:Fallback xmlns:cx="http://schemas.microsoft.com/office/drawing/2014/chartex" xmlns:cx1="http://schemas.microsoft.com/office/drawing/2015/9/8/chartex" xmlns:cx2="http://schemas.microsoft.com/office/drawing/2015/10/21/chartex" xmlns:cx3="http://schemas.microsoft.com/office/drawing/2016/5/9/chartex" xmlns:cx4="http://schemas.microsoft.com/office/drawing/2016/5/10/chartex" xmlns:cx5="http://schemas.microsoft.com/office/drawing/2016/5/11/chartex" xmlns:cx6="http://schemas.microsoft.com/office/drawing/2016/5/12/chartex" xmlns:cx7="http://schemas.microsoft.com/office/drawing/2016/5/13/chartex" xmlns:cx8="http://schemas.microsoft.com/office/drawing/2016/5/14/chartex" xmlns:aink="http://schemas.microsoft.com/office/drawing/2016/ink" xmlns:am3d="http://schemas.microsoft.com/office/drawing/2017/model3d" xmlns:w16cid="http://schemas.microsoft.com/office/word/2016/wordml/cid" xmlns:w16se="http://schemas.microsoft.com/office/word/2015/wordml/symex">
+          <mc:Fallback xmlns:w16se="http://schemas.microsoft.com/office/word/2015/wordml/symex" xmlns:w16cid="http://schemas.microsoft.com/office/word/2016/wordml/cid" xmlns:am3d="http://schemas.microsoft.com/office/drawing/2017/model3d" xmlns:aink="http://schemas.microsoft.com/office/drawing/2016/ink" xmlns:cx8="http://schemas.microsoft.com/office/drawing/2016/5/14/chartex" xmlns:cx7="http://schemas.microsoft.com/office/drawing/2016/5/13/chartex" xmlns:cx6="http://schemas.microsoft.com/office/drawing/2016/5/12/chartex" xmlns:cx5="http://schemas.microsoft.com/office/drawing/2016/5/11/chartex" xmlns:cx4="http://schemas.microsoft.com/office/drawing/2016/5/10/chartex" xmlns:cx3="http://schemas.microsoft.com/office/drawing/2016/5/9/chartex" xmlns:cx2="http://schemas.microsoft.com/office/drawing/2015/10/21/chartex" xmlns:cx1="http://schemas.microsoft.com/office/drawing/2015/9/8/chartex" xmlns:cx="http://schemas.microsoft.com/office/drawing/2014/chartex">
             <w:pict>
               <v:shape w14:anchorId="0FBD8A6E" id="Cerrar llave 11" o:spid="_x0000_s1026" type="#_x0000_t88" style="position:absolute;margin-left:333pt;margin-top:.3pt;width:7.5pt;height:14.5pt;z-index:251674624;visibility:visible;mso-wrap-style:square;mso-height-percent:0;mso-wrap-distance-left:9pt;mso-wrap-distance-top:0;mso-wrap-distance-right:9pt;mso-wrap-distance-bottom:0;mso-position-horizontal:absolute;mso-position-horizontal-relative:text;mso-position-vertical:absolute;mso-position-vertical-relative:text;mso-height-percent:0;mso-height-relative:margin;v-text-anchor:middle" o:gfxdata="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" adj="931" strokecolor="#ed7d31 [3205]" strokeweight=".5pt">
                 <v:stroke joinstyle="miter"/>
@@ -2929,63 +2819,30 @@
         <w:rPr>
           <w:sz w:val="20"/>
           <w:szCs w:val="20"/>
+        </w:rPr>
+        <w:tab/>
+      </w:r>
+      <w:r>
+        <w:rPr>
+          <w:sz w:val="20"/>
+          <w:szCs w:val="20"/>
+        </w:rPr>
+        <w:tab/>
+      </w:r>
+      <w:r>
+        <w:rPr>
+          <w:sz w:val="20"/>
+          <w:szCs w:val="20"/>
+        </w:rPr>
+        <w:tab/>
+      </w:r>
+      <w:r>
+        <w:rPr>
+          <w:sz w:val="20"/>
+          <w:szCs w:val="20"/>
           <w:lang w:val="en-US"/>
         </w:rPr>
-        <w:tab/>
-      </w:r>
-      <w:r>
-        <w:rPr>
-          <w:sz w:val="20"/>
-          <w:szCs w:val="20"/>
-          <w:lang w:val="en-US"/>
-        </w:rPr>
-        <w:tab/>
-      </w:r>
-      <w:r>
-        <w:rPr>
-          <w:sz w:val="20"/>
-          <w:szCs w:val="20"/>
-          <w:lang w:val="en-US"/>
-        </w:rPr>
-        <w:tab/>
-      </w:r>
-      <w:proofErr w:type="spellStart"/>
-      <w:proofErr w:type="gramStart"/>
-      <w:r>
-        <w:rPr>
-          <w:sz w:val="20"/>
-          <w:szCs w:val="20"/>
-          <w:lang w:val="en-US"/>
-        </w:rPr>
-        <w:t>labelResultado.setForeground</w:t>
-      </w:r>
-      <w:proofErr w:type="spellEnd"/>
-      <w:r>
-        <w:rPr>
-          <w:sz w:val="20"/>
-          <w:szCs w:val="20"/>
-          <w:lang w:val="en-US"/>
-        </w:rPr>
-        <w:t>(</w:t>
-      </w:r>
-      <w:proofErr w:type="spellStart"/>
-      <w:proofErr w:type="gramEnd"/>
-      <w:r>
-        <w:rPr>
-          <w:sz w:val="20"/>
-          <w:szCs w:val="20"/>
-          <w:lang w:val="en-US"/>
-        </w:rPr>
-        <w:t>Color.GREEN</w:t>
-      </w:r>
-      <w:proofErr w:type="spellEnd"/>
-      <w:r>
-        <w:rPr>
-          <w:sz w:val="20"/>
-          <w:szCs w:val="20"/>
-          <w:lang w:val="en-US"/>
-        </w:rPr>
-        <w:t>);</w:t>
+        <w:t>labelResultado.setForeground(Color.GREEN);</w:t>
       </w:r>
     </w:p>
     <w:p>
@@ -3002,7 +2859,6 @@
         <w:rPr>
           <w:sz w:val="20"/>
           <w:szCs w:val="20"/>
-          <w:lang w:val="en-US"/>
         </w:rPr>
       </w:pPr>
       <w:r>
@@ -3227,7 +3083,6 @@
         <w:rPr>
           <w:sz w:val="20"/>
           <w:szCs w:val="20"/>
-          <w:lang w:val="en-US"/>
         </w:rPr>
         <w:tab/>
       </w:r>
@@ -3235,7 +3090,6 @@
         <w:rPr>
           <w:sz w:val="20"/>
           <w:szCs w:val="20"/>
-          <w:lang w:val="en-US"/>
         </w:rPr>
         <w:tab/>
       </w:r>
@@ -3243,27 +3097,9 @@
         <w:rPr>
           <w:sz w:val="20"/>
           <w:szCs w:val="20"/>
-          <w:lang w:val="en-US"/>
         </w:rPr>
         <w:tab/>
-      </w:r>
-      <w:proofErr w:type="gramStart"/>
-      <w:r>
-        <w:rPr>
-          <w:sz w:val="20"/>
-          <w:szCs w:val="20"/>
-          <w:lang w:val="en-US"/>
-        </w:rPr>
-        <w:t>if</w:t>
-      </w:r>
-      <w:proofErr w:type="gramEnd"/>
-      <w:r>
-        <w:rPr>
-          <w:sz w:val="20"/>
-          <w:szCs w:val="20"/>
-          <w:lang w:val="en-US"/>
-        </w:rPr>
-        <w:t xml:space="preserve"> (lado1 == lado2)</w:t>
+        <w:t>if (lado1 == lado2)</w:t>
       </w:r>
     </w:p>
     <w:p>
@@ -3272,7 +3108,6 @@
         <w:rPr>
           <w:sz w:val="20"/>
           <w:szCs w:val="20"/>
-          <w:lang w:val="en-US"/>
         </w:rPr>
       </w:pPr>
     </w:p>
@@ -3284,23 +3119,12 @@
           <w:szCs w:val="20"/>
         </w:rPr>
       </w:pPr>
-      <w:proofErr w:type="spellStart"/>
-      <w:proofErr w:type="gramStart"/>
-      <w:r>
-        <w:rPr>
-          <w:sz w:val="20"/>
-          <w:szCs w:val="20"/>
-        </w:rPr>
-        <w:t>if</w:t>
-      </w:r>
-      <w:proofErr w:type="spellEnd"/>
-      <w:proofErr w:type="gramEnd"/>
-      <w:r>
-        <w:rPr>
-          <w:sz w:val="20"/>
-          <w:szCs w:val="20"/>
-        </w:rPr>
-        <w:t xml:space="preserve"> (lado1 == lado3)</w:t>
+      <w:r>
+        <w:rPr>
+          <w:sz w:val="20"/>
+          <w:szCs w:val="20"/>
+        </w:rPr>
+        <w:t>if (lado1 == lado3)</w:t>
       </w:r>
     </w:p>
     <w:p>
@@ -4408,7 +4232,7 @@
                               <w:rPr>
                                 <w:sz w:val="16"/>
                               </w:rPr>
-                              <w:t>3</w:t>
+                              <w:t>6</w:t>
                             </w:r>
                           </w:p>
                           <w:p>
@@ -4462,7 +4286,7 @@
                         <w:rPr>
                           <w:sz w:val="16"/>
                         </w:rPr>
-                        <w:t>3</w:t>
+                        <w:t>6</w:t>
                       </w:r>
                     </w:p>
                     <w:p>
@@ -4693,291 +4517,6 @@
                 <wp:effectExtent l="0" t="0" r="19050" b="25400"/>
                 <wp:wrapNone/>
                 <wp:docPr id="45" name="Rectángulo: esquinas redondeadas 45"/>
-                <wp:cNvGraphicFramePr/>
-                <a:graphic xmlns:a="http://schemas.openxmlformats.org/drawingml/2006/main">
-                  <a:graphicData uri="http://schemas.microsoft.com/office/word/2010/wordprocessingShape">
-                    <wps:wsp>
-                      <wps:cNvSpPr/>
-                      <wps:spPr>
-                        <a:xfrm>
-                          <a:off x="0" y="0"/>
-                          <a:ext cx="323850" cy="222250"/>
-                        </a:xfrm>
-                        <a:prstGeom prst="roundRect">
-                          <a:avLst/>
-                        </a:prstGeom>
-                      </wps:spPr>
-                      <wps:style>
-                        <a:lnRef idx="2">
-                          <a:schemeClr val="accent2"/>
-                        </a:lnRef>
-                        <a:fillRef idx="1">
-                          <a:schemeClr val="lt1"/>
-                        </a:fillRef>
-                        <a:effectRef idx="0">
-                          <a:schemeClr val="accent2"/>
-                        </a:effectRef>
-                        <a:fontRef idx="minor">
-                          <a:schemeClr val="dk1"/>
-                        </a:fontRef>
-                      </wps:style>
-                      <wps:txbx>
-                        <w:txbxContent>
-                          <w:p>
-                            <w:pPr>
-                              <w:jc w:val="center"/>
-                              <w:rPr>
-                                <w:sz w:val="16"/>
-                              </w:rPr>
-                            </w:pPr>
-                            <w:r>
-                              <w:rPr>
-                                <w:sz w:val="16"/>
-                              </w:rPr>
-                              <w:t>1</w:t>
-                            </w:r>
-                            <w:r>
-                              <w:rPr>
-                                <w:sz w:val="16"/>
-                              </w:rPr>
-                              <w:t>6</w:t>
-                            </w:r>
-                          </w:p>
-                          <w:p>
-                            <w:pPr>
-                              <w:jc w:val="center"/>
-                              <w:rPr>
-                                <w:sz w:val="16"/>
-                              </w:rPr>
-                            </w:pPr>
-                          </w:p>
-                        </w:txbxContent>
-                      </wps:txbx>
-                      <wps:bodyPr rot="0" spcFirstLastPara="0" vertOverflow="overflow" horzOverflow="overflow" vert="horz" wrap="square" lIns="91440" tIns="45720" rIns="91440" bIns="45720" numCol="1" spcCol="0" rtlCol="0" fromWordArt="0" anchor="ctr" anchorCtr="0" forceAA="0" compatLnSpc="1">
-                        <a:prstTxWarp prst="textNoShape">
-                          <a:avLst/>
-                        </a:prstTxWarp>
-                        <a:noAutofit/>
-                      </wps:bodyPr>
-                    </wps:wsp>
-                  </a:graphicData>
-                </a:graphic>
-                <wp14:sizeRelH relativeFrom="margin">
-                  <wp14:pctWidth>0</wp14:pctWidth>
-                </wp14:sizeRelH>
-                <wp14:sizeRelV relativeFrom="margin">
-                  <wp14:pctHeight>0</wp14:pctHeight>
-                </wp14:sizeRelV>
-              </wp:anchor>
-            </w:drawing>
-          </mc:Choice>
-          <mc:Fallback>
-            <w:pict>
-              <v:roundrect w14:anchorId="75BB585E" id="Rectángulo: esquinas redondeadas 45" o:spid="_x0000_s1042" style="position:absolute;margin-left:395.8pt;margin-top:.4pt;width:25.5pt;height:17.5pt;z-index:251732992;visibility:visible;mso-wrap-style:square;mso-width-percent:0;mso-height-percent:0;mso-wrap-distance-left:9pt;mso-wrap-distance-top:0;mso-wrap-distance-right:9pt;mso-wrap-distance-bottom:0;mso-position-horizontal:absolute;mso-position-horizontal-relative:margin;mso-position-vertical:absolute;mso-position-vertical-relative:text;mso-width-percent:0;mso-height-percent:0;mso-width-relative:margin;mso-height-relative:margin;v-text-anchor:middle" arcsize="10923f" o:gfxdata="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" fillcolor="white [3201]" strokecolor="#ed7d31 [3205]" strokeweight="1pt">
-                <v:stroke joinstyle="miter"/>
-                <v:textbox>
-                  <w:txbxContent>
-                    <w:p>
-                      <w:pPr>
-                        <w:jc w:val="center"/>
-                        <w:rPr>
-                          <w:sz w:val="16"/>
-                        </w:rPr>
-                      </w:pPr>
-                      <w:r>
-                        <w:rPr>
-                          <w:sz w:val="16"/>
-                        </w:rPr>
-                        <w:t>1</w:t>
-                      </w:r>
-                      <w:r>
-                        <w:rPr>
-                          <w:sz w:val="16"/>
-                        </w:rPr>
-                        <w:t>6</w:t>
-                      </w:r>
-                    </w:p>
-                    <w:p>
-                      <w:pPr>
-                        <w:jc w:val="center"/>
-                        <w:rPr>
-                          <w:sz w:val="16"/>
-                        </w:rPr>
-                      </w:pPr>
-                    </w:p>
-                  </w:txbxContent>
-                </v:textbox>
-                <w10:wrap anchorx="margin"/>
-              </v:roundrect>
-            </w:pict>
-          </mc:Fallback>
-        </mc:AlternateContent>
-      </w:r>
-      <w:r>
-        <w:rPr>
-          <w:noProof/>
-          <w:sz w:val="20"/>
-          <w:szCs w:val="20"/>
-          <w:lang w:eastAsia="es-AR"/>
-        </w:rPr>
-        <mc:AlternateContent>
-          <mc:Choice Requires="wps">
-            <w:drawing>
-              <wp:anchor distT="0" distB="0" distL="114300" distR="114300" simplePos="0" relativeHeight="251913216" behindDoc="0" locked="0" layoutInCell="1" allowOverlap="1" wp14:anchorId="491793B7" wp14:editId="288AA77A">
-                <wp:simplePos x="0" y="0"/>
-                <wp:positionH relativeFrom="column">
-                  <wp:posOffset>4886325</wp:posOffset>
-                </wp:positionH>
-                <wp:positionV relativeFrom="paragraph">
-                  <wp:posOffset>4445</wp:posOffset>
-                </wp:positionV>
-                <wp:extent cx="95250" cy="184150"/>
-                <wp:effectExtent l="0" t="0" r="38100" b="25400"/>
-                <wp:wrapNone/>
-                <wp:docPr id="57" name="Cerrar llave 57"/>
-                <wp:cNvGraphicFramePr/>
-                <a:graphic xmlns:a="http://schemas.openxmlformats.org/drawingml/2006/main">
-                  <a:graphicData uri="http://schemas.microsoft.com/office/word/2010/wordprocessingShape">
-                    <wps:wsp>
-                      <wps:cNvSpPr/>
-                      <wps:spPr>
-                        <a:xfrm>
-                          <a:off x="0" y="0"/>
-                          <a:ext cx="95250" cy="184150"/>
-                        </a:xfrm>
-                        <a:prstGeom prst="rightBrace">
-                          <a:avLst/>
-                        </a:prstGeom>
-                      </wps:spPr>
-                      <wps:style>
-                        <a:lnRef idx="1">
-                          <a:schemeClr val="accent2"/>
-                        </a:lnRef>
-                        <a:fillRef idx="0">
-                          <a:schemeClr val="accent2"/>
-                        </a:fillRef>
-                        <a:effectRef idx="0">
-                          <a:schemeClr val="accent2"/>
-                        </a:effectRef>
-                        <a:fontRef idx="minor">
-                          <a:schemeClr val="tx1"/>
-                        </a:fontRef>
-                      </wps:style>
-                      <wps:bodyPr rot="0" spcFirstLastPara="0" vertOverflow="overflow" horzOverflow="overflow" vert="horz" wrap="square" lIns="91440" tIns="45720" rIns="91440" bIns="45720" numCol="1" spcCol="0" rtlCol="0" fromWordArt="0" anchor="ctr" anchorCtr="0" forceAA="0" compatLnSpc="1">
-                        <a:prstTxWarp prst="textNoShape">
-                          <a:avLst/>
-                        </a:prstTxWarp>
-                        <a:noAutofit/>
-                      </wps:bodyPr>
-                    </wps:wsp>
-                  </a:graphicData>
-                </a:graphic>
-                <wp14:sizeRelV relativeFrom="margin">
-                  <wp14:pctHeight>0</wp14:pctHeight>
-                </wp14:sizeRelV>
-              </wp:anchor>
-            </w:drawing>
-          </mc:Choice>
-          <mc:Fallback>
-            <w:pict>
-              <v:shape w14:anchorId="39590BDC" id="Cerrar llave 57" o:spid="_x0000_s1026" type="#_x0000_t88" style="position:absolute;margin-left:384.75pt;margin-top:.35pt;width:7.5pt;height:14.5pt;z-index:251913216;visibility:visible;mso-wrap-style:square;mso-height-percent:0;mso-wrap-distance-left:9pt;mso-wrap-distance-top:0;mso-wrap-distance-right:9pt;mso-wrap-distance-bottom:0;mso-position-horizontal:absolute;mso-position-horizontal-relative:text;mso-position-vertical:absolute;mso-position-vertical-relative:text;mso-height-percent:0;mso-height-relative:margin;v-text-anchor:middle" o:gfxdata="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" adj="931" strokecolor="#ed7d31 [3205]" strokeweight=".5pt">
-                <v:stroke joinstyle="miter"/>
-              </v:shape>
-            </w:pict>
-          </mc:Fallback>
-        </mc:AlternateContent>
-      </w:r>
-      <w:r>
-        <w:rPr>
-          <w:sz w:val="20"/>
-          <w:szCs w:val="20"/>
-        </w:rPr>
-        <w:tab/>
-      </w:r>
-      <w:r>
-        <w:rPr>
-          <w:sz w:val="20"/>
-          <w:szCs w:val="20"/>
-        </w:rPr>
-        <w:tab/>
-      </w:r>
-      <w:r>
-        <w:rPr>
-          <w:sz w:val="20"/>
-          <w:szCs w:val="20"/>
-        </w:rPr>
-        <w:tab/>
-      </w:r>
-      <w:r>
-        <w:rPr>
-          <w:sz w:val="20"/>
-          <w:szCs w:val="20"/>
-        </w:rPr>
-        <w:tab/>
-      </w:r>
-      <w:r>
-        <w:rPr>
-          <w:sz w:val="20"/>
-          <w:szCs w:val="20"/>
-        </w:rPr>
-        <w:tab/>
-      </w:r>
-      <w:r>
-        <w:rPr>
-          <w:sz w:val="20"/>
-          <w:szCs w:val="20"/>
-        </w:rPr>
-        <w:t>labelResultado.setText("Es un triángulo escaleno");</w:t>
-      </w:r>
-    </w:p>
-    <w:p>
-      <w:pPr>
-        <w:ind w:left="708" w:firstLine="708"/>
-        <w:rPr>
-          <w:sz w:val="20"/>
-          <w:szCs w:val="20"/>
-          <w:lang w:val="en-US"/>
-        </w:rPr>
-      </w:pPr>
-      <w:r>
-        <w:rPr>
-          <w:sz w:val="20"/>
-          <w:szCs w:val="20"/>
-          <w:lang w:val="en-US"/>
-        </w:rPr>
-        <w:t>else</w:t>
-      </w:r>
-    </w:p>
-    <w:p>
-      <w:pPr>
-        <w:rPr>
-          <w:sz w:val="20"/>
-          <w:szCs w:val="20"/>
-          <w:lang w:val="en-US"/>
-        </w:rPr>
-      </w:pPr>
-      <w:r>
-        <w:rPr>
-          <w:noProof/>
-          <w:sz w:val="20"/>
-          <w:szCs w:val="20"/>
-          <w:lang w:eastAsia="es-AR"/>
-        </w:rPr>
-        <mc:AlternateContent>
-          <mc:Choice Requires="wps">
-            <w:drawing>
-              <wp:anchor distT="0" distB="0" distL="114300" distR="114300" simplePos="0" relativeHeight="251735040" behindDoc="0" locked="0" layoutInCell="1" allowOverlap="1" wp14:anchorId="75BB585E" wp14:editId="2F3A06EF">
-                <wp:simplePos x="0" y="0"/>
-                <wp:positionH relativeFrom="column">
-                  <wp:posOffset>5313680</wp:posOffset>
-                </wp:positionH>
-                <wp:positionV relativeFrom="paragraph">
-                  <wp:posOffset>164465</wp:posOffset>
-                </wp:positionV>
-                <wp:extent cx="323850" cy="222250"/>
-                <wp:effectExtent l="0" t="0" r="19050" b="25400"/>
-                <wp:wrapNone/>
-                <wp:docPr id="46" name="Rectángulo: esquinas redondeadas 46"/>
                 <wp:cNvGraphicFramePr/>
                 <a:graphic xmlns:a="http://schemas.openxmlformats.org/drawingml/2006/main">
                   <a:graphicData uri="http://schemas.microsoft.com/office/word/2010/wordprocessingShape">
@@ -5058,7 +4597,7 @@
           </mc:Choice>
           <mc:Fallback>
             <w:pict>
-              <v:roundrect w14:anchorId="75BB585E" id="Rectángulo: esquinas redondeadas 46" o:spid="_x0000_s1043" style="position:absolute;margin-left:418.4pt;margin-top:12.95pt;width:25.5pt;height:17.5pt;z-index:251735040;visibility:visible;mso-wrap-style:square;mso-width-percent:0;mso-height-percent:0;mso-wrap-distance-left:9pt;mso-wrap-distance-top:0;mso-wrap-distance-right:9pt;mso-wrap-distance-bottom:0;mso-position-horizontal:absolute;mso-position-horizontal-relative:text;mso-position-vertical:absolute;mso-position-vertical-relative:text;mso-width-percent:0;mso-height-percent:0;mso-width-relative:margin;mso-height-relative:margin;v-text-anchor:middle" arcsize="10923f" o:gfxdata="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" fillcolor="white [3201]" strokecolor="#ed7d31 [3205]" strokeweight="1pt">
+              <v:roundrect w14:anchorId="75BB585E" id="Rectángulo: esquinas redondeadas 45" o:spid="_x0000_s1042" style="position:absolute;margin-left:395.8pt;margin-top:.4pt;width:25.5pt;height:17.5pt;z-index:251732992;visibility:visible;mso-wrap-style:square;mso-width-percent:0;mso-height-percent:0;mso-wrap-distance-left:9pt;mso-wrap-distance-top:0;mso-wrap-distance-right:9pt;mso-wrap-distance-bottom:0;mso-position-horizontal:absolute;mso-position-horizontal-relative:margin;mso-position-vertical:absolute;mso-position-vertical-relative:text;mso-width-percent:0;mso-height-percent:0;mso-width-relative:margin;mso-height-relative:margin;v-text-anchor:middle" arcsize="10923f" o:gfxdata="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" fillcolor="white [3201]" strokecolor="#ed7d31 [3205]" strokeweight="1pt">
                 <v:stroke joinstyle="miter"/>
                 <v:textbox>
                   <w:txbxContent>
@@ -5092,6 +4631,7 @@
                     </w:p>
                   </w:txbxContent>
                 </v:textbox>
+                <w10:wrap anchorx="margin"/>
               </v:roundrect>
             </w:pict>
           </mc:Fallback>
@@ -5107,18 +4647,18 @@
         <mc:AlternateContent>
           <mc:Choice Requires="wps">
             <w:drawing>
-              <wp:anchor distT="0" distB="0" distL="114300" distR="114300" simplePos="0" relativeHeight="251915264" behindDoc="0" locked="0" layoutInCell="1" allowOverlap="1" wp14:anchorId="31AEA22F" wp14:editId="1390A631">
+              <wp:anchor distT="0" distB="0" distL="114300" distR="114300" simplePos="0" relativeHeight="251913216" behindDoc="0" locked="0" layoutInCell="1" allowOverlap="1" wp14:anchorId="491793B7" wp14:editId="288AA77A">
                 <wp:simplePos x="0" y="0"/>
                 <wp:positionH relativeFrom="column">
-                  <wp:posOffset>5191125</wp:posOffset>
+                  <wp:posOffset>4886325</wp:posOffset>
                 </wp:positionH>
                 <wp:positionV relativeFrom="paragraph">
-                  <wp:posOffset>45720</wp:posOffset>
+                  <wp:posOffset>4445</wp:posOffset>
                 </wp:positionV>
-                <wp:extent cx="88900" cy="425450"/>
-                <wp:effectExtent l="0" t="0" r="44450" b="12700"/>
+                <wp:extent cx="95250" cy="184150"/>
+                <wp:effectExtent l="0" t="0" r="38100" b="25400"/>
                 <wp:wrapNone/>
-                <wp:docPr id="58" name="Cerrar llave 58"/>
+                <wp:docPr id="57" name="Cerrar llave 57"/>
                 <wp:cNvGraphicFramePr/>
                 <a:graphic xmlns:a="http://schemas.openxmlformats.org/drawingml/2006/main">
                   <a:graphicData uri="http://schemas.microsoft.com/office/word/2010/wordprocessingShape">
@@ -5127,7 +4667,7 @@
                       <wps:spPr>
                         <a:xfrm>
                           <a:off x="0" y="0"/>
-                          <a:ext cx="88900" cy="425450"/>
+                          <a:ext cx="95250" cy="184150"/>
                         </a:xfrm>
                         <a:prstGeom prst="rightBrace">
                           <a:avLst/>
@@ -5156,9 +4696,6 @@
                     </wps:wsp>
                   </a:graphicData>
                 </a:graphic>
-                <wp14:sizeRelH relativeFrom="margin">
-                  <wp14:pctWidth>0</wp14:pctWidth>
-                </wp14:sizeRelH>
                 <wp14:sizeRelV relativeFrom="margin">
                   <wp14:pctHeight>0</wp14:pctHeight>
                 </wp14:sizeRelV>
@@ -5167,7 +4704,7 @@
           </mc:Choice>
           <mc:Fallback>
             <w:pict>
-              <v:shape w14:anchorId="2644E6F4" id="Cerrar llave 58" o:spid="_x0000_s1026" type="#_x0000_t88" style="position:absolute;margin-left:408.75pt;margin-top:3.6pt;width:7pt;height:33.5pt;z-index:251915264;visibility:visible;mso-wrap-style:square;mso-width-percent:0;mso-height-percent:0;mso-wrap-distance-left:9pt;mso-wrap-distance-top:0;mso-wrap-distance-right:9pt;mso-wrap-distance-bottom:0;mso-position-horizontal:absolute;mso-position-horizontal-relative:text;mso-position-vertical:absolute;mso-position-vertical-relative:text;mso-width-percent:0;mso-height-percent:0;mso-width-relative:margin;mso-height-relative:margin;v-text-anchor:middle" o:gfxdata="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" adj="376" strokecolor="#ed7d31 [3205]" strokeweight=".5pt">
+              <v:shape w14:anchorId="39590BDC" id="Cerrar llave 57" o:spid="_x0000_s1026" type="#_x0000_t88" style="position:absolute;margin-left:384.75pt;margin-top:.35pt;width:7.5pt;height:14.5pt;z-index:251913216;visibility:visible;mso-wrap-style:square;mso-height-percent:0;mso-wrap-distance-left:9pt;mso-wrap-distance-top:0;mso-wrap-distance-right:9pt;mso-wrap-distance-bottom:0;mso-position-horizontal:absolute;mso-position-horizontal-relative:text;mso-position-vertical:absolute;mso-position-vertical-relative:text;mso-height-percent:0;mso-height-relative:margin;v-text-anchor:middle" o:gfxdata="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" adj="931" strokecolor="#ed7d31 [3205]" strokeweight=".5pt">
                 <v:stroke joinstyle="miter"/>
               </v:shape>
             </w:pict>
@@ -5178,7 +4715,6 @@
         <w:rPr>
           <w:sz w:val="20"/>
           <w:szCs w:val="20"/>
-          <w:lang w:val="en-US"/>
         </w:rPr>
         <w:tab/>
       </w:r>
@@ -5186,7 +4722,6 @@
         <w:rPr>
           <w:sz w:val="20"/>
           <w:szCs w:val="20"/>
-          <w:lang w:val="en-US"/>
         </w:rPr>
         <w:tab/>
       </w:r>
@@ -5194,17 +4729,38 @@
         <w:rPr>
           <w:sz w:val="20"/>
           <w:szCs w:val="20"/>
-          <w:lang w:val="en-US"/>
         </w:rPr>
         <w:tab/>
-        <w:t>labelResultado.setForeground(Color.RED);</w:t>
+      </w:r>
+      <w:r>
+        <w:rPr>
+          <w:sz w:val="20"/>
+          <w:szCs w:val="20"/>
+        </w:rPr>
+        <w:tab/>
+      </w:r>
+      <w:r>
+        <w:rPr>
+          <w:sz w:val="20"/>
+          <w:szCs w:val="20"/>
+        </w:rPr>
+        <w:tab/>
+      </w:r>
+      <w:r>
+        <w:rPr>
+          <w:sz w:val="20"/>
+          <w:szCs w:val="20"/>
+        </w:rPr>
+        <w:t>labelResultado.setText("Es un triángulo escaleno");</w:t>
       </w:r>
     </w:p>
     <w:p>
       <w:pPr>
-        <w:rPr>
-          <w:sz w:val="20"/>
-          <w:szCs w:val="20"/>
+        <w:ind w:left="708" w:firstLine="708"/>
+        <w:rPr>
+          <w:sz w:val="20"/>
+          <w:szCs w:val="20"/>
+          <w:lang w:val="en-US"/>
         </w:rPr>
       </w:pPr>
       <w:r>
@@ -5213,66 +4769,11 @@
           <w:szCs w:val="20"/>
           <w:lang w:val="en-US"/>
         </w:rPr>
-        <w:tab/>
-      </w:r>
-      <w:r>
-        <w:rPr>
-          <w:sz w:val="20"/>
-          <w:szCs w:val="20"/>
-          <w:lang w:val="en-US"/>
-        </w:rPr>
-        <w:tab/>
-      </w:r>
-      <w:r>
-        <w:rPr>
-          <w:sz w:val="20"/>
-          <w:szCs w:val="20"/>
-          <w:lang w:val="en-US"/>
-        </w:rPr>
-        <w:tab/>
-      </w:r>
-      <w:r>
-        <w:rPr>
-          <w:sz w:val="20"/>
-          <w:szCs w:val="20"/>
-        </w:rPr>
-        <w:t>labelResultado.setText("No es un triángulo, la suma de dos lados debe ser mayor al tercero");</w:t>
+        <w:t>else</w:t>
       </w:r>
     </w:p>
     <w:p>
       <w:pPr>
-        <w:autoSpaceDE w:val="0"/>
-        <w:autoSpaceDN w:val="0"/>
-        <w:adjustRightInd w:val="0"/>
-        <w:spacing w:after="0" w:line="240" w:lineRule="auto"/>
-        <w:rPr>
-          <w:sz w:val="20"/>
-          <w:szCs w:val="20"/>
-          <w:lang w:val="en-US"/>
-        </w:rPr>
-      </w:pPr>
-      <w:r>
-        <w:rPr>
-          <w:sz w:val="20"/>
-          <w:szCs w:val="20"/>
-        </w:rPr>
-        <w:tab/>
-      </w:r>
-      <w:r>
-        <w:rPr>
-          <w:sz w:val="20"/>
-          <w:szCs w:val="20"/>
-          <w:lang w:val="en-US"/>
-        </w:rPr>
-        <w:t>} else {</w:t>
-      </w:r>
-    </w:p>
-    <w:p>
-      <w:pPr>
-        <w:autoSpaceDE w:val="0"/>
-        <w:autoSpaceDN w:val="0"/>
-        <w:adjustRightInd w:val="0"/>
-        <w:spacing w:after="0" w:line="240" w:lineRule="auto"/>
         <w:rPr>
           <w:sz w:val="20"/>
           <w:szCs w:val="20"/>
@@ -5289,162 +4790,18 @@
         <mc:AlternateContent>
           <mc:Choice Requires="wps">
             <w:drawing>
-              <wp:anchor distT="0" distB="0" distL="114300" distR="114300" simplePos="0" relativeHeight="251688960" behindDoc="0" locked="0" layoutInCell="1" allowOverlap="1" wp14:anchorId="59D19BB6" wp14:editId="594F770C">
+              <wp:anchor distT="0" distB="0" distL="114300" distR="114300" simplePos="0" relativeHeight="251735040" behindDoc="0" locked="0" layoutInCell="1" allowOverlap="1" wp14:anchorId="75BB585E" wp14:editId="2F3A06EF">
                 <wp:simplePos x="0" y="0"/>
                 <wp:positionH relativeFrom="column">
-                  <wp:posOffset>5239385</wp:posOffset>
+                  <wp:posOffset>5313680</wp:posOffset>
                 </wp:positionH>
                 <wp:positionV relativeFrom="paragraph">
-                  <wp:posOffset>17145</wp:posOffset>
-                </wp:positionV>
-                <wp:extent cx="88900" cy="425450"/>
-                <wp:effectExtent l="0" t="0" r="44450" b="12700"/>
-                <wp:wrapNone/>
-                <wp:docPr id="18" name="Cerrar llave 18"/>
-                <wp:cNvGraphicFramePr/>
-                <a:graphic xmlns:a="http://schemas.openxmlformats.org/drawingml/2006/main">
-                  <a:graphicData uri="http://schemas.microsoft.com/office/word/2010/wordprocessingShape">
-                    <wps:wsp>
-                      <wps:cNvSpPr/>
-                      <wps:spPr>
-                        <a:xfrm>
-                          <a:off x="0" y="0"/>
-                          <a:ext cx="88900" cy="425450"/>
-                        </a:xfrm>
-                        <a:prstGeom prst="rightBrace">
-                          <a:avLst/>
-                        </a:prstGeom>
-                      </wps:spPr>
-                      <wps:style>
-                        <a:lnRef idx="1">
-                          <a:schemeClr val="accent2"/>
-                        </a:lnRef>
-                        <a:fillRef idx="0">
-                          <a:schemeClr val="accent2"/>
-                        </a:fillRef>
-                        <a:effectRef idx="0">
-                          <a:schemeClr val="accent2"/>
-                        </a:effectRef>
-                        <a:fontRef idx="minor">
-                          <a:schemeClr val="tx1"/>
-                        </a:fontRef>
-                      </wps:style>
-                      <wps:bodyPr rot="0" spcFirstLastPara="0" vertOverflow="overflow" horzOverflow="overflow" vert="horz" wrap="square" lIns="91440" tIns="45720" rIns="91440" bIns="45720" numCol="1" spcCol="0" rtlCol="0" fromWordArt="0" anchor="ctr" anchorCtr="0" forceAA="0" compatLnSpc="1">
-                        <a:prstTxWarp prst="textNoShape">
-                          <a:avLst/>
-                        </a:prstTxWarp>
-                        <a:noAutofit/>
-                      </wps:bodyPr>
-                    </wps:wsp>
-                  </a:graphicData>
-                </a:graphic>
-                <wp14:sizeRelH relativeFrom="margin">
-                  <wp14:pctWidth>0</wp14:pctWidth>
-                </wp14:sizeRelH>
-                <wp14:sizeRelV relativeFrom="margin">
-                  <wp14:pctHeight>0</wp14:pctHeight>
-                </wp14:sizeRelV>
-              </wp:anchor>
-            </w:drawing>
-          </mc:Choice>
-          <mc:Fallback>
-            <w:pict>
-              <v:shape w14:anchorId="2727F97D" id="Cerrar llave 18" o:spid="_x0000_s1026" type="#_x0000_t88" style="position:absolute;margin-left:412.55pt;margin-top:1.35pt;width:7pt;height:33.5pt;z-index:251688960;visibility:visible;mso-wrap-style:square;mso-width-percent:0;mso-height-percent:0;mso-wrap-distance-left:9pt;mso-wrap-distance-top:0;mso-wrap-distance-right:9pt;mso-wrap-distance-bottom:0;mso-position-horizontal:absolute;mso-position-horizontal-relative:text;mso-position-vertical:absolute;mso-position-vertical-relative:text;mso-width-percent:0;mso-height-percent:0;mso-width-relative:margin;mso-height-relative:margin;v-text-anchor:middle" o:gfxdata="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" adj="376" strokecolor="#ed7d31 [3205]" strokeweight=".5pt">
-                <v:stroke joinstyle="miter"/>
-              </v:shape>
-            </w:pict>
-          </mc:Fallback>
-        </mc:AlternateContent>
-      </w:r>
-      <w:r>
-        <w:rPr>
-          <w:sz w:val="20"/>
-          <w:szCs w:val="20"/>
-          <w:lang w:val="en-US"/>
-        </w:rPr>
-        <w:tab/>
-      </w:r>
-      <w:r>
-        <w:rPr>
-          <w:sz w:val="20"/>
-          <w:szCs w:val="20"/>
-          <w:lang w:val="en-US"/>
-        </w:rPr>
-        <w:tab/>
-      </w:r>
-      <w:proofErr w:type="spellStart"/>
-      <w:proofErr w:type="gramStart"/>
-      <w:r>
-        <w:rPr>
-          <w:sz w:val="20"/>
-          <w:szCs w:val="20"/>
-          <w:lang w:val="en-US"/>
-        </w:rPr>
-        <w:t>labelResultado.setForeground</w:t>
-      </w:r>
-      <w:proofErr w:type="spellEnd"/>
-      <w:r>
-        <w:rPr>
-          <w:sz w:val="20"/>
-          <w:szCs w:val="20"/>
-          <w:lang w:val="en-US"/>
-        </w:rPr>
-        <w:t>(</w:t>
-      </w:r>
-      <w:proofErr w:type="spellStart"/>
-      <w:proofErr w:type="gramEnd"/>
-      <w:r>
-        <w:rPr>
-          <w:sz w:val="20"/>
-          <w:szCs w:val="20"/>
-          <w:lang w:val="en-US"/>
-        </w:rPr>
-        <w:t>Color.RED</w:t>
-      </w:r>
-      <w:proofErr w:type="spellEnd"/>
-      <w:r>
-        <w:rPr>
-          <w:sz w:val="20"/>
-          <w:szCs w:val="20"/>
-          <w:lang w:val="en-US"/>
-        </w:rPr>
-        <w:t>);</w:t>
-      </w:r>
-    </w:p>
-    <w:p>
-      <w:pPr>
-        <w:autoSpaceDE w:val="0"/>
-        <w:autoSpaceDN w:val="0"/>
-        <w:adjustRightInd w:val="0"/>
-        <w:spacing w:after="0" w:line="240" w:lineRule="auto"/>
-        <w:rPr>
-          <w:rFonts w:ascii="Consolas" w:hAnsi="Consolas" w:cs="Consolas"/>
-          <w:sz w:val="20"/>
-          <w:szCs w:val="20"/>
-        </w:rPr>
-      </w:pPr>
-      <w:r>
-        <w:rPr>
-          <w:noProof/>
-          <w:sz w:val="20"/>
-          <w:szCs w:val="20"/>
-          <w:lang w:eastAsia="es-AR"/>
-        </w:rPr>
-        <mc:AlternateContent>
-          <mc:Choice Requires="wps">
-            <w:drawing>
-              <wp:anchor distT="0" distB="0" distL="114300" distR="114300" simplePos="0" relativeHeight="251737088" behindDoc="0" locked="0" layoutInCell="1" allowOverlap="1" wp14:anchorId="75BB585E" wp14:editId="2F3A06EF">
-                <wp:simplePos x="0" y="0"/>
-                <wp:positionH relativeFrom="column">
-                  <wp:posOffset>5366385</wp:posOffset>
-                </wp:positionH>
-                <wp:positionV relativeFrom="paragraph">
-                  <wp:posOffset>6350</wp:posOffset>
+                  <wp:posOffset>164465</wp:posOffset>
                 </wp:positionV>
                 <wp:extent cx="323850" cy="222250"/>
                 <wp:effectExtent l="0" t="0" r="19050" b="25400"/>
                 <wp:wrapNone/>
-                <wp:docPr id="47" name="Rectángulo: esquinas redondeadas 47"/>
+                <wp:docPr id="46" name="Rectángulo: esquinas redondeadas 46"/>
                 <wp:cNvGraphicFramePr/>
                 <a:graphic xmlns:a="http://schemas.openxmlformats.org/drawingml/2006/main">
                   <a:graphicData uri="http://schemas.microsoft.com/office/word/2010/wordprocessingShape">
@@ -5525,7 +4882,7 @@
           </mc:Choice>
           <mc:Fallback>
             <w:pict>
-              <v:roundrect w14:anchorId="75BB585E" id="Rectángulo: esquinas redondeadas 47" o:spid="_x0000_s1044" style="position:absolute;margin-left:422.55pt;margin-top:.5pt;width:25.5pt;height:17.5pt;z-index:251737088;visibility:visible;mso-wrap-style:square;mso-width-percent:0;mso-height-percent:0;mso-wrap-distance-left:9pt;mso-wrap-distance-top:0;mso-wrap-distance-right:9pt;mso-wrap-distance-bottom:0;mso-position-horizontal:absolute;mso-position-horizontal-relative:text;mso-position-vertical:absolute;mso-position-vertical-relative:text;mso-width-percent:0;mso-height-percent:0;mso-width-relative:margin;mso-height-relative:margin;v-text-anchor:middle" arcsize="10923f" o:gfxdata="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" fillcolor="white [3201]" strokecolor="#ed7d31 [3205]" strokeweight="1pt">
+              <v:roundrect w14:anchorId="75BB585E" id="Rectángulo: esquinas redondeadas 46" o:spid="_x0000_s1043" style="position:absolute;margin-left:418.4pt;margin-top:12.95pt;width:25.5pt;height:17.5pt;z-index:251735040;visibility:visible;mso-wrap-style:square;mso-width-percent:0;mso-height-percent:0;mso-wrap-distance-left:9pt;mso-wrap-distance-top:0;mso-wrap-distance-right:9pt;mso-wrap-distance-bottom:0;mso-position-horizontal:absolute;mso-position-horizontal-relative:text;mso-position-vertical:absolute;mso-position-vertical-relative:text;mso-width-percent:0;mso-height-percent:0;mso-width-relative:margin;mso-height-relative:margin;v-text-anchor:middle" arcsize="10923f" o:gfxdata="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" fillcolor="white [3201]" strokecolor="#ed7d31 [3205]" strokeweight="1pt">
                 <v:stroke joinstyle="miter"/>
                 <v:textbox>
                   <w:txbxContent>
@@ -5566,8 +4923,86 @@
       </w:r>
       <w:r>
         <w:rPr>
-          <w:sz w:val="20"/>
-          <w:szCs w:val="20"/>
+          <w:noProof/>
+          <w:sz w:val="20"/>
+          <w:szCs w:val="20"/>
+          <w:lang w:eastAsia="es-AR"/>
+        </w:rPr>
+        <mc:AlternateContent>
+          <mc:Choice Requires="wps">
+            <w:drawing>
+              <wp:anchor distT="0" distB="0" distL="114300" distR="114300" simplePos="0" relativeHeight="251915264" behindDoc="0" locked="0" layoutInCell="1" allowOverlap="1" wp14:anchorId="31AEA22F" wp14:editId="1390A631">
+                <wp:simplePos x="0" y="0"/>
+                <wp:positionH relativeFrom="column">
+                  <wp:posOffset>5191125</wp:posOffset>
+                </wp:positionH>
+                <wp:positionV relativeFrom="paragraph">
+                  <wp:posOffset>45720</wp:posOffset>
+                </wp:positionV>
+                <wp:extent cx="88900" cy="425450"/>
+                <wp:effectExtent l="0" t="0" r="44450" b="12700"/>
+                <wp:wrapNone/>
+                <wp:docPr id="58" name="Cerrar llave 58"/>
+                <wp:cNvGraphicFramePr/>
+                <a:graphic xmlns:a="http://schemas.openxmlformats.org/drawingml/2006/main">
+                  <a:graphicData uri="http://schemas.microsoft.com/office/word/2010/wordprocessingShape">
+                    <wps:wsp>
+                      <wps:cNvSpPr/>
+                      <wps:spPr>
+                        <a:xfrm>
+                          <a:off x="0" y="0"/>
+                          <a:ext cx="88900" cy="425450"/>
+                        </a:xfrm>
+                        <a:prstGeom prst="rightBrace">
+                          <a:avLst/>
+                        </a:prstGeom>
+                      </wps:spPr>
+                      <wps:style>
+                        <a:lnRef idx="1">
+                          <a:schemeClr val="accent2"/>
+                        </a:lnRef>
+                        <a:fillRef idx="0">
+                          <a:schemeClr val="accent2"/>
+                        </a:fillRef>
+                        <a:effectRef idx="0">
+                          <a:schemeClr val="accent2"/>
+                        </a:effectRef>
+                        <a:fontRef idx="minor">
+                          <a:schemeClr val="tx1"/>
+                        </a:fontRef>
+                      </wps:style>
+                      <wps:bodyPr rot="0" spcFirstLastPara="0" vertOverflow="overflow" horzOverflow="overflow" vert="horz" wrap="square" lIns="91440" tIns="45720" rIns="91440" bIns="45720" numCol="1" spcCol="0" rtlCol="0" fromWordArt="0" anchor="ctr" anchorCtr="0" forceAA="0" compatLnSpc="1">
+                        <a:prstTxWarp prst="textNoShape">
+                          <a:avLst/>
+                        </a:prstTxWarp>
+                        <a:noAutofit/>
+                      </wps:bodyPr>
+                    </wps:wsp>
+                  </a:graphicData>
+                </a:graphic>
+                <wp14:sizeRelH relativeFrom="margin">
+                  <wp14:pctWidth>0</wp14:pctWidth>
+                </wp14:sizeRelH>
+                <wp14:sizeRelV relativeFrom="margin">
+                  <wp14:pctHeight>0</wp14:pctHeight>
+                </wp14:sizeRelV>
+              </wp:anchor>
+            </w:drawing>
+          </mc:Choice>
+          <mc:Fallback>
+            <w:pict>
+              <v:shape w14:anchorId="2644E6F4" id="Cerrar llave 58" o:spid="_x0000_s1026" type="#_x0000_t88" style="position:absolute;margin-left:408.75pt;margin-top:3.6pt;width:7pt;height:33.5pt;z-index:251915264;visibility:visible;mso-wrap-style:square;mso-width-percent:0;mso-height-percent:0;mso-wrap-distance-left:9pt;mso-wrap-distance-top:0;mso-wrap-distance-right:9pt;mso-wrap-distance-bottom:0;mso-position-horizontal:absolute;mso-position-horizontal-relative:text;mso-position-vertical:absolute;mso-position-vertical-relative:text;mso-width-percent:0;mso-height-percent:0;mso-width-relative:margin;mso-height-relative:margin;v-text-anchor:middle" o:gfxdata="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" adj="376" strokecolor="#ed7d31 [3205]" strokeweight=".5pt">
+                <v:stroke joinstyle="miter"/>
+              </v:shape>
+            </w:pict>
+          </mc:Fallback>
+        </mc:AlternateContent>
+      </w:r>
+      <w:r>
+        <w:rPr>
+          <w:sz w:val="20"/>
+          <w:szCs w:val="20"/>
+          <w:lang w:val="en-US"/>
         </w:rPr>
         <w:tab/>
       </w:r>
@@ -5575,65 +5010,18 @@
         <w:rPr>
           <w:sz w:val="20"/>
           <w:szCs w:val="20"/>
+          <w:lang w:val="en-US"/>
         </w:rPr>
         <w:tab/>
       </w:r>
-      <w:proofErr w:type="gramStart"/>
-      <w:r>
-        <w:rPr>
-          <w:sz w:val="20"/>
-          <w:szCs w:val="20"/>
-        </w:rPr>
-        <w:t>labelResultado.setText(</w:t>
-      </w:r>
-      <w:proofErr w:type="gramEnd"/>
-      <w:r>
-        <w:rPr>
-          <w:sz w:val="20"/>
-          <w:szCs w:val="20"/>
-        </w:rPr>
-        <w:t>"Entrada no válida, debe ingresarse un número mayor a 0");</w:t>
-      </w:r>
-      <w:r>
-        <w:rPr>
-          <w:rFonts w:ascii="Consolas" w:hAnsi="Consolas" w:cs="Consolas"/>
-          <w:color w:val="000000"/>
-          <w:sz w:val="20"/>
-          <w:szCs w:val="20"/>
+      <w:r>
+        <w:rPr>
+          <w:sz w:val="20"/>
+          <w:szCs w:val="20"/>
+          <w:lang w:val="en-US"/>
         </w:rPr>
         <w:tab/>
-      </w:r>
-      <w:r>
-        <w:rPr>
-          <w:rFonts w:ascii="Consolas" w:hAnsi="Consolas" w:cs="Consolas"/>
-          <w:color w:val="000000"/>
-          <w:sz w:val="20"/>
-          <w:szCs w:val="20"/>
-        </w:rPr>
-        <w:tab/>
-      </w:r>
-      <w:r>
-        <w:rPr>
-          <w:rFonts w:ascii="Consolas" w:hAnsi="Consolas" w:cs="Consolas"/>
-          <w:color w:val="000000"/>
-          <w:sz w:val="20"/>
-          <w:szCs w:val="20"/>
-        </w:rPr>
-        <w:tab/>
-      </w:r>
-      <w:r>
-        <w:rPr>
-          <w:sz w:val="20"/>
-          <w:szCs w:val="20"/>
-        </w:rPr>
-        <w:tab/>
-      </w:r>
-      <w:r>
-        <w:rPr>
-          <w:sz w:val="20"/>
-          <w:szCs w:val="20"/>
-        </w:rPr>
-        <w:tab/>
+        <w:t>labelResultado.setForeground(Color.RED);</w:t>
       </w:r>
     </w:p>
     <w:p>
@@ -5645,6 +5033,77 @@
       </w:pPr>
       <w:r>
         <w:rPr>
+          <w:sz w:val="20"/>
+          <w:szCs w:val="20"/>
+          <w:lang w:val="en-US"/>
+        </w:rPr>
+        <w:tab/>
+      </w:r>
+      <w:r>
+        <w:rPr>
+          <w:sz w:val="20"/>
+          <w:szCs w:val="20"/>
+          <w:lang w:val="en-US"/>
+        </w:rPr>
+        <w:tab/>
+      </w:r>
+      <w:r>
+        <w:rPr>
+          <w:sz w:val="20"/>
+          <w:szCs w:val="20"/>
+          <w:lang w:val="en-US"/>
+        </w:rPr>
+        <w:tab/>
+      </w:r>
+      <w:r>
+        <w:rPr>
+          <w:sz w:val="20"/>
+          <w:szCs w:val="20"/>
+        </w:rPr>
+        <w:t>labelResultado.setText("No es un triángulo, la suma de dos lados debe ser mayor al tercero");</w:t>
+      </w:r>
+    </w:p>
+    <w:p>
+      <w:pPr>
+        <w:autoSpaceDE w:val="0"/>
+        <w:autoSpaceDN w:val="0"/>
+        <w:adjustRightInd w:val="0"/>
+        <w:spacing w:after="0" w:line="240" w:lineRule="auto"/>
+        <w:rPr>
+          <w:sz w:val="20"/>
+          <w:szCs w:val="20"/>
+          <w:lang w:val="en-US"/>
+        </w:rPr>
+      </w:pPr>
+      <w:r>
+        <w:rPr>
+          <w:sz w:val="20"/>
+          <w:szCs w:val="20"/>
+        </w:rPr>
+        <w:tab/>
+      </w:r>
+      <w:r>
+        <w:rPr>
+          <w:sz w:val="20"/>
+          <w:szCs w:val="20"/>
+          <w:lang w:val="en-US"/>
+        </w:rPr>
+        <w:t>} else {</w:t>
+      </w:r>
+    </w:p>
+    <w:p>
+      <w:pPr>
+        <w:autoSpaceDE w:val="0"/>
+        <w:autoSpaceDN w:val="0"/>
+        <w:adjustRightInd w:val="0"/>
+        <w:spacing w:after="0" w:line="240" w:lineRule="auto"/>
+        <w:rPr>
+          <w:sz w:val="20"/>
+          <w:szCs w:val="20"/>
+        </w:rPr>
+      </w:pPr>
+      <w:r>
+        <w:rPr>
           <w:noProof/>
           <w:sz w:val="20"/>
           <w:szCs w:val="20"/>
@@ -5653,18 +5112,123 @@
         <mc:AlternateContent>
           <mc:Choice Requires="wps">
             <w:drawing>
-              <wp:anchor distT="0" distB="0" distL="114300" distR="114300" simplePos="0" relativeHeight="251739136" behindDoc="0" locked="0" layoutInCell="1" allowOverlap="1" wp14:anchorId="75BB585E" wp14:editId="2F3A06EF">
+              <wp:anchor distT="0" distB="0" distL="114300" distR="114300" simplePos="0" relativeHeight="251688960" behindDoc="0" locked="0" layoutInCell="1" allowOverlap="1" wp14:anchorId="59D19BB6" wp14:editId="594F770C">
                 <wp:simplePos x="0" y="0"/>
                 <wp:positionH relativeFrom="column">
-                  <wp:posOffset>612775</wp:posOffset>
+                  <wp:posOffset>5239385</wp:posOffset>
                 </wp:positionH>
                 <wp:positionV relativeFrom="paragraph">
-                  <wp:posOffset>257810</wp:posOffset>
+                  <wp:posOffset>17145</wp:posOffset>
+                </wp:positionV>
+                <wp:extent cx="88900" cy="425450"/>
+                <wp:effectExtent l="0" t="0" r="44450" b="12700"/>
+                <wp:wrapNone/>
+                <wp:docPr id="18" name="Cerrar llave 18"/>
+                <wp:cNvGraphicFramePr/>
+                <a:graphic xmlns:a="http://schemas.openxmlformats.org/drawingml/2006/main">
+                  <a:graphicData uri="http://schemas.microsoft.com/office/word/2010/wordprocessingShape">
+                    <wps:wsp>
+                      <wps:cNvSpPr/>
+                      <wps:spPr>
+                        <a:xfrm>
+                          <a:off x="0" y="0"/>
+                          <a:ext cx="88900" cy="425450"/>
+                        </a:xfrm>
+                        <a:prstGeom prst="rightBrace">
+                          <a:avLst/>
+                        </a:prstGeom>
+                      </wps:spPr>
+                      <wps:style>
+                        <a:lnRef idx="1">
+                          <a:schemeClr val="accent2"/>
+                        </a:lnRef>
+                        <a:fillRef idx="0">
+                          <a:schemeClr val="accent2"/>
+                        </a:fillRef>
+                        <a:effectRef idx="0">
+                          <a:schemeClr val="accent2"/>
+                        </a:effectRef>
+                        <a:fontRef idx="minor">
+                          <a:schemeClr val="tx1"/>
+                        </a:fontRef>
+                      </wps:style>
+                      <wps:bodyPr rot="0" spcFirstLastPara="0" vertOverflow="overflow" horzOverflow="overflow" vert="horz" wrap="square" lIns="91440" tIns="45720" rIns="91440" bIns="45720" numCol="1" spcCol="0" rtlCol="0" fromWordArt="0" anchor="ctr" anchorCtr="0" forceAA="0" compatLnSpc="1">
+                        <a:prstTxWarp prst="textNoShape">
+                          <a:avLst/>
+                        </a:prstTxWarp>
+                        <a:noAutofit/>
+                      </wps:bodyPr>
+                    </wps:wsp>
+                  </a:graphicData>
+                </a:graphic>
+                <wp14:sizeRelH relativeFrom="margin">
+                  <wp14:pctWidth>0</wp14:pctWidth>
+                </wp14:sizeRelH>
+                <wp14:sizeRelV relativeFrom="margin">
+                  <wp14:pctHeight>0</wp14:pctHeight>
+                </wp14:sizeRelV>
+              </wp:anchor>
+            </w:drawing>
+          </mc:Choice>
+          <mc:Fallback>
+            <w:pict>
+              <v:shape w14:anchorId="2727F97D" id="Cerrar llave 18" o:spid="_x0000_s1026" type="#_x0000_t88" style="position:absolute;margin-left:412.55pt;margin-top:1.35pt;width:7pt;height:33.5pt;z-index:251688960;visibility:visible;mso-wrap-style:square;mso-width-percent:0;mso-height-percent:0;mso-wrap-distance-left:9pt;mso-wrap-distance-top:0;mso-wrap-distance-right:9pt;mso-wrap-distance-bottom:0;mso-position-horizontal:absolute;mso-position-horizontal-relative:text;mso-position-vertical:absolute;mso-position-vertical-relative:text;mso-width-percent:0;mso-height-percent:0;mso-width-relative:margin;mso-height-relative:margin;v-text-anchor:middle" o:gfxdata="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" adj="376" strokecolor="#ed7d31 [3205]" strokeweight=".5pt">
+                <v:stroke joinstyle="miter"/>
+              </v:shape>
+            </w:pict>
+          </mc:Fallback>
+        </mc:AlternateContent>
+      </w:r>
+      <w:r>
+        <w:rPr>
+          <w:sz w:val="20"/>
+          <w:szCs w:val="20"/>
+        </w:rPr>
+        <w:tab/>
+      </w:r>
+      <w:r>
+        <w:rPr>
+          <w:sz w:val="20"/>
+          <w:szCs w:val="20"/>
+        </w:rPr>
+        <w:tab/>
+        <w:t>labelResultado.setForeground(Color.RED);</w:t>
+      </w:r>
+    </w:p>
+    <w:p>
+      <w:pPr>
+        <w:autoSpaceDE w:val="0"/>
+        <w:autoSpaceDN w:val="0"/>
+        <w:adjustRightInd w:val="0"/>
+        <w:spacing w:after="0" w:line="240" w:lineRule="auto"/>
+        <w:rPr>
+          <w:rFonts w:ascii="Consolas" w:hAnsi="Consolas" w:cs="Consolas"/>
+          <w:sz w:val="20"/>
+          <w:szCs w:val="20"/>
+        </w:rPr>
+      </w:pPr>
+      <w:r>
+        <w:rPr>
+          <w:noProof/>
+          <w:sz w:val="20"/>
+          <w:szCs w:val="20"/>
+          <w:lang w:eastAsia="es-AR"/>
+        </w:rPr>
+        <mc:AlternateContent>
+          <mc:Choice Requires="wps">
+            <w:drawing>
+              <wp:anchor distT="0" distB="0" distL="114300" distR="114300" simplePos="0" relativeHeight="251737088" behindDoc="0" locked="0" layoutInCell="1" allowOverlap="1" wp14:anchorId="75BB585E" wp14:editId="2F3A06EF">
+                <wp:simplePos x="0" y="0"/>
+                <wp:positionH relativeFrom="column">
+                  <wp:posOffset>5366385</wp:posOffset>
+                </wp:positionH>
+                <wp:positionV relativeFrom="paragraph">
+                  <wp:posOffset>6350</wp:posOffset>
                 </wp:positionV>
                 <wp:extent cx="323850" cy="222250"/>
                 <wp:effectExtent l="0" t="0" r="19050" b="25400"/>
                 <wp:wrapNone/>
-                <wp:docPr id="48" name="Rectángulo: esquinas redondeadas 48"/>
+                <wp:docPr id="47" name="Rectángulo: esquinas redondeadas 47"/>
                 <wp:cNvGraphicFramePr/>
                 <a:graphic xmlns:a="http://schemas.openxmlformats.org/drawingml/2006/main">
                   <a:graphicData uri="http://schemas.microsoft.com/office/word/2010/wordprocessingShape">
@@ -5745,7 +5309,7 @@
           </mc:Choice>
           <mc:Fallback>
             <w:pict>
-              <v:roundrect w14:anchorId="75BB585E" id="Rectángulo: esquinas redondeadas 48" o:spid="_x0000_s1045" style="position:absolute;margin-left:48.25pt;margin-top:20.3pt;width:25.5pt;height:17.5pt;z-index:251739136;visibility:visible;mso-wrap-style:square;mso-width-percent:0;mso-height-percent:0;mso-wrap-distance-left:9pt;mso-wrap-distance-top:0;mso-wrap-distance-right:9pt;mso-wrap-distance-bottom:0;mso-position-horizontal:absolute;mso-position-horizontal-relative:text;mso-position-vertical:absolute;mso-position-vertical-relative:text;mso-width-percent:0;mso-height-percent:0;mso-width-relative:margin;mso-height-relative:margin;v-text-anchor:middle" arcsize="10923f" o:gfxdata="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" fillcolor="white [3201]" strokecolor="#ed7d31 [3205]" strokeweight="1pt">
+              <v:roundrect w14:anchorId="75BB585E" id="Rectángulo: esquinas redondeadas 47" o:spid="_x0000_s1044" style="position:absolute;margin-left:422.55pt;margin-top:.5pt;width:25.5pt;height:17.5pt;z-index:251737088;visibility:visible;mso-wrap-style:square;mso-width-percent:0;mso-height-percent:0;mso-wrap-distance-left:9pt;mso-wrap-distance-top:0;mso-wrap-distance-right:9pt;mso-wrap-distance-bottom:0;mso-position-horizontal:absolute;mso-position-horizontal-relative:text;mso-position-vertical:absolute;mso-position-vertical-relative:text;mso-width-percent:0;mso-height-percent:0;mso-width-relative:margin;mso-height-relative:margin;v-text-anchor:middle" arcsize="10923f" o:gfxdata="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" fillcolor="white [3201]" strokecolor="#ed7d31 [3205]" strokeweight="1pt">
                 <v:stroke joinstyle="miter"/>
                 <v:textbox>
                   <w:txbxContent>
@@ -5767,6 +5331,205 @@
                           <w:sz w:val="16"/>
                         </w:rPr>
                         <w:t>9</w:t>
+                      </w:r>
+                    </w:p>
+                    <w:p>
+                      <w:pPr>
+                        <w:jc w:val="center"/>
+                        <w:rPr>
+                          <w:sz w:val="16"/>
+                        </w:rPr>
+                      </w:pPr>
+                    </w:p>
+                  </w:txbxContent>
+                </v:textbox>
+              </v:roundrect>
+            </w:pict>
+          </mc:Fallback>
+        </mc:AlternateContent>
+      </w:r>
+      <w:r>
+        <w:rPr>
+          <w:sz w:val="20"/>
+          <w:szCs w:val="20"/>
+        </w:rPr>
+        <w:tab/>
+      </w:r>
+      <w:r>
+        <w:rPr>
+          <w:sz w:val="20"/>
+          <w:szCs w:val="20"/>
+        </w:rPr>
+        <w:tab/>
+      </w:r>
+      <w:r>
+        <w:rPr>
+          <w:sz w:val="20"/>
+          <w:szCs w:val="20"/>
+        </w:rPr>
+        <w:t>labelResultado.setText("Entrada no válida, debe ingresarse un número mayor a 0");</w:t>
+      </w:r>
+      <w:r>
+        <w:rPr>
+          <w:rFonts w:ascii="Consolas" w:hAnsi="Consolas" w:cs="Consolas"/>
+          <w:color w:val="000000"/>
+          <w:sz w:val="20"/>
+          <w:szCs w:val="20"/>
+        </w:rPr>
+        <w:tab/>
+      </w:r>
+      <w:r>
+        <w:rPr>
+          <w:rFonts w:ascii="Consolas" w:hAnsi="Consolas" w:cs="Consolas"/>
+          <w:color w:val="000000"/>
+          <w:sz w:val="20"/>
+          <w:szCs w:val="20"/>
+        </w:rPr>
+        <w:tab/>
+      </w:r>
+      <w:r>
+        <w:rPr>
+          <w:rFonts w:ascii="Consolas" w:hAnsi="Consolas" w:cs="Consolas"/>
+          <w:color w:val="000000"/>
+          <w:sz w:val="20"/>
+          <w:szCs w:val="20"/>
+        </w:rPr>
+        <w:tab/>
+      </w:r>
+      <w:r>
+        <w:rPr>
+          <w:sz w:val="20"/>
+          <w:szCs w:val="20"/>
+        </w:rPr>
+        <w:tab/>
+      </w:r>
+      <w:r>
+        <w:rPr>
+          <w:sz w:val="20"/>
+          <w:szCs w:val="20"/>
+        </w:rPr>
+        <w:tab/>
+      </w:r>
+    </w:p>
+    <w:p>
+      <w:pPr>
+        <w:rPr>
+          <w:sz w:val="20"/>
+          <w:szCs w:val="20"/>
+        </w:rPr>
+      </w:pPr>
+      <w:r>
+        <w:rPr>
+          <w:noProof/>
+          <w:sz w:val="20"/>
+          <w:szCs w:val="20"/>
+          <w:lang w:eastAsia="es-AR"/>
+        </w:rPr>
+        <mc:AlternateContent>
+          <mc:Choice Requires="wps">
+            <w:drawing>
+              <wp:anchor distT="0" distB="0" distL="114300" distR="114300" simplePos="0" relativeHeight="251739136" behindDoc="0" locked="0" layoutInCell="1" allowOverlap="1" wp14:anchorId="75BB585E" wp14:editId="2F3A06EF">
+                <wp:simplePos x="0" y="0"/>
+                <wp:positionH relativeFrom="column">
+                  <wp:posOffset>612775</wp:posOffset>
+                </wp:positionH>
+                <wp:positionV relativeFrom="paragraph">
+                  <wp:posOffset>257810</wp:posOffset>
+                </wp:positionV>
+                <wp:extent cx="323850" cy="222250"/>
+                <wp:effectExtent l="0" t="0" r="19050" b="25400"/>
+                <wp:wrapNone/>
+                <wp:docPr id="48" name="Rectángulo: esquinas redondeadas 48"/>
+                <wp:cNvGraphicFramePr/>
+                <a:graphic xmlns:a="http://schemas.openxmlformats.org/drawingml/2006/main">
+                  <a:graphicData uri="http://schemas.microsoft.com/office/word/2010/wordprocessingShape">
+                    <wps:wsp>
+                      <wps:cNvSpPr/>
+                      <wps:spPr>
+                        <a:xfrm>
+                          <a:off x="0" y="0"/>
+                          <a:ext cx="323850" cy="222250"/>
+                        </a:xfrm>
+                        <a:prstGeom prst="roundRect">
+                          <a:avLst/>
+                        </a:prstGeom>
+                      </wps:spPr>
+                      <wps:style>
+                        <a:lnRef idx="2">
+                          <a:schemeClr val="accent2"/>
+                        </a:lnRef>
+                        <a:fillRef idx="1">
+                          <a:schemeClr val="lt1"/>
+                        </a:fillRef>
+                        <a:effectRef idx="0">
+                          <a:schemeClr val="accent2"/>
+                        </a:effectRef>
+                        <a:fontRef idx="minor">
+                          <a:schemeClr val="dk1"/>
+                        </a:fontRef>
+                      </wps:style>
+                      <wps:txbx>
+                        <w:txbxContent>
+                          <w:p>
+                            <w:pPr>
+                              <w:jc w:val="center"/>
+                              <w:rPr>
+                                <w:sz w:val="16"/>
+                              </w:rPr>
+                            </w:pPr>
+                            <w:r>
+                              <w:rPr>
+                                <w:sz w:val="16"/>
+                              </w:rPr>
+                              <w:t>20</w:t>
+                            </w:r>
+                          </w:p>
+                          <w:p>
+                            <w:pPr>
+                              <w:jc w:val="center"/>
+                              <w:rPr>
+                                <w:sz w:val="16"/>
+                              </w:rPr>
+                            </w:pPr>
+                          </w:p>
+                        </w:txbxContent>
+                      </wps:txbx>
+                      <wps:bodyPr rot="0" spcFirstLastPara="0" vertOverflow="overflow" horzOverflow="overflow" vert="horz" wrap="square" lIns="91440" tIns="45720" rIns="91440" bIns="45720" numCol="1" spcCol="0" rtlCol="0" fromWordArt="0" anchor="ctr" anchorCtr="0" forceAA="0" compatLnSpc="1">
+                        <a:prstTxWarp prst="textNoShape">
+                          <a:avLst/>
+                        </a:prstTxWarp>
+                        <a:noAutofit/>
+                      </wps:bodyPr>
+                    </wps:wsp>
+                  </a:graphicData>
+                </a:graphic>
+                <wp14:sizeRelH relativeFrom="margin">
+                  <wp14:pctWidth>0</wp14:pctWidth>
+                </wp14:sizeRelH>
+                <wp14:sizeRelV relativeFrom="margin">
+                  <wp14:pctHeight>0</wp14:pctHeight>
+                </wp14:sizeRelV>
+              </wp:anchor>
+            </w:drawing>
+          </mc:Choice>
+          <mc:Fallback>
+            <w:pict>
+              <v:roundrect w14:anchorId="75BB585E" id="Rectángulo: esquinas redondeadas 48" o:spid="_x0000_s1045" style="position:absolute;margin-left:48.25pt;margin-top:20.3pt;width:25.5pt;height:17.5pt;z-index:251739136;visibility:visible;mso-wrap-style:square;mso-width-percent:0;mso-height-percent:0;mso-wrap-distance-left:9pt;mso-wrap-distance-top:0;mso-wrap-distance-right:9pt;mso-wrap-distance-bottom:0;mso-position-horizontal:absolute;mso-position-horizontal-relative:text;mso-position-vertical:absolute;mso-position-vertical-relative:text;mso-width-percent:0;mso-height-percent:0;mso-width-relative:margin;mso-height-relative:margin;v-text-anchor:middle" arcsize="10923f" o:gfxdata="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" fillcolor="white [3201]" strokecolor="#ed7d31 [3205]" strokeweight="1pt">
+                <v:stroke joinstyle="miter"/>
+                <v:textbox>
+                  <w:txbxContent>
+                    <w:p>
+                      <w:pPr>
+                        <w:jc w:val="center"/>
+                        <w:rPr>
+                          <w:sz w:val="16"/>
+                        </w:rPr>
+                      </w:pPr>
+                      <w:r>
+                        <w:rPr>
+                          <w:sz w:val="16"/>
+                        </w:rPr>
+                        <w:t>20</w:t>
                       </w:r>
                     </w:p>
                     <w:p>
@@ -6121,7 +5884,7 @@
                 <w:color w:val="000000"/>
                 <w:lang w:eastAsia="es-AR"/>
               </w:rPr>
-              <w:t>17</w:t>
+              <w:t>18</w:t>
             </w:r>
           </w:p>
         </w:tc>
@@ -6155,7 +5918,7 @@
                 <w:color w:val="000000"/>
                 <w:lang w:eastAsia="es-AR"/>
               </w:rPr>
-              <w:t>19</w:t>
+              <w:t>20</w:t>
             </w:r>
           </w:p>
         </w:tc>
@@ -6659,7 +6422,7 @@
                 <w:color w:val="000000"/>
                 <w:lang w:eastAsia="es-AR"/>
               </w:rPr>
-              <w:t>17</w:t>
+              <w:t>18</w:t>
             </w:r>
           </w:p>
         </w:tc>
@@ -6693,7 +6456,7 @@
                 <w:color w:val="000000"/>
                 <w:lang w:eastAsia="es-AR"/>
               </w:rPr>
-              <w:t>19</w:t>
+              <w:t>20</w:t>
             </w:r>
           </w:p>
         </w:tc>
@@ -7198,7 +6961,7 @@
                 <w:color w:val="000000"/>
                 <w:lang w:eastAsia="es-AR"/>
               </w:rPr>
-              <w:t>17</w:t>
+              <w:t>18</w:t>
             </w:r>
           </w:p>
         </w:tc>
@@ -7232,7 +6995,7 @@
                 <w:color w:val="000000"/>
                 <w:lang w:eastAsia="es-AR"/>
               </w:rPr>
-              <w:t>19</w:t>
+              <w:t>20</w:t>
             </w:r>
           </w:p>
         </w:tc>
@@ -7772,7 +7535,7 @@
                 <w:color w:val="000000"/>
                 <w:lang w:eastAsia="es-AR"/>
               </w:rPr>
-              <w:t>18</w:t>
+              <w:t>19</w:t>
             </w:r>
           </w:p>
         </w:tc>
@@ -7806,7 +7569,7 @@
                 <w:color w:val="000000"/>
                 <w:lang w:eastAsia="es-AR"/>
               </w:rPr>
-              <w:t>19</w:t>
+              <w:t>20</w:t>
             </w:r>
           </w:p>
         </w:tc>
@@ -8314,7 +8077,7 @@
                 <w:color w:val="000000"/>
                 <w:lang w:eastAsia="es-AR"/>
               </w:rPr>
-              <w:t>18</w:t>
+              <w:t>19</w:t>
             </w:r>
           </w:p>
         </w:tc>
@@ -8348,7 +8111,7 @@
                 <w:color w:val="000000"/>
                 <w:lang w:eastAsia="es-AR"/>
               </w:rPr>
-              <w:t>19</w:t>
+              <w:t>20</w:t>
             </w:r>
           </w:p>
         </w:tc>
@@ -8857,7 +8620,7 @@
                 <w:color w:val="000000"/>
                 <w:lang w:eastAsia="es-AR"/>
               </w:rPr>
-              <w:t>18</w:t>
+              <w:t>19</w:t>
             </w:r>
           </w:p>
         </w:tc>
@@ -8891,7 +8654,7 @@
                 <w:color w:val="000000"/>
                 <w:lang w:eastAsia="es-AR"/>
               </w:rPr>
-              <w:t>19</w:t>
+              <w:t>20</w:t>
             </w:r>
           </w:p>
         </w:tc>
@@ -9503,7 +9266,7 @@
                 <w:color w:val="000000"/>
                 <w:lang w:eastAsia="es-AR"/>
               </w:rPr>
-              <w:t>19</w:t>
+              <w:t>20</w:t>
             </w:r>
           </w:p>
         </w:tc>
@@ -10016,7 +9779,7 @@
                 <w:color w:val="000000"/>
                 <w:lang w:eastAsia="es-AR"/>
               </w:rPr>
-              <w:t>19</w:t>
+              <w:t>20</w:t>
             </w:r>
           </w:p>
         </w:tc>
@@ -10495,7 +10258,7 @@
                 <w:color w:val="000000"/>
                 <w:lang w:eastAsia="es-AR"/>
               </w:rPr>
-              <w:t>13</w:t>
+              <w:t>16</w:t>
             </w:r>
           </w:p>
         </w:tc>
@@ -10529,7 +10292,7 @@
                 <w:color w:val="000000"/>
                 <w:lang w:eastAsia="es-AR"/>
               </w:rPr>
-              <w:t>19</w:t>
+              <w:t>20</w:t>
             </w:r>
           </w:p>
         </w:tc>
@@ -11042,7 +10805,7 @@
                 <w:color w:val="000000"/>
                 <w:lang w:eastAsia="es-AR"/>
               </w:rPr>
-              <w:t>13</w:t>
+              <w:t>16</w:t>
             </w:r>
           </w:p>
         </w:tc>
@@ -11076,7 +10839,7 @@
                 <w:color w:val="000000"/>
                 <w:lang w:eastAsia="es-AR"/>
               </w:rPr>
-              <w:t>19</w:t>
+              <w:t>20</w:t>
             </w:r>
           </w:p>
         </w:tc>
@@ -11556,7 +11319,7 @@
                 <w:color w:val="000000"/>
                 <w:lang w:eastAsia="es-AR"/>
               </w:rPr>
-              <w:t>16</w:t>
+              <w:t>17</w:t>
             </w:r>
           </w:p>
         </w:tc>
@@ -11590,7 +11353,7 @@
                 <w:color w:val="000000"/>
                 <w:lang w:eastAsia="es-AR"/>
               </w:rPr>
-              <w:t>19</w:t>
+              <w:t>20</w:t>
             </w:r>
           </w:p>
         </w:tc>
@@ -11801,7 +11564,21 @@
                           </w:p>
                           <w:p>
                             <w:r>
-                              <w:t>(28 aristas – 19 nodos + 2 = 11)</w:t>
+                              <w:t>(2</w:t>
+                            </w:r>
+                            <w:r>
+                              <w:t>9</w:t>
+                            </w:r>
+                            <w:bookmarkStart w:id="0" w:name="_GoBack"/>
+                            <w:bookmarkEnd w:id="0"/>
+                            <w:r>
+                              <w:t xml:space="preserve"> aristas – </w:t>
+                            </w:r>
+                            <w:r>
+                              <w:t>20</w:t>
+                            </w:r>
+                            <w:r>
+                              <w:t xml:space="preserve"> nodos + 2 = 11)</w:t>
                             </w:r>
                           </w:p>
                           <w:p>
@@ -11842,7 +11619,21 @@
                     </w:p>
                     <w:p>
                       <w:r>
-                        <w:t>(28 aristas – 19 nodos + 2 = 11)</w:t>
+                        <w:t>(2</w:t>
+                      </w:r>
+                      <w:r>
+                        <w:t>9</w:t>
+                      </w:r>
+                      <w:bookmarkStart w:id="1" w:name="_GoBack"/>
+                      <w:bookmarkEnd w:id="1"/>
+                      <w:r>
+                        <w:t xml:space="preserve"> aristas – </w:t>
+                      </w:r>
+                      <w:r>
+                        <w:t>20</w:t>
+                      </w:r>
+                      <w:r>
+                        <w:t xml:space="preserve"> nodos + 2 = 11)</w:t>
                       </w:r>
                     </w:p>
                     <w:p>
@@ -11866,6 +11657,625 @@
           <w:szCs w:val="20"/>
         </w:rPr>
       </w:pPr>
+      <w:r>
+        <w:rPr>
+          <w:noProof/>
+          <w:sz w:val="20"/>
+          <w:szCs w:val="20"/>
+          <w:lang w:eastAsia="es-AR"/>
+        </w:rPr>
+        <mc:AlternateContent>
+          <mc:Choice Requires="wps">
+            <w:drawing>
+              <wp:anchor distT="0" distB="0" distL="114300" distR="114300" simplePos="0" relativeHeight="251875328" behindDoc="0" locked="0" layoutInCell="1" allowOverlap="1">
+                <wp:simplePos x="0" y="0"/>
+                <wp:positionH relativeFrom="column">
+                  <wp:posOffset>2615565</wp:posOffset>
+                </wp:positionH>
+                <wp:positionV relativeFrom="paragraph">
+                  <wp:posOffset>5437505</wp:posOffset>
+                </wp:positionV>
+                <wp:extent cx="525780" cy="1715770"/>
+                <wp:effectExtent l="57150" t="0" r="26670" b="55880"/>
+                <wp:wrapNone/>
+                <wp:docPr id="132" name="Conector recto de flecha 132"/>
+                <wp:cNvGraphicFramePr/>
+                <a:graphic xmlns:a="http://schemas.openxmlformats.org/drawingml/2006/main">
+                  <a:graphicData uri="http://schemas.microsoft.com/office/word/2010/wordprocessingShape">
+                    <wps:wsp>
+                      <wps:cNvCnPr/>
+                      <wps:spPr>
+                        <a:xfrm flipH="1">
+                          <a:off x="0" y="0"/>
+                          <a:ext cx="525780" cy="1715770"/>
+                        </a:xfrm>
+                        <a:prstGeom prst="straightConnector1">
+                          <a:avLst/>
+                        </a:prstGeom>
+                        <a:ln>
+                          <a:tailEnd type="triangle"/>
+                        </a:ln>
+                      </wps:spPr>
+                      <wps:style>
+                        <a:lnRef idx="1">
+                          <a:schemeClr val="accent1"/>
+                        </a:lnRef>
+                        <a:fillRef idx="0">
+                          <a:schemeClr val="accent1"/>
+                        </a:fillRef>
+                        <a:effectRef idx="0">
+                          <a:schemeClr val="accent1"/>
+                        </a:effectRef>
+                        <a:fontRef idx="minor">
+                          <a:schemeClr val="tx1"/>
+                        </a:fontRef>
+                      </wps:style>
+                      <wps:bodyPr/>
+                    </wps:wsp>
+                  </a:graphicData>
+                </a:graphic>
+                <wp14:sizeRelH relativeFrom="margin">
+                  <wp14:pctWidth>0</wp14:pctWidth>
+                </wp14:sizeRelH>
+                <wp14:sizeRelV relativeFrom="margin">
+                  <wp14:pctHeight>0</wp14:pctHeight>
+                </wp14:sizeRelV>
+              </wp:anchor>
+            </w:drawing>
+          </mc:Choice>
+          <mc:Fallback>
+            <w:pict>
+              <v:shapetype w14:anchorId="26239642" id="_x0000_t32" coordsize="21600,21600" o:spt="32" o:oned="t" path="m,l21600,21600e" filled="f">
+                <v:path arrowok="t" fillok="f" o:connecttype="none"/>
+                <o:lock v:ext="edit" shapetype="t"/>
+              </v:shapetype>
+              <v:shape id="Conector recto de flecha 132" o:spid="_x0000_s1026" type="#_x0000_t32" style="position:absolute;margin-left:205.95pt;margin-top:428.15pt;width:41.4pt;height:135.1pt;flip:x;z-index:251875328;visibility:visible;mso-wrap-style:square;mso-width-percent:0;mso-height-percent:0;mso-wrap-distance-left:9pt;mso-wrap-distance-top:0;mso-wrap-distance-right:9pt;mso-wrap-distance-bottom:0;mso-position-horizontal:absolute;mso-position-horizontal-relative:text;mso-position-vertical:absolute;mso-position-vertical-relative:text;mso-width-percent:0;mso-height-percent:0;mso-width-relative:margin;mso-height-relative:margin" o:gfxdata="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" strokecolor="#4472c4 [3204]" strokeweight=".5pt">
+                <v:stroke endarrow="block" joinstyle="miter"/>
+              </v:shape>
+            </w:pict>
+          </mc:Fallback>
+        </mc:AlternateContent>
+      </w:r>
+      <w:r>
+        <w:rPr>
+          <w:noProof/>
+          <w:sz w:val="20"/>
+          <w:szCs w:val="20"/>
+          <w:lang w:eastAsia="es-AR"/>
+        </w:rPr>
+        <mc:AlternateContent>
+          <mc:Choice Requires="wps">
+            <w:drawing>
+              <wp:anchor distT="0" distB="0" distL="114300" distR="114300" simplePos="0" relativeHeight="251934720" behindDoc="0" locked="0" layoutInCell="1" allowOverlap="1" wp14:anchorId="10DADA00" wp14:editId="36E9E660">
+                <wp:simplePos x="0" y="0"/>
+                <wp:positionH relativeFrom="column">
+                  <wp:posOffset>2707005</wp:posOffset>
+                </wp:positionH>
+                <wp:positionV relativeFrom="paragraph">
+                  <wp:posOffset>5354955</wp:posOffset>
+                </wp:positionV>
+                <wp:extent cx="1082040" cy="1859280"/>
+                <wp:effectExtent l="38100" t="0" r="22860" b="64770"/>
+                <wp:wrapNone/>
+                <wp:docPr id="17" name="Conector recto de flecha 17"/>
+                <wp:cNvGraphicFramePr/>
+                <a:graphic xmlns:a="http://schemas.openxmlformats.org/drawingml/2006/main">
+                  <a:graphicData uri="http://schemas.microsoft.com/office/word/2010/wordprocessingShape">
+                    <wps:wsp>
+                      <wps:cNvCnPr/>
+                      <wps:spPr>
+                        <a:xfrm flipH="1">
+                          <a:off x="0" y="0"/>
+                          <a:ext cx="1082040" cy="1859280"/>
+                        </a:xfrm>
+                        <a:prstGeom prst="straightConnector1">
+                          <a:avLst/>
+                        </a:prstGeom>
+                        <a:ln>
+                          <a:tailEnd type="triangle"/>
+                        </a:ln>
+                      </wps:spPr>
+                      <wps:style>
+                        <a:lnRef idx="1">
+                          <a:schemeClr val="accent1"/>
+                        </a:lnRef>
+                        <a:fillRef idx="0">
+                          <a:schemeClr val="accent1"/>
+                        </a:fillRef>
+                        <a:effectRef idx="0">
+                          <a:schemeClr val="accent1"/>
+                        </a:effectRef>
+                        <a:fontRef idx="minor">
+                          <a:schemeClr val="tx1"/>
+                        </a:fontRef>
+                      </wps:style>
+                      <wps:bodyPr/>
+                    </wps:wsp>
+                  </a:graphicData>
+                </a:graphic>
+                <wp14:sizeRelH relativeFrom="margin">
+                  <wp14:pctWidth>0</wp14:pctWidth>
+                </wp14:sizeRelH>
+                <wp14:sizeRelV relativeFrom="margin">
+                  <wp14:pctHeight>0</wp14:pctHeight>
+                </wp14:sizeRelV>
+              </wp:anchor>
+            </w:drawing>
+          </mc:Choice>
+          <mc:Fallback>
+            <w:pict>
+              <v:shape w14:anchorId="22703181" id="Conector recto de flecha 17" o:spid="_x0000_s1026" type="#_x0000_t32" style="position:absolute;margin-left:213.15pt;margin-top:421.65pt;width:85.2pt;height:146.4pt;flip:x;z-index:251934720;visibility:visible;mso-wrap-style:square;mso-width-percent:0;mso-height-percent:0;mso-wrap-distance-left:9pt;mso-wrap-distance-top:0;mso-wrap-distance-right:9pt;mso-wrap-distance-bottom:0;mso-position-horizontal:absolute;mso-position-horizontal-relative:text;mso-position-vertical:absolute;mso-position-vertical-relative:text;mso-width-percent:0;mso-height-percent:0;mso-width-relative:margin;mso-height-relative:margin" o:gfxdata="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" strokecolor="#4472c4 [3204]" strokeweight=".5pt">
+                <v:stroke endarrow="block" joinstyle="miter"/>
+              </v:shape>
+            </w:pict>
+          </mc:Fallback>
+        </mc:AlternateContent>
+      </w:r>
+      <w:r>
+        <w:rPr>
+          <w:noProof/>
+          <w:sz w:val="20"/>
+          <w:szCs w:val="20"/>
+          <w:lang w:eastAsia="es-AR"/>
+        </w:rPr>
+        <mc:AlternateContent>
+          <mc:Choice Requires="wps">
+            <w:drawing>
+              <wp:anchor distT="0" distB="0" distL="114300" distR="114300" simplePos="0" relativeHeight="251874304" behindDoc="0" locked="0" layoutInCell="1" allowOverlap="1">
+                <wp:simplePos x="0" y="0"/>
+                <wp:positionH relativeFrom="margin">
+                  <wp:posOffset>2569845</wp:posOffset>
+                </wp:positionH>
+                <wp:positionV relativeFrom="paragraph">
+                  <wp:posOffset>5171440</wp:posOffset>
+                </wp:positionV>
+                <wp:extent cx="365760" cy="45719"/>
+                <wp:effectExtent l="0" t="57150" r="15240" b="50165"/>
+                <wp:wrapNone/>
+                <wp:docPr id="128" name="Conector recto de flecha 128"/>
+                <wp:cNvGraphicFramePr/>
+                <a:graphic xmlns:a="http://schemas.openxmlformats.org/drawingml/2006/main">
+                  <a:graphicData uri="http://schemas.microsoft.com/office/word/2010/wordprocessingShape">
+                    <wps:wsp>
+                      <wps:cNvCnPr/>
+                      <wps:spPr>
+                        <a:xfrm flipV="1">
+                          <a:off x="0" y="0"/>
+                          <a:ext cx="365760" cy="45719"/>
+                        </a:xfrm>
+                        <a:prstGeom prst="straightConnector1">
+                          <a:avLst/>
+                        </a:prstGeom>
+                        <a:ln>
+                          <a:tailEnd type="triangle"/>
+                        </a:ln>
+                      </wps:spPr>
+                      <wps:style>
+                        <a:lnRef idx="1">
+                          <a:schemeClr val="accent1"/>
+                        </a:lnRef>
+                        <a:fillRef idx="0">
+                          <a:schemeClr val="accent1"/>
+                        </a:fillRef>
+                        <a:effectRef idx="0">
+                          <a:schemeClr val="accent1"/>
+                        </a:effectRef>
+                        <a:fontRef idx="minor">
+                          <a:schemeClr val="tx1"/>
+                        </a:fontRef>
+                      </wps:style>
+                      <wps:bodyPr/>
+                    </wps:wsp>
+                  </a:graphicData>
+                </a:graphic>
+                <wp14:sizeRelH relativeFrom="margin">
+                  <wp14:pctWidth>0</wp14:pctWidth>
+                </wp14:sizeRelH>
+                <wp14:sizeRelV relativeFrom="margin">
+                  <wp14:pctHeight>0</wp14:pctHeight>
+                </wp14:sizeRelV>
+              </wp:anchor>
+            </w:drawing>
+          </mc:Choice>
+          <mc:Fallback>
+            <w:pict>
+              <v:shape w14:anchorId="381BDBC9" id="Conector recto de flecha 128" o:spid="_x0000_s1026" type="#_x0000_t32" style="position:absolute;margin-left:202.35pt;margin-top:407.2pt;width:28.8pt;height:3.6pt;flip:y;z-index:251874304;visibility:visible;mso-wrap-style:square;mso-width-percent:0;mso-height-percent:0;mso-wrap-distance-left:9pt;mso-wrap-distance-top:0;mso-wrap-distance-right:9pt;mso-wrap-distance-bottom:0;mso-position-horizontal:absolute;mso-position-horizontal-relative:margin;mso-position-vertical:absolute;mso-position-vertical-relative:text;mso-width-percent:0;mso-height-percent:0;mso-width-relative:margin;mso-height-relative:margin" o:gfxdata="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" strokecolor="#4472c4 [3204]" strokeweight=".5pt">
+                <v:stroke endarrow="block" joinstyle="miter"/>
+                <w10:wrap anchorx="margin"/>
+              </v:shape>
+            </w:pict>
+          </mc:Fallback>
+        </mc:AlternateContent>
+      </w:r>
+      <w:r>
+        <w:rPr>
+          <w:noProof/>
+          <w:sz w:val="20"/>
+          <w:szCs w:val="20"/>
+          <w:lang w:eastAsia="es-AR"/>
+        </w:rPr>
+        <mc:AlternateContent>
+          <mc:Choice Requires="wps">
+            <w:drawing>
+              <wp:anchor distT="0" distB="0" distL="114300" distR="114300" simplePos="0" relativeHeight="251883520" behindDoc="0" locked="0" layoutInCell="1" allowOverlap="1">
+                <wp:simplePos x="0" y="0"/>
+                <wp:positionH relativeFrom="column">
+                  <wp:posOffset>2592705</wp:posOffset>
+                </wp:positionH>
+                <wp:positionV relativeFrom="paragraph">
+                  <wp:posOffset>4318635</wp:posOffset>
+                </wp:positionV>
+                <wp:extent cx="518160" cy="685800"/>
+                <wp:effectExtent l="0" t="0" r="53340" b="57150"/>
+                <wp:wrapNone/>
+                <wp:docPr id="140" name="Conector recto de flecha 140"/>
+                <wp:cNvGraphicFramePr/>
+                <a:graphic xmlns:a="http://schemas.openxmlformats.org/drawingml/2006/main">
+                  <a:graphicData uri="http://schemas.microsoft.com/office/word/2010/wordprocessingShape">
+                    <wps:wsp>
+                      <wps:cNvCnPr/>
+                      <wps:spPr>
+                        <a:xfrm>
+                          <a:off x="0" y="0"/>
+                          <a:ext cx="518160" cy="685800"/>
+                        </a:xfrm>
+                        <a:prstGeom prst="straightConnector1">
+                          <a:avLst/>
+                        </a:prstGeom>
+                        <a:ln>
+                          <a:tailEnd type="triangle"/>
+                        </a:ln>
+                      </wps:spPr>
+                      <wps:style>
+                        <a:lnRef idx="1">
+                          <a:schemeClr val="accent1"/>
+                        </a:lnRef>
+                        <a:fillRef idx="0">
+                          <a:schemeClr val="accent1"/>
+                        </a:fillRef>
+                        <a:effectRef idx="0">
+                          <a:schemeClr val="accent1"/>
+                        </a:effectRef>
+                        <a:fontRef idx="minor">
+                          <a:schemeClr val="tx1"/>
+                        </a:fontRef>
+                      </wps:style>
+                      <wps:bodyPr/>
+                    </wps:wsp>
+                  </a:graphicData>
+                </a:graphic>
+                <wp14:sizeRelH relativeFrom="margin">
+                  <wp14:pctWidth>0</wp14:pctWidth>
+                </wp14:sizeRelH>
+                <wp14:sizeRelV relativeFrom="margin">
+                  <wp14:pctHeight>0</wp14:pctHeight>
+                </wp14:sizeRelV>
+              </wp:anchor>
+            </w:drawing>
+          </mc:Choice>
+          <mc:Fallback>
+            <w:pict>
+              <v:shape w14:anchorId="5637543F" id="Conector recto de flecha 140" o:spid="_x0000_s1026" type="#_x0000_t32" style="position:absolute;margin-left:204.15pt;margin-top:340.05pt;width:40.8pt;height:54pt;z-index:251883520;visibility:visible;mso-wrap-style:square;mso-width-percent:0;mso-height-percent:0;mso-wrap-distance-left:9pt;mso-wrap-distance-top:0;mso-wrap-distance-right:9pt;mso-wrap-distance-bottom:0;mso-position-horizontal:absolute;mso-position-horizontal-relative:text;mso-position-vertical:absolute;mso-position-vertical-relative:text;mso-width-percent:0;mso-height-percent:0;mso-width-relative:margin;mso-height-relative:margin" o:gfxdata="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" strokecolor="#4472c4 [3204]" strokeweight=".5pt">
+                <v:stroke endarrow="block" joinstyle="miter"/>
+              </v:shape>
+            </w:pict>
+          </mc:Fallback>
+        </mc:AlternateContent>
+      </w:r>
+      <w:r>
+        <w:rPr>
+          <w:noProof/>
+          <w:sz w:val="20"/>
+          <w:szCs w:val="20"/>
+          <w:lang w:eastAsia="es-AR"/>
+        </w:rPr>
+        <mc:AlternateContent>
+          <mc:Choice Requires="wps">
+            <w:drawing>
+              <wp:anchor distT="0" distB="0" distL="114300" distR="114300" simplePos="0" relativeHeight="251932672" behindDoc="0" locked="0" layoutInCell="1" allowOverlap="1" wp14:anchorId="0BDA6098" wp14:editId="53B86AF4">
+                <wp:simplePos x="0" y="0"/>
+                <wp:positionH relativeFrom="margin">
+                  <wp:posOffset>2925445</wp:posOffset>
+                </wp:positionH>
+                <wp:positionV relativeFrom="paragraph">
+                  <wp:posOffset>5012055</wp:posOffset>
+                </wp:positionV>
+                <wp:extent cx="482600" cy="425450"/>
+                <wp:effectExtent l="0" t="0" r="12700" b="12700"/>
+                <wp:wrapNone/>
+                <wp:docPr id="10" name="Diagrama de flujo: conector 89"/>
+                <wp:cNvGraphicFramePr/>
+                <a:graphic xmlns:a="http://schemas.openxmlformats.org/drawingml/2006/main">
+                  <a:graphicData uri="http://schemas.microsoft.com/office/word/2010/wordprocessingShape">
+                    <wps:wsp>
+                      <wps:cNvSpPr/>
+                      <wps:spPr>
+                        <a:xfrm>
+                          <a:off x="0" y="0"/>
+                          <a:ext cx="482600" cy="425450"/>
+                        </a:xfrm>
+                        <a:prstGeom prst="flowChartConnector">
+                          <a:avLst/>
+                        </a:prstGeom>
+                      </wps:spPr>
+                      <wps:style>
+                        <a:lnRef idx="2">
+                          <a:schemeClr val="accent5"/>
+                        </a:lnRef>
+                        <a:fillRef idx="1">
+                          <a:schemeClr val="lt1"/>
+                        </a:fillRef>
+                        <a:effectRef idx="0">
+                          <a:schemeClr val="accent5"/>
+                        </a:effectRef>
+                        <a:fontRef idx="minor">
+                          <a:schemeClr val="dk1"/>
+                        </a:fontRef>
+                      </wps:style>
+                      <wps:txbx>
+                        <w:txbxContent>
+                          <w:p>
+                            <w:pPr>
+                              <w:jc w:val="center"/>
+                            </w:pPr>
+                            <w:r>
+                              <w:t>1</w:t>
+                            </w:r>
+                            <w:r>
+                              <w:t>6</w:t>
+                            </w:r>
+                          </w:p>
+                          <w:p>
+                            <w:pPr>
+                              <w:jc w:val="center"/>
+                            </w:pPr>
+                          </w:p>
+                        </w:txbxContent>
+                      </wps:txbx>
+                      <wps:bodyPr rot="0" spcFirstLastPara="0" vertOverflow="overflow" horzOverflow="overflow" vert="horz" wrap="square" lIns="91440" tIns="45720" rIns="91440" bIns="45720" numCol="1" spcCol="0" rtlCol="0" fromWordArt="0" anchor="ctr" anchorCtr="0" forceAA="0" compatLnSpc="1">
+                        <a:prstTxWarp prst="textNoShape">
+                          <a:avLst/>
+                        </a:prstTxWarp>
+                        <a:noAutofit/>
+                      </wps:bodyPr>
+                    </wps:wsp>
+                  </a:graphicData>
+                </a:graphic>
+                <wp14:sizeRelH relativeFrom="margin">
+                  <wp14:pctWidth>0</wp14:pctWidth>
+                </wp14:sizeRelH>
+                <wp14:sizeRelV relativeFrom="margin">
+                  <wp14:pctHeight>0</wp14:pctHeight>
+                </wp14:sizeRelV>
+              </wp:anchor>
+            </w:drawing>
+          </mc:Choice>
+          <mc:Fallback>
+            <w:pict>
+              <v:shapetype w14:anchorId="0BDA6098" id="_x0000_t120" coordsize="21600,21600" o:spt="120" path="m10800,qx,10800,10800,21600,21600,10800,10800,xe">
+                <v:path gradientshapeok="t" o:connecttype="custom" o:connectlocs="10800,0;3163,3163;0,10800;3163,18437;10800,21600;18437,18437;21600,10800;18437,3163" textboxrect="3163,3163,18437,18437"/>
+              </v:shapetype>
+              <v:shape id="Diagrama de flujo: conector 89" o:spid="_x0000_s1047" type="#_x0000_t120" style="position:absolute;margin-left:230.35pt;margin-top:394.65pt;width:38pt;height:33.5pt;z-index:251932672;visibility:visible;mso-wrap-style:square;mso-width-percent:0;mso-height-percent:0;mso-wrap-distance-left:9pt;mso-wrap-distance-top:0;mso-wrap-distance-right:9pt;mso-wrap-distance-bottom:0;mso-position-horizontal:absolute;mso-position-horizontal-relative:margin;mso-position-vertical:absolute;mso-position-vertical-relative:text;mso-width-percent:0;mso-height-percent:0;mso-width-relative:margin;mso-height-relative:margin;v-text-anchor:middle" o:gfxdata="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" fillcolor="white [3201]" strokecolor="#5b9bd5 [3208]" strokeweight="1pt">
+                <v:stroke joinstyle="miter"/>
+                <v:textbox>
+                  <w:txbxContent>
+                    <w:p>
+                      <w:pPr>
+                        <w:jc w:val="center"/>
+                      </w:pPr>
+                      <w:r>
+                        <w:t>1</w:t>
+                      </w:r>
+                      <w:r>
+                        <w:t>6</w:t>
+                      </w:r>
+                    </w:p>
+                    <w:p>
+                      <w:pPr>
+                        <w:jc w:val="center"/>
+                      </w:pPr>
+                    </w:p>
+                  </w:txbxContent>
+                </v:textbox>
+                <w10:wrap anchorx="margin"/>
+              </v:shape>
+            </w:pict>
+          </mc:Fallback>
+        </mc:AlternateContent>
+      </w:r>
+      <w:r>
+        <w:rPr>
+          <w:noProof/>
+          <w:sz w:val="20"/>
+          <w:szCs w:val="20"/>
+          <w:lang w:eastAsia="es-AR"/>
+        </w:rPr>
+        <mc:AlternateContent>
+          <mc:Choice Requires="wps">
+            <w:drawing>
+              <wp:anchor distT="0" distB="0" distL="114300" distR="114300" simplePos="0" relativeHeight="251869184" behindDoc="0" locked="0" layoutInCell="1" allowOverlap="1">
+                <wp:simplePos x="0" y="0"/>
+                <wp:positionH relativeFrom="column">
+                  <wp:posOffset>3636645</wp:posOffset>
+                </wp:positionH>
+                <wp:positionV relativeFrom="paragraph">
+                  <wp:posOffset>4493895</wp:posOffset>
+                </wp:positionV>
+                <wp:extent cx="236220" cy="457200"/>
+                <wp:effectExtent l="0" t="0" r="49530" b="57150"/>
+                <wp:wrapNone/>
+                <wp:docPr id="123" name="Conector recto de flecha 123"/>
+                <wp:cNvGraphicFramePr/>
+                <a:graphic xmlns:a="http://schemas.openxmlformats.org/drawingml/2006/main">
+                  <a:graphicData uri="http://schemas.microsoft.com/office/word/2010/wordprocessingShape">
+                    <wps:wsp>
+                      <wps:cNvCnPr/>
+                      <wps:spPr>
+                        <a:xfrm>
+                          <a:off x="0" y="0"/>
+                          <a:ext cx="236220" cy="457200"/>
+                        </a:xfrm>
+                        <a:prstGeom prst="straightConnector1">
+                          <a:avLst/>
+                        </a:prstGeom>
+                        <a:ln>
+                          <a:tailEnd type="triangle"/>
+                        </a:ln>
+                      </wps:spPr>
+                      <wps:style>
+                        <a:lnRef idx="1">
+                          <a:schemeClr val="accent1"/>
+                        </a:lnRef>
+                        <a:fillRef idx="0">
+                          <a:schemeClr val="accent1"/>
+                        </a:fillRef>
+                        <a:effectRef idx="0">
+                          <a:schemeClr val="accent1"/>
+                        </a:effectRef>
+                        <a:fontRef idx="minor">
+                          <a:schemeClr val="tx1"/>
+                        </a:fontRef>
+                      </wps:style>
+                      <wps:bodyPr/>
+                    </wps:wsp>
+                  </a:graphicData>
+                </a:graphic>
+                <wp14:sizeRelH relativeFrom="margin">
+                  <wp14:pctWidth>0</wp14:pctWidth>
+                </wp14:sizeRelH>
+                <wp14:sizeRelV relativeFrom="margin">
+                  <wp14:pctHeight>0</wp14:pctHeight>
+                </wp14:sizeRelV>
+              </wp:anchor>
+            </w:drawing>
+          </mc:Choice>
+          <mc:Fallback>
+            <w:pict>
+              <v:shape w14:anchorId="2C337A57" id="Conector recto de flecha 123" o:spid="_x0000_s1026" type="#_x0000_t32" style="position:absolute;margin-left:286.35pt;margin-top:353.85pt;width:18.6pt;height:36pt;z-index:251869184;visibility:visible;mso-wrap-style:square;mso-width-percent:0;mso-height-percent:0;mso-wrap-distance-left:9pt;mso-wrap-distance-top:0;mso-wrap-distance-right:9pt;mso-wrap-distance-bottom:0;mso-position-horizontal:absolute;mso-position-horizontal-relative:text;mso-position-vertical:absolute;mso-position-vertical-relative:text;mso-width-percent:0;mso-height-percent:0;mso-width-relative:margin;mso-height-relative:margin" o:gfxdata="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" strokecolor="#4472c4 [3204]" strokeweight=".5pt">
+                <v:stroke endarrow="block" joinstyle="miter"/>
+              </v:shape>
+            </w:pict>
+          </mc:Fallback>
+        </mc:AlternateContent>
+      </w:r>
+      <w:r>
+        <w:rPr>
+          <w:noProof/>
+          <w:sz w:val="20"/>
+          <w:szCs w:val="20"/>
+          <w:lang w:eastAsia="es-AR"/>
+        </w:rPr>
+        <mc:AlternateContent>
+          <mc:Choice Requires="wps">
+            <w:drawing>
+              <wp:anchor distT="0" distB="0" distL="114300" distR="114300" simplePos="0" relativeHeight="251822080" behindDoc="0" locked="0" layoutInCell="1" allowOverlap="1" wp14:anchorId="532C4A3F" wp14:editId="65292B00">
+                <wp:simplePos x="0" y="0"/>
+                <wp:positionH relativeFrom="margin">
+                  <wp:posOffset>3648075</wp:posOffset>
+                </wp:positionH>
+                <wp:positionV relativeFrom="paragraph">
+                  <wp:posOffset>4975225</wp:posOffset>
+                </wp:positionV>
+                <wp:extent cx="482600" cy="425450"/>
+                <wp:effectExtent l="0" t="0" r="12700" b="12700"/>
+                <wp:wrapNone/>
+                <wp:docPr id="89" name="Diagrama de flujo: conector 89"/>
+                <wp:cNvGraphicFramePr/>
+                <a:graphic xmlns:a="http://schemas.openxmlformats.org/drawingml/2006/main">
+                  <a:graphicData uri="http://schemas.microsoft.com/office/word/2010/wordprocessingShape">
+                    <wps:wsp>
+                      <wps:cNvSpPr/>
+                      <wps:spPr>
+                        <a:xfrm>
+                          <a:off x="0" y="0"/>
+                          <a:ext cx="482600" cy="425450"/>
+                        </a:xfrm>
+                        <a:prstGeom prst="flowChartConnector">
+                          <a:avLst/>
+                        </a:prstGeom>
+                      </wps:spPr>
+                      <wps:style>
+                        <a:lnRef idx="2">
+                          <a:schemeClr val="accent5"/>
+                        </a:lnRef>
+                        <a:fillRef idx="1">
+                          <a:schemeClr val="lt1"/>
+                        </a:fillRef>
+                        <a:effectRef idx="0">
+                          <a:schemeClr val="accent5"/>
+                        </a:effectRef>
+                        <a:fontRef idx="minor">
+                          <a:schemeClr val="dk1"/>
+                        </a:fontRef>
+                      </wps:style>
+                      <wps:txbx>
+                        <w:txbxContent>
+                          <w:p>
+                            <w:pPr>
+                              <w:jc w:val="center"/>
+                            </w:pPr>
+                            <w:r>
+                              <w:t>1</w:t>
+                            </w:r>
+                            <w:r>
+                              <w:t>3</w:t>
+                            </w:r>
+                          </w:p>
+                          <w:p>
+                            <w:pPr>
+                              <w:jc w:val="center"/>
+                            </w:pPr>
+                          </w:p>
+                        </w:txbxContent>
+                      </wps:txbx>
+                      <wps:bodyPr rot="0" spcFirstLastPara="0" vertOverflow="overflow" horzOverflow="overflow" vert="horz" wrap="square" lIns="91440" tIns="45720" rIns="91440" bIns="45720" numCol="1" spcCol="0" rtlCol="0" fromWordArt="0" anchor="ctr" anchorCtr="0" forceAA="0" compatLnSpc="1">
+                        <a:prstTxWarp prst="textNoShape">
+                          <a:avLst/>
+                        </a:prstTxWarp>
+                        <a:noAutofit/>
+                      </wps:bodyPr>
+                    </wps:wsp>
+                  </a:graphicData>
+                </a:graphic>
+                <wp14:sizeRelH relativeFrom="margin">
+                  <wp14:pctWidth>0</wp14:pctWidth>
+                </wp14:sizeRelH>
+                <wp14:sizeRelV relativeFrom="margin">
+                  <wp14:pctHeight>0</wp14:pctHeight>
+                </wp14:sizeRelV>
+              </wp:anchor>
+            </w:drawing>
+          </mc:Choice>
+          <mc:Fallback>
+            <w:pict>
+              <v:shape w14:anchorId="532C4A3F" id="_x0000_s1048" type="#_x0000_t120" style="position:absolute;margin-left:287.25pt;margin-top:391.75pt;width:38pt;height:33.5pt;z-index:251822080;visibility:visible;mso-wrap-style:square;mso-width-percent:0;mso-height-percent:0;mso-wrap-distance-left:9pt;mso-wrap-distance-top:0;mso-wrap-distance-right:9pt;mso-wrap-distance-bottom:0;mso-position-horizontal:absolute;mso-position-horizontal-relative:margin;mso-position-vertical:absolute;mso-position-vertical-relative:text;mso-width-percent:0;mso-height-percent:0;mso-width-relative:margin;mso-height-relative:margin;v-text-anchor:middle" o:gfxdata="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" fillcolor="white [3201]" strokecolor="#5b9bd5 [3208]" strokeweight="1pt">
+                <v:stroke joinstyle="miter"/>
+                <v:textbox>
+                  <w:txbxContent>
+                    <w:p>
+                      <w:pPr>
+                        <w:jc w:val="center"/>
+                      </w:pPr>
+                      <w:r>
+                        <w:t>1</w:t>
+                      </w:r>
+                      <w:r>
+                        <w:t>3</w:t>
+                      </w:r>
+                    </w:p>
+                    <w:p>
+                      <w:pPr>
+                        <w:jc w:val="center"/>
+                      </w:pPr>
+                    </w:p>
+                  </w:txbxContent>
+                </v:textbox>
+                <w10:wrap anchorx="margin"/>
+              </v:shape>
+            </w:pict>
+          </mc:Fallback>
+        </mc:AlternateContent>
+      </w:r>
       <w:r>
         <w:rPr>
           <w:noProof/>
@@ -12388,7 +12798,7 @@
                               <w:jc w:val="center"/>
                             </w:pPr>
                             <w:r>
-                              <w:t>17</w:t>
+                              <w:t>18</w:t>
                             </w:r>
                           </w:p>
                           <w:p>
@@ -12423,10 +12833,7 @@
           </mc:Choice>
           <mc:Fallback>
             <w:pict>
-              <v:shapetype w14:anchorId="6BA76048" id="_x0000_t120" coordsize="21600,21600" o:spt="120" path="m10800,qx,10800,10800,21600,21600,10800,10800,xe">
-                <v:path gradientshapeok="t" o:connecttype="custom" o:connectlocs="10800,0;3163,3163;0,10800;3163,18437;10800,21600;18437,18437;21600,10800;18437,3163" textboxrect="3163,3163,18437,18437"/>
-              </v:shapetype>
-              <v:shape id="Diagrama de flujo: conector 73" o:spid="_x0000_s1047" type="#_x0000_t120" style="position:absolute;margin-left:36.15pt;margin-top:465.4pt;width:38.5pt;height:33.5pt;z-index:251919360;visibility:visible;mso-wrap-style:square;mso-width-percent:0;mso-height-percent:0;mso-wrap-distance-left:9pt;mso-wrap-distance-top:0;mso-wrap-distance-right:9pt;mso-wrap-distance-bottom:0;mso-position-horizontal:absolute;mso-position-horizontal-relative:margin;mso-position-vertical:absolute;mso-position-vertical-relative:text;mso-width-percent:0;mso-height-percent:0;mso-width-relative:margin;mso-height-relative:margin;v-text-anchor:middle" o:gfxdata="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" fillcolor="white [3201]" strokecolor="#5b9bd5 [3208]" strokeweight="1pt">
+              <v:shape w14:anchorId="6BA76048" id="Diagrama de flujo: conector 73" o:spid="_x0000_s1049" type="#_x0000_t120" style="position:absolute;margin-left:36.15pt;margin-top:465.4pt;width:38.5pt;height:33.5pt;z-index:251919360;visibility:visible;mso-wrap-style:square;mso-width-percent:0;mso-height-percent:0;mso-wrap-distance-left:9pt;mso-wrap-distance-top:0;mso-wrap-distance-right:9pt;mso-wrap-distance-bottom:0;mso-position-horizontal:absolute;mso-position-horizontal-relative:margin;mso-position-vertical:absolute;mso-position-vertical-relative:text;mso-width-percent:0;mso-height-percent:0;mso-width-relative:margin;mso-height-relative:margin;v-text-anchor:middle" o:gfxdata="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" fillcolor="white [3201]" strokecolor="#5b9bd5 [3208]" strokeweight="1pt">
                 <v:stroke joinstyle="miter"/>
                 <v:textbox>
                   <w:txbxContent>
@@ -12435,7 +12842,7 @@
                         <w:jc w:val="center"/>
                       </w:pPr>
                       <w:r>
-                        <w:t>17</w:t>
+                        <w:t>18</w:t>
                       </w:r>
                     </w:p>
                     <w:p>
@@ -12588,7 +12995,7 @@
                               <w:jc w:val="center"/>
                             </w:pPr>
                             <w:r>
-                              <w:t>18</w:t>
+                              <w:t>19</w:t>
                             </w:r>
                           </w:p>
                           <w:p>
@@ -12623,7 +13030,7 @@
           </mc:Choice>
           <mc:Fallback>
             <w:pict>
-              <v:shape w14:anchorId="29C9B814" id="_x0000_s1048" type="#_x0000_t120" style="position:absolute;margin-left:94.85pt;margin-top:465.65pt;width:38.5pt;height:33.5pt;z-index:251789312;visibility:visible;mso-wrap-style:square;mso-width-percent:0;mso-height-percent:0;mso-wrap-distance-left:9pt;mso-wrap-distance-top:0;mso-wrap-distance-right:9pt;mso-wrap-distance-bottom:0;mso-position-horizontal:absolute;mso-position-horizontal-relative:margin;mso-position-vertical:absolute;mso-position-vertical-relative:text;mso-width-percent:0;mso-height-percent:0;mso-width-relative:margin;mso-height-relative:margin;v-text-anchor:middle" o:gfxdata="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" fillcolor="white [3201]" strokecolor="#5b9bd5 [3208]" strokeweight="1pt">
+              <v:shape w14:anchorId="29C9B814" id="_x0000_s1050" type="#_x0000_t120" style="position:absolute;margin-left:94.85pt;margin-top:465.65pt;width:38.5pt;height:33.5pt;z-index:251789312;visibility:visible;mso-wrap-style:square;mso-width-percent:0;mso-height-percent:0;mso-wrap-distance-left:9pt;mso-wrap-distance-top:0;mso-wrap-distance-right:9pt;mso-wrap-distance-bottom:0;mso-position-horizontal:absolute;mso-position-horizontal-relative:margin;mso-position-vertical:absolute;mso-position-vertical-relative:text;mso-width-percent:0;mso-height-percent:0;mso-width-relative:margin;mso-height-relative:margin;v-text-anchor:middle" o:gfxdata="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" fillcolor="white [3201]" strokecolor="#5b9bd5 [3208]" strokeweight="1pt">
                 <v:stroke joinstyle="miter"/>
                 <v:textbox>
                   <w:txbxContent>
@@ -12632,7 +13039,7 @@
                         <w:jc w:val="center"/>
                       </w:pPr>
                       <w:r>
-                        <w:t>18</w:t>
+                        <w:t>19</w:t>
                       </w:r>
                     </w:p>
                     <w:p>
@@ -12721,84 +13128,9 @@
           </mc:Choice>
           <mc:Fallback>
             <w:pict>
-              <v:shape w14:anchorId="2F0DDA14" id="Conector recto de flecha 126" o:spid="_x0000_s1026" type="#_x0000_t32" style="position:absolute;margin-left:222.75pt;margin-top:422.2pt;width:136.2pt;height:149.4pt;flip:x;z-index:251872256;visibility:visible;mso-wrap-style:square;mso-width-percent:0;mso-height-percent:0;mso-wrap-distance-left:9pt;mso-wrap-distance-top:0;mso-wrap-distance-right:9pt;mso-wrap-distance-bottom:0;mso-position-horizontal:absolute;mso-position-horizontal-relative:margin;mso-position-vertical:absolute;mso-position-vertical-relative:text;mso-width-percent:0;mso-height-percent:0;mso-width-relative:margin;mso-height-relative:margin" o:gfxdata="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" strokecolor="#4472c4 [3204]" strokeweight=".5pt">
+              <v:shape w14:anchorId="05492D55" id="Conector recto de flecha 126" o:spid="_x0000_s1026" type="#_x0000_t32" style="position:absolute;margin-left:222.75pt;margin-top:422.2pt;width:136.2pt;height:149.4pt;flip:x;z-index:251872256;visibility:visible;mso-wrap-style:square;mso-width-percent:0;mso-height-percent:0;mso-wrap-distance-left:9pt;mso-wrap-distance-top:0;mso-wrap-distance-right:9pt;mso-wrap-distance-bottom:0;mso-position-horizontal:absolute;mso-position-horizontal-relative:margin;mso-position-vertical:absolute;mso-position-vertical-relative:text;mso-width-percent:0;mso-height-percent:0;mso-width-relative:margin;mso-height-relative:margin" o:gfxdata="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" strokecolor="#4472c4 [3204]" strokeweight=".5pt">
                 <v:stroke endarrow="block" joinstyle="miter"/>
                 <w10:wrap anchorx="margin"/>
-              </v:shape>
-            </w:pict>
-          </mc:Fallback>
-        </mc:AlternateContent>
-      </w:r>
-      <w:r>
-        <w:rPr>
-          <w:noProof/>
-          <w:sz w:val="20"/>
-          <w:szCs w:val="20"/>
-          <w:lang w:eastAsia="es-AR"/>
-        </w:rPr>
-        <mc:AlternateContent>
-          <mc:Choice Requires="wps">
-            <w:drawing>
-              <wp:anchor distT="0" distB="0" distL="114300" distR="114300" simplePos="0" relativeHeight="251875328" behindDoc="0" locked="0" layoutInCell="1" allowOverlap="1">
-                <wp:simplePos x="0" y="0"/>
-                <wp:positionH relativeFrom="column">
-                  <wp:posOffset>2616835</wp:posOffset>
-                </wp:positionH>
-                <wp:positionV relativeFrom="paragraph">
-                  <wp:posOffset>5400040</wp:posOffset>
-                </wp:positionV>
-                <wp:extent cx="943610" cy="1752600"/>
-                <wp:effectExtent l="38100" t="0" r="27940" b="57150"/>
-                <wp:wrapNone/>
-                <wp:docPr id="132" name="Conector recto de flecha 132"/>
-                <wp:cNvGraphicFramePr/>
-                <a:graphic xmlns:a="http://schemas.openxmlformats.org/drawingml/2006/main">
-                  <a:graphicData uri="http://schemas.microsoft.com/office/word/2010/wordprocessingShape">
-                    <wps:wsp>
-                      <wps:cNvCnPr/>
-                      <wps:spPr>
-                        <a:xfrm flipH="1">
-                          <a:off x="0" y="0"/>
-                          <a:ext cx="943610" cy="1752600"/>
-                        </a:xfrm>
-                        <a:prstGeom prst="straightConnector1">
-                          <a:avLst/>
-                        </a:prstGeom>
-                        <a:ln>
-                          <a:tailEnd type="triangle"/>
-                        </a:ln>
-                      </wps:spPr>
-                      <wps:style>
-                        <a:lnRef idx="1">
-                          <a:schemeClr val="accent1"/>
-                        </a:lnRef>
-                        <a:fillRef idx="0">
-                          <a:schemeClr val="accent1"/>
-                        </a:fillRef>
-                        <a:effectRef idx="0">
-                          <a:schemeClr val="accent1"/>
-                        </a:effectRef>
-                        <a:fontRef idx="minor">
-                          <a:schemeClr val="tx1"/>
-                        </a:fontRef>
-                      </wps:style>
-                      <wps:bodyPr/>
-                    </wps:wsp>
-                  </a:graphicData>
-                </a:graphic>
-                <wp14:sizeRelH relativeFrom="margin">
-                  <wp14:pctWidth>0</wp14:pctWidth>
-                </wp14:sizeRelH>
-                <wp14:sizeRelV relativeFrom="margin">
-                  <wp14:pctHeight>0</wp14:pctHeight>
-                </wp14:sizeRelV>
-              </wp:anchor>
-            </w:drawing>
-          </mc:Choice>
-          <mc:Fallback>
-            <w:pict>
-              <v:shape w14:anchorId="2DA2EA4B" id="Conector recto de flecha 132" o:spid="_x0000_s1026" type="#_x0000_t32" style="position:absolute;margin-left:206.05pt;margin-top:425.2pt;width:74.3pt;height:138pt;flip:x;z-index:251875328;visibility:visible;mso-wrap-style:square;mso-width-percent:0;mso-height-percent:0;mso-wrap-distance-left:9pt;mso-wrap-distance-top:0;mso-wrap-distance-right:9pt;mso-wrap-distance-bottom:0;mso-position-horizontal:absolute;mso-position-horizontal-relative:text;mso-position-vertical:absolute;mso-position-vertical-relative:text;mso-width-percent:0;mso-height-percent:0;mso-width-relative:margin;mso-height-relative:margin" o:gfxdata="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" strokecolor="#4472c4 [3204]" strokeweight=".5pt">
-                <v:stroke endarrow="block" joinstyle="miter"/>
               </v:shape>
             </w:pict>
           </mc:Fallback>
@@ -12936,7 +13268,10 @@
                               <w:jc w:val="center"/>
                             </w:pPr>
                             <w:r>
-                              <w:t>19/</w:t>
+                              <w:t>20</w:t>
+                            </w:r>
+                            <w:r>
+                              <w:t>/</w:t>
                             </w:r>
                             <w:r>
                               <w:t>FIN</w:t>
@@ -12969,7 +13304,7 @@
           </mc:Choice>
           <mc:Fallback>
             <w:pict>
-              <v:shape w14:anchorId="200EB28B" id="Diagrama de flujo: conector 27" o:spid="_x0000_s1049" type="#_x0000_t120" style="position:absolute;margin-left:156.75pt;margin-top:562pt;width:68.1pt;height:33.85pt;z-index:251905024;visibility:visible;mso-wrap-style:square;mso-width-percent:0;mso-height-percent:0;mso-wrap-distance-left:9pt;mso-wrap-distance-top:0;mso-wrap-distance-right:9pt;mso-wrap-distance-bottom:0;mso-position-horizontal:absolute;mso-position-horizontal-relative:margin;mso-position-vertical:absolute;mso-position-vertical-relative:text;mso-width-percent:0;mso-height-percent:0;mso-width-relative:margin;mso-height-relative:margin;v-text-anchor:middle" o:gfxdata="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" fillcolor="white [3201]" strokecolor="#5b9bd5 [3208]" strokeweight="1pt">
+              <v:shape w14:anchorId="200EB28B" id="Diagrama de flujo: conector 27" o:spid="_x0000_s1051" type="#_x0000_t120" style="position:absolute;margin-left:156.75pt;margin-top:562pt;width:68.1pt;height:33.85pt;z-index:251905024;visibility:visible;mso-wrap-style:square;mso-width-percent:0;mso-height-percent:0;mso-wrap-distance-left:9pt;mso-wrap-distance-top:0;mso-wrap-distance-right:9pt;mso-wrap-distance-bottom:0;mso-position-horizontal:absolute;mso-position-horizontal-relative:margin;mso-position-vertical:absolute;mso-position-vertical-relative:text;mso-width-percent:0;mso-height-percent:0;mso-width-relative:margin;mso-height-relative:margin;v-text-anchor:middle" o:gfxdata="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" fillcolor="white [3201]" strokecolor="#5b9bd5 [3208]" strokeweight="1pt">
                 <v:stroke joinstyle="miter"/>
                 <v:textbox>
                   <w:txbxContent>
@@ -12978,7 +13313,10 @@
                         <w:jc w:val="center"/>
                       </w:pPr>
                       <w:r>
-                        <w:t>19/</w:t>
+                        <w:t>20</w:t>
+                      </w:r>
+                      <w:r>
+                        <w:t>/</w:t>
                       </w:r>
                       <w:r>
                         <w:t>FIN</w:t>
@@ -12992,81 +13330,6 @@
                   </w:txbxContent>
                 </v:textbox>
                 <w10:wrap anchorx="margin"/>
-              </v:shape>
-            </w:pict>
-          </mc:Fallback>
-        </mc:AlternateContent>
-      </w:r>
-      <w:r>
-        <w:rPr>
-          <w:noProof/>
-          <w:sz w:val="20"/>
-          <w:szCs w:val="20"/>
-          <w:lang w:eastAsia="es-AR"/>
-        </w:rPr>
-        <mc:AlternateContent>
-          <mc:Choice Requires="wps">
-            <w:drawing>
-              <wp:anchor distT="0" distB="0" distL="114300" distR="114300" simplePos="0" relativeHeight="251869184" behindDoc="0" locked="0" layoutInCell="1" allowOverlap="1">
-                <wp:simplePos x="0" y="0"/>
-                <wp:positionH relativeFrom="column">
-                  <wp:posOffset>3636645</wp:posOffset>
-                </wp:positionH>
-                <wp:positionV relativeFrom="paragraph">
-                  <wp:posOffset>4493260</wp:posOffset>
-                </wp:positionV>
-                <wp:extent cx="45719" cy="487680"/>
-                <wp:effectExtent l="38100" t="0" r="50165" b="64770"/>
-                <wp:wrapNone/>
-                <wp:docPr id="123" name="Conector recto de flecha 123"/>
-                <wp:cNvGraphicFramePr/>
-                <a:graphic xmlns:a="http://schemas.openxmlformats.org/drawingml/2006/main">
-                  <a:graphicData uri="http://schemas.microsoft.com/office/word/2010/wordprocessingShape">
-                    <wps:wsp>
-                      <wps:cNvCnPr/>
-                      <wps:spPr>
-                        <a:xfrm>
-                          <a:off x="0" y="0"/>
-                          <a:ext cx="45719" cy="487680"/>
-                        </a:xfrm>
-                        <a:prstGeom prst="straightConnector1">
-                          <a:avLst/>
-                        </a:prstGeom>
-                        <a:ln>
-                          <a:tailEnd type="triangle"/>
-                        </a:ln>
-                      </wps:spPr>
-                      <wps:style>
-                        <a:lnRef idx="1">
-                          <a:schemeClr val="accent1"/>
-                        </a:lnRef>
-                        <a:fillRef idx="0">
-                          <a:schemeClr val="accent1"/>
-                        </a:fillRef>
-                        <a:effectRef idx="0">
-                          <a:schemeClr val="accent1"/>
-                        </a:effectRef>
-                        <a:fontRef idx="minor">
-                          <a:schemeClr val="tx1"/>
-                        </a:fontRef>
-                      </wps:style>
-                      <wps:bodyPr/>
-                    </wps:wsp>
-                  </a:graphicData>
-                </a:graphic>
-                <wp14:sizeRelH relativeFrom="margin">
-                  <wp14:pctWidth>0</wp14:pctWidth>
-                </wp14:sizeRelH>
-                <wp14:sizeRelV relativeFrom="margin">
-                  <wp14:pctHeight>0</wp14:pctHeight>
-                </wp14:sizeRelV>
-              </wp:anchor>
-            </w:drawing>
-          </mc:Choice>
-          <mc:Fallback>
-            <w:pict>
-              <v:shape w14:anchorId="4E07690A" id="Conector recto de flecha 123" o:spid="_x0000_s1026" type="#_x0000_t32" style="position:absolute;margin-left:286.35pt;margin-top:353.8pt;width:3.6pt;height:38.4pt;z-index:251869184;visibility:visible;mso-wrap-style:square;mso-width-percent:0;mso-height-percent:0;mso-wrap-distance-left:9pt;mso-wrap-distance-top:0;mso-wrap-distance-right:9pt;mso-wrap-distance-bottom:0;mso-position-horizontal:absolute;mso-position-horizontal-relative:text;mso-position-vertical:absolute;mso-position-vertical-relative:text;mso-width-percent:0;mso-height-percent:0;mso-width-relative:margin;mso-height-relative:margin" o:gfxdata="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" strokecolor="#4472c4 [3204]" strokeweight=".5pt">
-                <v:stroke endarrow="block" joinstyle="miter"/>
               </v:shape>
             </w:pict>
           </mc:Fallback>
@@ -13237,7 +13500,7 @@
           </mc:Choice>
           <mc:Fallback>
             <w:pict>
-              <v:shape w14:anchorId="532C4A3F" id="Diagrama de flujo: conector 87" o:spid="_x0000_s1050" type="#_x0000_t120" style="position:absolute;margin-left:345.45pt;margin-top:391.75pt;width:38.5pt;height:33.5pt;z-index:251817984;visibility:visible;mso-wrap-style:square;mso-width-percent:0;mso-height-percent:0;mso-wrap-distance-left:9pt;mso-wrap-distance-top:0;mso-wrap-distance-right:9pt;mso-wrap-distance-bottom:0;mso-position-horizontal:absolute;mso-position-horizontal-relative:text;mso-position-vertical:absolute;mso-position-vertical-relative:text;mso-width-percent:0;mso-height-percent:0;mso-width-relative:margin;mso-height-relative:margin;v-text-anchor:middle" o:gfxdata="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" fillcolor="white [3201]" strokecolor="#5b9bd5 [3208]" strokeweight="1pt">
+              <v:shape w14:anchorId="532C4A3F" id="Diagrama de flujo: conector 87" o:spid="_x0000_s1052" type="#_x0000_t120" style="position:absolute;margin-left:345.45pt;margin-top:391.75pt;width:38.5pt;height:33.5pt;z-index:251817984;visibility:visible;mso-wrap-style:square;mso-width-percent:0;mso-height-percent:0;mso-wrap-distance-left:9pt;mso-wrap-distance-top:0;mso-wrap-distance-right:9pt;mso-wrap-distance-bottom:0;mso-position-horizontal:absolute;mso-position-horizontal-relative:text;mso-position-vertical:absolute;mso-position-vertical-relative:text;mso-width-percent:0;mso-height-percent:0;mso-width-relative:margin;mso-height-relative:margin;v-text-anchor:middle" o:gfxdata="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" fillcolor="white [3201]" strokecolor="#5b9bd5 [3208]" strokeweight="1pt">
                 <v:stroke joinstyle="miter"/>
                 <v:textbox>
                   <w:txbxContent>
@@ -13259,81 +13522,6 @@
                     </w:p>
                   </w:txbxContent>
                 </v:textbox>
-              </v:shape>
-            </w:pict>
-          </mc:Fallback>
-        </mc:AlternateContent>
-      </w:r>
-      <w:r>
-        <w:rPr>
-          <w:noProof/>
-          <w:sz w:val="20"/>
-          <w:szCs w:val="20"/>
-          <w:lang w:eastAsia="es-AR"/>
-        </w:rPr>
-        <mc:AlternateContent>
-          <mc:Choice Requires="wps">
-            <w:drawing>
-              <wp:anchor distT="0" distB="0" distL="114300" distR="114300" simplePos="0" relativeHeight="251874304" behindDoc="0" locked="0" layoutInCell="1" allowOverlap="1">
-                <wp:simplePos x="0" y="0"/>
-                <wp:positionH relativeFrom="column">
-                  <wp:posOffset>2592705</wp:posOffset>
-                </wp:positionH>
-                <wp:positionV relativeFrom="paragraph">
-                  <wp:posOffset>5186045</wp:posOffset>
-                </wp:positionV>
-                <wp:extent cx="754380" cy="45719"/>
-                <wp:effectExtent l="0" t="57150" r="26670" b="50165"/>
-                <wp:wrapNone/>
-                <wp:docPr id="128" name="Conector recto de flecha 128"/>
-                <wp:cNvGraphicFramePr/>
-                <a:graphic xmlns:a="http://schemas.openxmlformats.org/drawingml/2006/main">
-                  <a:graphicData uri="http://schemas.microsoft.com/office/word/2010/wordprocessingShape">
-                    <wps:wsp>
-                      <wps:cNvCnPr/>
-                      <wps:spPr>
-                        <a:xfrm flipV="1">
-                          <a:off x="0" y="0"/>
-                          <a:ext cx="754380" cy="45719"/>
-                        </a:xfrm>
-                        <a:prstGeom prst="straightConnector1">
-                          <a:avLst/>
-                        </a:prstGeom>
-                        <a:ln>
-                          <a:tailEnd type="triangle"/>
-                        </a:ln>
-                      </wps:spPr>
-                      <wps:style>
-                        <a:lnRef idx="1">
-                          <a:schemeClr val="accent1"/>
-                        </a:lnRef>
-                        <a:fillRef idx="0">
-                          <a:schemeClr val="accent1"/>
-                        </a:fillRef>
-                        <a:effectRef idx="0">
-                          <a:schemeClr val="accent1"/>
-                        </a:effectRef>
-                        <a:fontRef idx="minor">
-                          <a:schemeClr val="tx1"/>
-                        </a:fontRef>
-                      </wps:style>
-                      <wps:bodyPr/>
-                    </wps:wsp>
-                  </a:graphicData>
-                </a:graphic>
-                <wp14:sizeRelH relativeFrom="margin">
-                  <wp14:pctWidth>0</wp14:pctWidth>
-                </wp14:sizeRelH>
-                <wp14:sizeRelV relativeFrom="margin">
-                  <wp14:pctHeight>0</wp14:pctHeight>
-                </wp14:sizeRelV>
-              </wp:anchor>
-            </w:drawing>
-          </mc:Choice>
-          <mc:Fallback>
-            <w:pict>
-              <v:shape w14:anchorId="1ECBED0D" id="Conector recto de flecha 128" o:spid="_x0000_s1026" type="#_x0000_t32" style="position:absolute;margin-left:204.15pt;margin-top:408.35pt;width:59.4pt;height:3.6pt;flip:y;z-index:251874304;visibility:visible;mso-wrap-style:square;mso-width-percent:0;mso-height-percent:0;mso-wrap-distance-left:9pt;mso-wrap-distance-top:0;mso-wrap-distance-right:9pt;mso-wrap-distance-bottom:0;mso-position-horizontal:absolute;mso-position-horizontal-relative:text;mso-position-vertical:absolute;mso-position-vertical-relative:text;mso-width-percent:0;mso-height-percent:0;mso-width-relative:margin;mso-height-relative:margin" o:gfxdata="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" strokecolor="#4472c4 [3204]" strokeweight=".5pt">
-                <v:stroke endarrow="block" joinstyle="miter"/>
               </v:shape>
             </w:pict>
           </mc:Fallback>
@@ -13663,7 +13851,7 @@
                               <w:jc w:val="center"/>
                             </w:pPr>
                             <w:r>
-                              <w:t>16</w:t>
+                              <w:t>17</w:t>
                             </w:r>
                           </w:p>
                           <w:p>
@@ -13698,7 +13886,7 @@
           </mc:Choice>
           <mc:Fallback>
             <w:pict>
-              <v:shape w14:anchorId="532C4A3F" id="Diagrama de flujo: conector 94" o:spid="_x0000_s1052" type="#_x0000_t120" style="position:absolute;margin-left:165.65pt;margin-top:490.55pt;width:38.5pt;height:33.5pt;z-index:251832320;visibility:visible;mso-wrap-style:square;mso-width-percent:0;mso-height-percent:0;mso-wrap-distance-left:9pt;mso-wrap-distance-top:0;mso-wrap-distance-right:9pt;mso-wrap-distance-bottom:0;mso-position-horizontal:absolute;mso-position-horizontal-relative:text;mso-position-vertical:absolute;mso-position-vertical-relative:text;mso-width-percent:0;mso-height-percent:0;mso-width-relative:margin;mso-height-relative:margin;v-text-anchor:middle" o:gfxdata="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" fillcolor="white [3201]" strokecolor="#5b9bd5 [3208]" strokeweight="1pt">
+              <v:shape w14:anchorId="532C4A3F" id="Diagrama de flujo: conector 94" o:spid="_x0000_s1054" type="#_x0000_t120" style="position:absolute;margin-left:165.65pt;margin-top:490.55pt;width:38.5pt;height:33.5pt;z-index:251832320;visibility:visible;mso-wrap-style:square;mso-width-percent:0;mso-height-percent:0;mso-wrap-distance-left:9pt;mso-wrap-distance-top:0;mso-wrap-distance-right:9pt;mso-wrap-distance-bottom:0;mso-position-horizontal:absolute;mso-position-horizontal-relative:text;mso-position-vertical:absolute;mso-position-vertical-relative:text;mso-width-percent:0;mso-height-percent:0;mso-width-relative:margin;mso-height-relative:margin;v-text-anchor:middle" o:gfxdata="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" fillcolor="white [3201]" strokecolor="#5b9bd5 [3208]" strokeweight="1pt">
                 <v:stroke joinstyle="miter"/>
                 <v:textbox>
                   <w:txbxContent>
@@ -13707,7 +13895,7 @@
                         <w:jc w:val="center"/>
                       </w:pPr>
                       <w:r>
-                        <w:t>16</w:t>
+                        <w:t>17</w:t>
                       </w:r>
                     </w:p>
                     <w:p>
@@ -13722,199 +13910,6 @@
                     </w:p>
                   </w:txbxContent>
                 </v:textbox>
-              </v:shape>
-            </w:pict>
-          </mc:Fallback>
-        </mc:AlternateContent>
-      </w:r>
-      <w:r>
-        <w:rPr>
-          <w:noProof/>
-          <w:sz w:val="20"/>
-          <w:szCs w:val="20"/>
-          <w:lang w:eastAsia="es-AR"/>
-        </w:rPr>
-        <mc:AlternateContent>
-          <mc:Choice Requires="wps">
-            <w:drawing>
-              <wp:anchor distT="0" distB="0" distL="114300" distR="114300" simplePos="0" relativeHeight="251883520" behindDoc="0" locked="0" layoutInCell="1" allowOverlap="1">
-                <wp:simplePos x="0" y="0"/>
-                <wp:positionH relativeFrom="column">
-                  <wp:posOffset>2592705</wp:posOffset>
-                </wp:positionH>
-                <wp:positionV relativeFrom="paragraph">
-                  <wp:posOffset>4318000</wp:posOffset>
-                </wp:positionV>
-                <wp:extent cx="762000" cy="731520"/>
-                <wp:effectExtent l="0" t="0" r="76200" b="49530"/>
-                <wp:wrapNone/>
-                <wp:docPr id="140" name="Conector recto de flecha 140"/>
-                <wp:cNvGraphicFramePr/>
-                <a:graphic xmlns:a="http://schemas.openxmlformats.org/drawingml/2006/main">
-                  <a:graphicData uri="http://schemas.microsoft.com/office/word/2010/wordprocessingShape">
-                    <wps:wsp>
-                      <wps:cNvCnPr/>
-                      <wps:spPr>
-                        <a:xfrm>
-                          <a:off x="0" y="0"/>
-                          <a:ext cx="762000" cy="731520"/>
-                        </a:xfrm>
-                        <a:prstGeom prst="straightConnector1">
-                          <a:avLst/>
-                        </a:prstGeom>
-                        <a:ln>
-                          <a:tailEnd type="triangle"/>
-                        </a:ln>
-                      </wps:spPr>
-                      <wps:style>
-                        <a:lnRef idx="1">
-                          <a:schemeClr val="accent1"/>
-                        </a:lnRef>
-                        <a:fillRef idx="0">
-                          <a:schemeClr val="accent1"/>
-                        </a:fillRef>
-                        <a:effectRef idx="0">
-                          <a:schemeClr val="accent1"/>
-                        </a:effectRef>
-                        <a:fontRef idx="minor">
-                          <a:schemeClr val="tx1"/>
-                        </a:fontRef>
-                      </wps:style>
-                      <wps:bodyPr/>
-                    </wps:wsp>
-                  </a:graphicData>
-                </a:graphic>
-                <wp14:sizeRelH relativeFrom="margin">
-                  <wp14:pctWidth>0</wp14:pctWidth>
-                </wp14:sizeRelH>
-                <wp14:sizeRelV relativeFrom="margin">
-                  <wp14:pctHeight>0</wp14:pctHeight>
-                </wp14:sizeRelV>
-              </wp:anchor>
-            </w:drawing>
-          </mc:Choice>
-          <mc:Fallback>
-            <w:pict>
-              <v:shape w14:anchorId="6888B47A" id="Conector recto de flecha 140" o:spid="_x0000_s1026" type="#_x0000_t32" style="position:absolute;margin-left:204.15pt;margin-top:340pt;width:60pt;height:57.6pt;z-index:251883520;visibility:visible;mso-wrap-style:square;mso-width-percent:0;mso-height-percent:0;mso-wrap-distance-left:9pt;mso-wrap-distance-top:0;mso-wrap-distance-right:9pt;mso-wrap-distance-bottom:0;mso-position-horizontal:absolute;mso-position-horizontal-relative:text;mso-position-vertical:absolute;mso-position-vertical-relative:text;mso-width-percent:0;mso-height-percent:0;mso-width-relative:margin;mso-height-relative:margin" o:gfxdata="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" strokecolor="#4472c4 [3204]" strokeweight=".5pt">
-                <v:stroke endarrow="block" joinstyle="miter"/>
-              </v:shape>
-            </w:pict>
-          </mc:Fallback>
-        </mc:AlternateContent>
-      </w:r>
-      <w:r>
-        <w:rPr>
-          <w:noProof/>
-          <w:sz w:val="20"/>
-          <w:szCs w:val="20"/>
-          <w:lang w:eastAsia="es-AR"/>
-        </w:rPr>
-        <mc:AlternateContent>
-          <mc:Choice Requires="wps">
-            <w:drawing>
-              <wp:anchor distT="0" distB="0" distL="114300" distR="114300" simplePos="0" relativeHeight="251822080" behindDoc="0" locked="0" layoutInCell="1" allowOverlap="1" wp14:anchorId="532C4A3F" wp14:editId="65292B00">
-                <wp:simplePos x="0" y="0"/>
-                <wp:positionH relativeFrom="margin">
-                  <wp:posOffset>3328035</wp:posOffset>
-                </wp:positionH>
-                <wp:positionV relativeFrom="paragraph">
-                  <wp:posOffset>4959985</wp:posOffset>
-                </wp:positionV>
-                <wp:extent cx="482600" cy="425450"/>
-                <wp:effectExtent l="0" t="0" r="12700" b="12700"/>
-                <wp:wrapNone/>
-                <wp:docPr id="89" name="Diagrama de flujo: conector 89"/>
-                <wp:cNvGraphicFramePr/>
-                <a:graphic xmlns:a="http://schemas.openxmlformats.org/drawingml/2006/main">
-                  <a:graphicData uri="http://schemas.microsoft.com/office/word/2010/wordprocessingShape">
-                    <wps:wsp>
-                      <wps:cNvSpPr/>
-                      <wps:spPr>
-                        <a:xfrm>
-                          <a:off x="0" y="0"/>
-                          <a:ext cx="482600" cy="425450"/>
-                        </a:xfrm>
-                        <a:prstGeom prst="flowChartConnector">
-                          <a:avLst/>
-                        </a:prstGeom>
-                      </wps:spPr>
-                      <wps:style>
-                        <a:lnRef idx="2">
-                          <a:schemeClr val="accent5"/>
-                        </a:lnRef>
-                        <a:fillRef idx="1">
-                          <a:schemeClr val="lt1"/>
-                        </a:fillRef>
-                        <a:effectRef idx="0">
-                          <a:schemeClr val="accent5"/>
-                        </a:effectRef>
-                        <a:fontRef idx="minor">
-                          <a:schemeClr val="dk1"/>
-                        </a:fontRef>
-                      </wps:style>
-                      <wps:txbx>
-                        <w:txbxContent>
-                          <w:p>
-                            <w:pPr>
-                              <w:jc w:val="center"/>
-                            </w:pPr>
-                            <w:r>
-                              <w:t>1</w:t>
-                            </w:r>
-                            <w:r>
-                              <w:t>3</w:t>
-                            </w:r>
-                          </w:p>
-                          <w:p>
-                            <w:pPr>
-                              <w:jc w:val="center"/>
-                            </w:pPr>
-                          </w:p>
-                        </w:txbxContent>
-                      </wps:txbx>
-                      <wps:bodyPr rot="0" spcFirstLastPara="0" vertOverflow="overflow" horzOverflow="overflow" vert="horz" wrap="square" lIns="91440" tIns="45720" rIns="91440" bIns="45720" numCol="1" spcCol="0" rtlCol="0" fromWordArt="0" anchor="ctr" anchorCtr="0" forceAA="0" compatLnSpc="1">
-                        <a:prstTxWarp prst="textNoShape">
-                          <a:avLst/>
-                        </a:prstTxWarp>
-                        <a:noAutofit/>
-                      </wps:bodyPr>
-                    </wps:wsp>
-                  </a:graphicData>
-                </a:graphic>
-                <wp14:sizeRelH relativeFrom="margin">
-                  <wp14:pctWidth>0</wp14:pctWidth>
-                </wp14:sizeRelH>
-                <wp14:sizeRelV relativeFrom="margin">
-                  <wp14:pctHeight>0</wp14:pctHeight>
-                </wp14:sizeRelV>
-              </wp:anchor>
-            </w:drawing>
-          </mc:Choice>
-          <mc:Fallback>
-            <w:pict>
-              <v:shape w14:anchorId="532C4A3F" id="Diagrama de flujo: conector 89" o:spid="_x0000_s1053" type="#_x0000_t120" style="position:absolute;margin-left:262.05pt;margin-top:390.55pt;width:38pt;height:33.5pt;z-index:251822080;visibility:visible;mso-wrap-style:square;mso-width-percent:0;mso-height-percent:0;mso-wrap-distance-left:9pt;mso-wrap-distance-top:0;mso-wrap-distance-right:9pt;mso-wrap-distance-bottom:0;mso-position-horizontal:absolute;mso-position-horizontal-relative:margin;mso-position-vertical:absolute;mso-position-vertical-relative:text;mso-width-percent:0;mso-height-percent:0;mso-width-relative:margin;mso-height-relative:margin;v-text-anchor:middle" o:gfxdata="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" fillcolor="white [3201]" strokecolor="#5b9bd5 [3208]" strokeweight="1pt">
-                <v:stroke joinstyle="miter"/>
-                <v:textbox>
-                  <w:txbxContent>
-                    <w:p>
-                      <w:pPr>
-                        <w:jc w:val="center"/>
-                      </w:pPr>
-                      <w:r>
-                        <w:t>1</w:t>
-                      </w:r>
-                      <w:r>
-                        <w:t>3</w:t>
-                      </w:r>
-                    </w:p>
-                    <w:p>
-                      <w:pPr>
-                        <w:jc w:val="center"/>
-                      </w:pPr>
-                    </w:p>
-                  </w:txbxContent>
-                </v:textbox>
-                <w10:wrap anchorx="margin"/>
               </v:shape>
             </w:pict>
           </mc:Fallback>
@@ -14241,7 +14236,7 @@
               </wp:anchor>
             </w:drawing>
           </mc:Choice>
-          <mc:Fallback xmlns:cx="http://schemas.microsoft.com/office/drawing/2014/chartex" xmlns:cx1="http://schemas.microsoft.com/office/drawing/2015/9/8/chartex" xmlns:cx2="http://schemas.microsoft.com/office/drawing/2015/10/21/chartex" xmlns:cx3="http://schemas.microsoft.com/office/drawing/2016/5/9/chartex" xmlns:cx4="http://schemas.microsoft.com/office/drawing/2016/5/10/chartex" xmlns:cx5="http://schemas.microsoft.com/office/drawing/2016/5/11/chartex" xmlns:cx6="http://schemas.microsoft.com/office/drawing/2016/5/12/chartex" xmlns:cx7="http://schemas.microsoft.com/office/drawing/2016/5/13/chartex" xmlns:cx8="http://schemas.microsoft.com/office/drawing/2016/5/14/chartex" xmlns:aink="http://schemas.microsoft.com/office/drawing/2016/ink" xmlns:am3d="http://schemas.microsoft.com/office/drawing/2017/model3d" xmlns:w16cid="http://schemas.microsoft.com/office/word/2016/wordml/cid" xmlns:w16se="http://schemas.microsoft.com/office/word/2015/wordml/symex">
+          <mc:Fallback xmlns:w16se="http://schemas.microsoft.com/office/word/2015/wordml/symex" xmlns:w16cid="http://schemas.microsoft.com/office/word/2016/wordml/cid" xmlns:am3d="http://schemas.microsoft.com/office/drawing/2017/model3d" xmlns:aink="http://schemas.microsoft.com/office/drawing/2016/ink" xmlns:cx8="http://schemas.microsoft.com/office/drawing/2016/5/14/chartex" xmlns:cx7="http://schemas.microsoft.com/office/drawing/2016/5/13/chartex" xmlns:cx6="http://schemas.microsoft.com/office/drawing/2016/5/12/chartex" xmlns:cx5="http://schemas.microsoft.com/office/drawing/2016/5/11/chartex" xmlns:cx4="http://schemas.microsoft.com/office/drawing/2016/5/10/chartex" xmlns:cx3="http://schemas.microsoft.com/office/drawing/2016/5/9/chartex" xmlns:cx2="http://schemas.microsoft.com/office/drawing/2015/10/21/chartex" xmlns:cx1="http://schemas.microsoft.com/office/drawing/2015/9/8/chartex" xmlns:cx="http://schemas.microsoft.com/office/drawing/2014/chartex">
             <w:pict>
               <v:shape w14:anchorId="753423ED" id="Conector recto de flecha 112" o:spid="_x0000_s1026" type="#_x0000_t32" style="position:absolute;margin-left:186.95pt;margin-top:267.65pt;width:0;height:15pt;z-index:251857920;visibility:visible;mso-wrap-style:square;mso-wrap-distance-left:9pt;mso-wrap-distance-top:0;mso-wrap-distance-right:9pt;mso-wrap-distance-bottom:0;mso-position-horizontal:absolute;mso-position-horizontal-relative:text;mso-position-vertical:absolute;mso-position-vertical-relative:text" o:gfxdata="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" strokecolor="#4472c4 [3204]" strokeweight=".5pt">
                 <v:stroke endarrow="block" joinstyle="miter"/>
@@ -14310,7 +14305,7 @@
               </wp:anchor>
             </w:drawing>
           </mc:Choice>
-          <mc:Fallback xmlns:cx="http://schemas.microsoft.com/office/drawing/2014/chartex" xmlns:cx1="http://schemas.microsoft.com/office/drawing/2015/9/8/chartex" xmlns:cx2="http://schemas.microsoft.com/office/drawing/2015/10/21/chartex" xmlns:cx3="http://schemas.microsoft.com/office/drawing/2016/5/9/chartex" xmlns:cx4="http://schemas.microsoft.com/office/drawing/2016/5/10/chartex" xmlns:cx5="http://schemas.microsoft.com/office/drawing/2016/5/11/chartex" xmlns:cx6="http://schemas.microsoft.com/office/drawing/2016/5/12/chartex" xmlns:cx7="http://schemas.microsoft.com/office/drawing/2016/5/13/chartex" xmlns:cx8="http://schemas.microsoft.com/office/drawing/2016/5/14/chartex" xmlns:aink="http://schemas.microsoft.com/office/drawing/2016/ink" xmlns:am3d="http://schemas.microsoft.com/office/drawing/2017/model3d" xmlns:w16cid="http://schemas.microsoft.com/office/word/2016/wordml/cid" xmlns:w16se="http://schemas.microsoft.com/office/word/2015/wordml/symex">
+          <mc:Fallback xmlns:w16se="http://schemas.microsoft.com/office/word/2015/wordml/symex" xmlns:w16cid="http://schemas.microsoft.com/office/word/2016/wordml/cid" xmlns:am3d="http://schemas.microsoft.com/office/drawing/2017/model3d" xmlns:aink="http://schemas.microsoft.com/office/drawing/2016/ink" xmlns:cx8="http://schemas.microsoft.com/office/drawing/2016/5/14/chartex" xmlns:cx7="http://schemas.microsoft.com/office/drawing/2016/5/13/chartex" xmlns:cx6="http://schemas.microsoft.com/office/drawing/2016/5/12/chartex" xmlns:cx5="http://schemas.microsoft.com/office/drawing/2016/5/11/chartex" xmlns:cx4="http://schemas.microsoft.com/office/drawing/2016/5/10/chartex" xmlns:cx3="http://schemas.microsoft.com/office/drawing/2016/5/9/chartex" xmlns:cx2="http://schemas.microsoft.com/office/drawing/2015/10/21/chartex" xmlns:cx1="http://schemas.microsoft.com/office/drawing/2015/9/8/chartex" xmlns:cx="http://schemas.microsoft.com/office/drawing/2014/chartex">
             <w:pict>
               <v:shape w14:anchorId="539BF61E" id="Conector recto de flecha 111" o:spid="_x0000_s1026" type="#_x0000_t32" style="position:absolute;margin-left:186.95pt;margin-top:229.15pt;width:0;height:15pt;z-index:251855872;visibility:visible;mso-wrap-style:square;mso-wrap-distance-left:9pt;mso-wrap-distance-top:0;mso-wrap-distance-right:9pt;mso-wrap-distance-bottom:0;mso-position-horizontal:absolute;mso-position-horizontal-relative:text;mso-position-vertical:absolute;mso-position-vertical-relative:text" o:gfxdata="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" strokecolor="#4472c4 [3204]" strokeweight=".5pt">
                 <v:stroke endarrow="block" joinstyle="miter"/>
@@ -14379,7 +14374,7 @@
               </wp:anchor>
             </w:drawing>
           </mc:Choice>
-          <mc:Fallback xmlns:cx="http://schemas.microsoft.com/office/drawing/2014/chartex" xmlns:cx1="http://schemas.microsoft.com/office/drawing/2015/9/8/chartex" xmlns:cx2="http://schemas.microsoft.com/office/drawing/2015/10/21/chartex" xmlns:cx3="http://schemas.microsoft.com/office/drawing/2016/5/9/chartex" xmlns:cx4="http://schemas.microsoft.com/office/drawing/2016/5/10/chartex" xmlns:cx5="http://schemas.microsoft.com/office/drawing/2016/5/11/chartex" xmlns:cx6="http://schemas.microsoft.com/office/drawing/2016/5/12/chartex" xmlns:cx7="http://schemas.microsoft.com/office/drawing/2016/5/13/chartex" xmlns:cx8="http://schemas.microsoft.com/office/drawing/2016/5/14/chartex" xmlns:aink="http://schemas.microsoft.com/office/drawing/2016/ink" xmlns:am3d="http://schemas.microsoft.com/office/drawing/2017/model3d" xmlns:w16cid="http://schemas.microsoft.com/office/word/2016/wordml/cid" xmlns:w16se="http://schemas.microsoft.com/office/word/2015/wordml/symex">
+          <mc:Fallback xmlns:w16se="http://schemas.microsoft.com/office/word/2015/wordml/symex" xmlns:w16cid="http://schemas.microsoft.com/office/word/2016/wordml/cid" xmlns:am3d="http://schemas.microsoft.com/office/drawing/2017/model3d" xmlns:aink="http://schemas.microsoft.com/office/drawing/2016/ink" xmlns:cx8="http://schemas.microsoft.com/office/drawing/2016/5/14/chartex" xmlns:cx7="http://schemas.microsoft.com/office/drawing/2016/5/13/chartex" xmlns:cx6="http://schemas.microsoft.com/office/drawing/2016/5/12/chartex" xmlns:cx5="http://schemas.microsoft.com/office/drawing/2016/5/11/chartex" xmlns:cx4="http://schemas.microsoft.com/office/drawing/2016/5/10/chartex" xmlns:cx3="http://schemas.microsoft.com/office/drawing/2016/5/9/chartex" xmlns:cx2="http://schemas.microsoft.com/office/drawing/2015/10/21/chartex" xmlns:cx1="http://schemas.microsoft.com/office/drawing/2015/9/8/chartex" xmlns:cx="http://schemas.microsoft.com/office/drawing/2014/chartex">
             <w:pict>
               <v:shape w14:anchorId="79117948" id="Conector recto de flecha 110" o:spid="_x0000_s1026" type="#_x0000_t32" style="position:absolute;margin-left:186.45pt;margin-top:186.65pt;width:0;height:15pt;z-index:251853824;visibility:visible;mso-wrap-style:square;mso-wrap-distance-left:9pt;mso-wrap-distance-top:0;mso-wrap-distance-right:9pt;mso-wrap-distance-bottom:0;mso-position-horizontal:absolute;mso-position-horizontal-relative:text;mso-position-vertical:absolute;mso-position-vertical-relative:text" o:gfxdata="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" strokecolor="#4472c4 [3204]" strokeweight=".5pt">
                 <v:stroke endarrow="block" joinstyle="miter"/>
@@ -14448,7 +14443,7 @@
               </wp:anchor>
             </w:drawing>
           </mc:Choice>
-          <mc:Fallback xmlns:cx="http://schemas.microsoft.com/office/drawing/2014/chartex" xmlns:cx1="http://schemas.microsoft.com/office/drawing/2015/9/8/chartex" xmlns:cx2="http://schemas.microsoft.com/office/drawing/2015/10/21/chartex" xmlns:cx3="http://schemas.microsoft.com/office/drawing/2016/5/9/chartex" xmlns:cx4="http://schemas.microsoft.com/office/drawing/2016/5/10/chartex" xmlns:cx5="http://schemas.microsoft.com/office/drawing/2016/5/11/chartex" xmlns:cx6="http://schemas.microsoft.com/office/drawing/2016/5/12/chartex" xmlns:cx7="http://schemas.microsoft.com/office/drawing/2016/5/13/chartex" xmlns:cx8="http://schemas.microsoft.com/office/drawing/2016/5/14/chartex" xmlns:aink="http://schemas.microsoft.com/office/drawing/2016/ink" xmlns:am3d="http://schemas.microsoft.com/office/drawing/2017/model3d" xmlns:w16cid="http://schemas.microsoft.com/office/word/2016/wordml/cid" xmlns:w16se="http://schemas.microsoft.com/office/word/2015/wordml/symex">
+          <mc:Fallback xmlns:w16se="http://schemas.microsoft.com/office/word/2015/wordml/symex" xmlns:w16cid="http://schemas.microsoft.com/office/word/2016/wordml/cid" xmlns:am3d="http://schemas.microsoft.com/office/drawing/2017/model3d" xmlns:aink="http://schemas.microsoft.com/office/drawing/2016/ink" xmlns:cx8="http://schemas.microsoft.com/office/drawing/2016/5/14/chartex" xmlns:cx7="http://schemas.microsoft.com/office/drawing/2016/5/13/chartex" xmlns:cx6="http://schemas.microsoft.com/office/drawing/2016/5/12/chartex" xmlns:cx5="http://schemas.microsoft.com/office/drawing/2016/5/11/chartex" xmlns:cx4="http://schemas.microsoft.com/office/drawing/2016/5/10/chartex" xmlns:cx3="http://schemas.microsoft.com/office/drawing/2016/5/9/chartex" xmlns:cx2="http://schemas.microsoft.com/office/drawing/2015/10/21/chartex" xmlns:cx1="http://schemas.microsoft.com/office/drawing/2015/9/8/chartex" xmlns:cx="http://schemas.microsoft.com/office/drawing/2014/chartex">
             <w:pict>
               <v:shape w14:anchorId="06222EF2" id="Conector recto de flecha 109" o:spid="_x0000_s1026" type="#_x0000_t32" style="position:absolute;margin-left:186.45pt;margin-top:150.65pt;width:0;height:15pt;z-index:251851776;visibility:visible;mso-wrap-style:square;mso-wrap-distance-left:9pt;mso-wrap-distance-top:0;mso-wrap-distance-right:9pt;mso-wrap-distance-bottom:0;mso-position-horizontal:absolute;mso-position-horizontal-relative:text;mso-position-vertical:absolute;mso-position-vertical-relative:text" o:gfxdata="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" strokecolor="#4472c4 [3204]" strokeweight=".5pt">
                 <v:stroke endarrow="block" joinstyle="miter"/>
@@ -14517,7 +14512,7 @@
               </wp:anchor>
             </w:drawing>
           </mc:Choice>
-          <mc:Fallback xmlns:cx="http://schemas.microsoft.com/office/drawing/2014/chartex" xmlns:cx1="http://schemas.microsoft.com/office/drawing/2015/9/8/chartex" xmlns:cx2="http://schemas.microsoft.com/office/drawing/2015/10/21/chartex" xmlns:cx3="http://schemas.microsoft.com/office/drawing/2016/5/9/chartex" xmlns:cx4="http://schemas.microsoft.com/office/drawing/2016/5/10/chartex" xmlns:cx5="http://schemas.microsoft.com/office/drawing/2016/5/11/chartex" xmlns:cx6="http://schemas.microsoft.com/office/drawing/2016/5/12/chartex" xmlns:cx7="http://schemas.microsoft.com/office/drawing/2016/5/13/chartex" xmlns:cx8="http://schemas.microsoft.com/office/drawing/2016/5/14/chartex" xmlns:aink="http://schemas.microsoft.com/office/drawing/2016/ink" xmlns:am3d="http://schemas.microsoft.com/office/drawing/2017/model3d" xmlns:w16cid="http://schemas.microsoft.com/office/word/2016/wordml/cid" xmlns:w16se="http://schemas.microsoft.com/office/word/2015/wordml/symex">
+          <mc:Fallback xmlns:w16se="http://schemas.microsoft.com/office/word/2015/wordml/symex" xmlns:w16cid="http://schemas.microsoft.com/office/word/2016/wordml/cid" xmlns:am3d="http://schemas.microsoft.com/office/drawing/2017/model3d" xmlns:aink="http://schemas.microsoft.com/office/drawing/2016/ink" xmlns:cx8="http://schemas.microsoft.com/office/drawing/2016/5/14/chartex" xmlns:cx7="http://schemas.microsoft.com/office/drawing/2016/5/13/chartex" xmlns:cx6="http://schemas.microsoft.com/office/drawing/2016/5/12/chartex" xmlns:cx5="http://schemas.microsoft.com/office/drawing/2016/5/11/chartex" xmlns:cx4="http://schemas.microsoft.com/office/drawing/2016/5/10/chartex" xmlns:cx3="http://schemas.microsoft.com/office/drawing/2016/5/9/chartex" xmlns:cx2="http://schemas.microsoft.com/office/drawing/2015/10/21/chartex" xmlns:cx1="http://schemas.microsoft.com/office/drawing/2015/9/8/chartex" xmlns:cx="http://schemas.microsoft.com/office/drawing/2014/chartex">
             <w:pict>
               <v:shape w14:anchorId="41520E00" id="Conector recto de flecha 108" o:spid="_x0000_s1026" type="#_x0000_t32" style="position:absolute;margin-left:186.95pt;margin-top:110.65pt;width:0;height:15pt;z-index:251849728;visibility:visible;mso-wrap-style:square;mso-wrap-distance-left:9pt;mso-wrap-distance-top:0;mso-wrap-distance-right:9pt;mso-wrap-distance-bottom:0;mso-position-horizontal:absolute;mso-position-horizontal-relative:text;mso-position-vertical:absolute;mso-position-vertical-relative:text" o:gfxdata="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" strokecolor="#4472c4 [3204]" strokeweight=".5pt">
                 <v:stroke endarrow="block" joinstyle="miter"/>
@@ -14586,7 +14581,7 @@
               </wp:anchor>
             </w:drawing>
           </mc:Choice>
-          <mc:Fallback xmlns:cx="http://schemas.microsoft.com/office/drawing/2014/chartex" xmlns:cx1="http://schemas.microsoft.com/office/drawing/2015/9/8/chartex" xmlns:cx2="http://schemas.microsoft.com/office/drawing/2015/10/21/chartex" xmlns:cx3="http://schemas.microsoft.com/office/drawing/2016/5/9/chartex" xmlns:cx4="http://schemas.microsoft.com/office/drawing/2016/5/10/chartex" xmlns:cx5="http://schemas.microsoft.com/office/drawing/2016/5/11/chartex" xmlns:cx6="http://schemas.microsoft.com/office/drawing/2016/5/12/chartex" xmlns:cx7="http://schemas.microsoft.com/office/drawing/2016/5/13/chartex" xmlns:cx8="http://schemas.microsoft.com/office/drawing/2016/5/14/chartex" xmlns:aink="http://schemas.microsoft.com/office/drawing/2016/ink" xmlns:am3d="http://schemas.microsoft.com/office/drawing/2017/model3d" xmlns:w16cid="http://schemas.microsoft.com/office/word/2016/wordml/cid" xmlns:w16se="http://schemas.microsoft.com/office/word/2015/wordml/symex">
+          <mc:Fallback xmlns:w16se="http://schemas.microsoft.com/office/word/2015/wordml/symex" xmlns:w16cid="http://schemas.microsoft.com/office/word/2016/wordml/cid" xmlns:am3d="http://schemas.microsoft.com/office/drawing/2017/model3d" xmlns:aink="http://schemas.microsoft.com/office/drawing/2016/ink" xmlns:cx8="http://schemas.microsoft.com/office/drawing/2016/5/14/chartex" xmlns:cx7="http://schemas.microsoft.com/office/drawing/2016/5/13/chartex" xmlns:cx6="http://schemas.microsoft.com/office/drawing/2016/5/12/chartex" xmlns:cx5="http://schemas.microsoft.com/office/drawing/2016/5/11/chartex" xmlns:cx4="http://schemas.microsoft.com/office/drawing/2016/5/10/chartex" xmlns:cx3="http://schemas.microsoft.com/office/drawing/2016/5/9/chartex" xmlns:cx2="http://schemas.microsoft.com/office/drawing/2015/10/21/chartex" xmlns:cx1="http://schemas.microsoft.com/office/drawing/2015/9/8/chartex" xmlns:cx="http://schemas.microsoft.com/office/drawing/2014/chartex">
             <w:pict>
               <v:shape w14:anchorId="27DEBF53" id="Conector recto de flecha 107" o:spid="_x0000_s1026" type="#_x0000_t32" style="position:absolute;margin-left:186.95pt;margin-top:72.65pt;width:0;height:15pt;z-index:251847680;visibility:visible;mso-wrap-style:square;mso-wrap-distance-left:9pt;mso-wrap-distance-top:0;mso-wrap-distance-right:9pt;mso-wrap-distance-bottom:0;mso-position-horizontal:absolute;mso-position-horizontal-relative:text;mso-position-vertical:absolute;mso-position-vertical-relative:text" o:gfxdata="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" strokecolor="#4472c4 [3204]" strokeweight=".5pt">
                 <v:stroke endarrow="block" joinstyle="miter"/>
@@ -14655,7 +14650,7 @@
               </wp:anchor>
             </w:drawing>
           </mc:Choice>
-          <mc:Fallback xmlns:cx="http://schemas.microsoft.com/office/drawing/2014/chartex" xmlns:cx1="http://schemas.microsoft.com/office/drawing/2015/9/8/chartex" xmlns:cx2="http://schemas.microsoft.com/office/drawing/2015/10/21/chartex" xmlns:cx3="http://schemas.microsoft.com/office/drawing/2016/5/9/chartex" xmlns:cx4="http://schemas.microsoft.com/office/drawing/2016/5/10/chartex" xmlns:cx5="http://schemas.microsoft.com/office/drawing/2016/5/11/chartex" xmlns:cx6="http://schemas.microsoft.com/office/drawing/2016/5/12/chartex" xmlns:cx7="http://schemas.microsoft.com/office/drawing/2016/5/13/chartex" xmlns:cx8="http://schemas.microsoft.com/office/drawing/2016/5/14/chartex" xmlns:aink="http://schemas.microsoft.com/office/drawing/2016/ink" xmlns:am3d="http://schemas.microsoft.com/office/drawing/2017/model3d" xmlns:w16cid="http://schemas.microsoft.com/office/word/2016/wordml/cid" xmlns:w16se="http://schemas.microsoft.com/office/word/2015/wordml/symex">
+          <mc:Fallback xmlns:w16se="http://schemas.microsoft.com/office/word/2015/wordml/symex" xmlns:w16cid="http://schemas.microsoft.com/office/word/2016/wordml/cid" xmlns:am3d="http://schemas.microsoft.com/office/drawing/2017/model3d" xmlns:aink="http://schemas.microsoft.com/office/drawing/2016/ink" xmlns:cx8="http://schemas.microsoft.com/office/drawing/2016/5/14/chartex" xmlns:cx7="http://schemas.microsoft.com/office/drawing/2016/5/13/chartex" xmlns:cx6="http://schemas.microsoft.com/office/drawing/2016/5/12/chartex" xmlns:cx5="http://schemas.microsoft.com/office/drawing/2016/5/11/chartex" xmlns:cx4="http://schemas.microsoft.com/office/drawing/2016/5/10/chartex" xmlns:cx3="http://schemas.microsoft.com/office/drawing/2016/5/9/chartex" xmlns:cx2="http://schemas.microsoft.com/office/drawing/2015/10/21/chartex" xmlns:cx1="http://schemas.microsoft.com/office/drawing/2015/9/8/chartex" xmlns:cx="http://schemas.microsoft.com/office/drawing/2014/chartex">
             <w:pict>
               <v:shape w14:anchorId="316DC126" id="Conector recto de flecha 106" o:spid="_x0000_s1026" type="#_x0000_t32" style="position:absolute;margin-left:185.95pt;margin-top:37.15pt;width:0;height:15pt;z-index:251845632;visibility:visible;mso-wrap-style:square;mso-wrap-distance-left:9pt;mso-wrap-distance-top:0;mso-wrap-distance-right:9pt;mso-wrap-distance-bottom:0;mso-position-horizontal:absolute;mso-position-horizontal-relative:text;mso-position-vertical:absolute;mso-position-vertical-relative:text" o:gfxdata="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" strokecolor="#4472c4 [3204]" strokeweight=".5pt">
                 <v:stroke endarrow="block" joinstyle="miter"/>
@@ -14724,7 +14719,7 @@
               </wp:anchor>
             </w:drawing>
           </mc:Choice>
-          <mc:Fallback xmlns:cx="http://schemas.microsoft.com/office/drawing/2014/chartex" xmlns:cx1="http://schemas.microsoft.com/office/drawing/2015/9/8/chartex" xmlns:cx2="http://schemas.microsoft.com/office/drawing/2015/10/21/chartex" xmlns:cx3="http://schemas.microsoft.com/office/drawing/2016/5/9/chartex" xmlns:cx4="http://schemas.microsoft.com/office/drawing/2016/5/10/chartex" xmlns:cx5="http://schemas.microsoft.com/office/drawing/2016/5/11/chartex" xmlns:cx6="http://schemas.microsoft.com/office/drawing/2016/5/12/chartex" xmlns:cx7="http://schemas.microsoft.com/office/drawing/2016/5/13/chartex" xmlns:cx8="http://schemas.microsoft.com/office/drawing/2016/5/14/chartex" xmlns:aink="http://schemas.microsoft.com/office/drawing/2016/ink" xmlns:am3d="http://schemas.microsoft.com/office/drawing/2017/model3d" xmlns:w16cid="http://schemas.microsoft.com/office/word/2016/wordml/cid" xmlns:w16se="http://schemas.microsoft.com/office/word/2015/wordml/symex">
+          <mc:Fallback xmlns:w16se="http://schemas.microsoft.com/office/word/2015/wordml/symex" xmlns:w16cid="http://schemas.microsoft.com/office/word/2016/wordml/cid" xmlns:am3d="http://schemas.microsoft.com/office/drawing/2017/model3d" xmlns:aink="http://schemas.microsoft.com/office/drawing/2016/ink" xmlns:cx8="http://schemas.microsoft.com/office/drawing/2016/5/14/chartex" xmlns:cx7="http://schemas.microsoft.com/office/drawing/2016/5/13/chartex" xmlns:cx6="http://schemas.microsoft.com/office/drawing/2016/5/12/chartex" xmlns:cx5="http://schemas.microsoft.com/office/drawing/2016/5/11/chartex" xmlns:cx4="http://schemas.microsoft.com/office/drawing/2016/5/10/chartex" xmlns:cx3="http://schemas.microsoft.com/office/drawing/2016/5/9/chartex" xmlns:cx2="http://schemas.microsoft.com/office/drawing/2015/10/21/chartex" xmlns:cx1="http://schemas.microsoft.com/office/drawing/2015/9/8/chartex" xmlns:cx="http://schemas.microsoft.com/office/drawing/2014/chartex">
             <w:pict>
               <v:shape w14:anchorId="0E90E311" id="Conector recto de flecha 105" o:spid="_x0000_s1026" type="#_x0000_t32" style="position:absolute;margin-left:186pt;margin-top:-.5pt;width:0;height:15pt;z-index:251843584;visibility:visible;mso-wrap-style:square;mso-wrap-distance-left:9pt;mso-wrap-distance-top:0;mso-wrap-distance-right:9pt;mso-wrap-distance-bottom:0;mso-position-horizontal:absolute;mso-position-horizontal-relative:text;mso-position-vertical:absolute;mso-position-vertical-relative:text" o:gfxdata="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" strokecolor="#4472c4 [3204]" strokeweight=".5pt">
                 <v:stroke endarrow="block" joinstyle="miter"/>
@@ -14793,7 +14788,7 @@
               </wp:anchor>
             </w:drawing>
           </mc:Choice>
-          <mc:Fallback xmlns:cx="http://schemas.microsoft.com/office/drawing/2014/chartex" xmlns:cx1="http://schemas.microsoft.com/office/drawing/2015/9/8/chartex" xmlns:cx2="http://schemas.microsoft.com/office/drawing/2015/10/21/chartex" xmlns:cx3="http://schemas.microsoft.com/office/drawing/2016/5/9/chartex" xmlns:cx4="http://schemas.microsoft.com/office/drawing/2016/5/10/chartex" xmlns:cx5="http://schemas.microsoft.com/office/drawing/2016/5/11/chartex" xmlns:cx6="http://schemas.microsoft.com/office/drawing/2016/5/12/chartex" xmlns:cx7="http://schemas.microsoft.com/office/drawing/2016/5/13/chartex" xmlns:cx8="http://schemas.microsoft.com/office/drawing/2016/5/14/chartex" xmlns:aink="http://schemas.microsoft.com/office/drawing/2016/ink" xmlns:am3d="http://schemas.microsoft.com/office/drawing/2017/model3d" xmlns:w16cid="http://schemas.microsoft.com/office/word/2016/wordml/cid" xmlns:w16se="http://schemas.microsoft.com/office/word/2015/wordml/symex">
+          <mc:Fallback xmlns:w16se="http://schemas.microsoft.com/office/word/2015/wordml/symex" xmlns:w16cid="http://schemas.microsoft.com/office/word/2016/wordml/cid" xmlns:am3d="http://schemas.microsoft.com/office/drawing/2017/model3d" xmlns:aink="http://schemas.microsoft.com/office/drawing/2016/ink" xmlns:cx8="http://schemas.microsoft.com/office/drawing/2016/5/14/chartex" xmlns:cx7="http://schemas.microsoft.com/office/drawing/2016/5/13/chartex" xmlns:cx6="http://schemas.microsoft.com/office/drawing/2016/5/12/chartex" xmlns:cx5="http://schemas.microsoft.com/office/drawing/2016/5/11/chartex" xmlns:cx4="http://schemas.microsoft.com/office/drawing/2016/5/10/chartex" xmlns:cx3="http://schemas.microsoft.com/office/drawing/2016/5/9/chartex" xmlns:cx2="http://schemas.microsoft.com/office/drawing/2015/10/21/chartex" xmlns:cx1="http://schemas.microsoft.com/office/drawing/2015/9/8/chartex" xmlns:cx="http://schemas.microsoft.com/office/drawing/2014/chartex">
             <w:pict>
               <v:shape w14:anchorId="1D98CB1D" id="Conector recto de flecha 104" o:spid="_x0000_s1026" type="#_x0000_t32" style="position:absolute;margin-left:185.95pt;margin-top:-38.35pt;width:0;height:15pt;z-index:251841536;visibility:visible;mso-wrap-style:square;mso-wrap-distance-left:9pt;mso-wrap-distance-top:0;mso-wrap-distance-right:9pt;mso-wrap-distance-bottom:0;mso-position-horizontal:absolute;mso-position-horizontal-relative:text;mso-position-vertical:absolute;mso-position-vertical-relative:text" o:gfxdata="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" strokecolor="#4472c4 [3204]" strokeweight=".5pt">
                 <v:stroke endarrow="block" joinstyle="miter"/>
@@ -17035,7 +17030,7 @@
 </file>
 
 <file path=customXml/itemProps1.xml><?xml version="1.0" encoding="utf-8"?>
-<ds:datastoreItem xmlns:ds="http://schemas.openxmlformats.org/officeDocument/2006/customXml" ds:itemID="{FAE7C305-2A30-4716-8DA4-D227831109DD}">
+<ds:datastoreItem xmlns:ds="http://schemas.openxmlformats.org/officeDocument/2006/customXml" ds:itemID="{43C6688A-C835-4A6F-8B9B-30146C6CE234}">
   <ds:schemaRefs>
     <ds:schemaRef ds:uri="http://schemas.openxmlformats.org/officeDocument/2006/bibliography"/>
   </ds:schemaRefs>

</xml_diff>